<commit_message>
Erster Stand der HelpView Dokumentation
</commit_message>
<xml_diff>
--- a/MultiTextCompare/help_docs/help.docx
+++ b/MultiTextCompare/help_docs/help.docx
@@ -3,18 +3,1142 @@
 <w:document xmlns:wpc="http://schemas.microsoft.com/office/word/2010/wordprocessingCanvas" xmlns:cx="http://schemas.microsoft.com/office/drawing/2014/chartex" xmlns:cx1="http://schemas.microsoft.com/office/drawing/2015/9/8/chartex" xmlns:cx2="http://schemas.microsoft.com/office/drawing/2015/10/21/chartex" xmlns:cx3="http://schemas.microsoft.com/office/drawing/2016/5/9/chartex" xmlns:cx4="http://schemas.microsoft.com/office/drawing/2016/5/10/chartex" xmlns:cx5="http://schemas.microsoft.com/office/drawing/2016/5/11/chartex" xmlns:cx6="http://schemas.microsoft.com/office/drawing/2016/5/12/chartex" xmlns:cx7="http://schemas.microsoft.com/office/drawing/2016/5/13/chartex" xmlns:cx8="http://schemas.microsoft.com/office/drawing/2016/5/14/chartex" xmlns:mc="http://schemas.openxmlformats.org/markup-compatibility/2006" xmlns:aink="http://schemas.microsoft.com/office/drawing/2016/ink" xmlns:am3d="http://schemas.microsoft.com/office/drawing/2017/model3d" xmlns:o="urn:schemas-microsoft-com:office:office" xmlns:r="http://schemas.openxmlformats.org/officeDocument/2006/relationships" xmlns:m="http://schemas.openxmlformats.org/officeDocument/2006/math" xmlns:v="urn:schemas-microsoft-com:vml" xmlns:wp14="http://schemas.microsoft.com/office/word/2010/wordprocessingDrawing" xmlns:wp="http://schemas.openxmlformats.org/drawingml/2006/wordprocessingDrawing" xmlns:w10="urn:schemas-microsoft-com:office:word" xmlns:w="http://schemas.openxmlformats.org/wordprocessingml/2006/main" xmlns:w14="http://schemas.microsoft.com/office/word/2010/wordml" xmlns:w15="http://schemas.microsoft.com/office/word/2012/wordml" xmlns:w16cex="http://schemas.microsoft.com/office/word/2018/wordml/cex" xmlns:w16cid="http://schemas.microsoft.com/office/word/2016/wordml/cid" xmlns:w16="http://schemas.microsoft.com/office/word/2018/wordml" xmlns:w16se="http://schemas.microsoft.com/office/word/2015/wordml/symex" xmlns:wpg="http://schemas.microsoft.com/office/word/2010/wordprocessingGroup" xmlns:wpi="http://schemas.microsoft.com/office/word/2010/wordprocessingInk" xmlns:wne="http://schemas.microsoft.com/office/word/2006/wordml" xmlns:wps="http://schemas.microsoft.com/office/word/2010/wordprocessingShape" mc:Ignorable="w14 w15 w16se w16cid w16 w16cex wp14">
   <w:body>
     <w:p>
-      <w:r>
-        <w:t>Hier steht hilfreicher Text</w:t>
+      <w:pPr>
+        <w:pStyle w:val="Heading1"/>
+        <w:rPr>
+          <w:sz w:val="40"/>
+          <w:szCs w:val="40"/>
+        </w:rPr>
+      </w:pPr>
+      <w:r>
+        <w:rPr>
+          <w:sz w:val="40"/>
+          <w:szCs w:val="40"/>
+        </w:rPr>
+        <w:t>MultiTextCompare</w:t>
+      </w:r>
+    </w:p>
+    <w:p>
+      <w:pPr>
+        <w:pStyle w:val="Heading2"/>
+        <w:rPr>
+          <w:sz w:val="32"/>
+          <w:szCs w:val="32"/>
+          <w:lang w:val="en-US"/>
+        </w:rPr>
+      </w:pPr>
+      <w:r>
+        <w:rPr>
+          <w:sz w:val="32"/>
+          <w:szCs w:val="32"/>
+          <w:lang w:val="en-US"/>
+        </w:rPr>
+        <w:t>File Selection:</w:t>
+      </w:r>
+    </w:p>
+    <w:p>
+      <w:pPr>
+        <w:rPr>
+          <w:lang w:val="en-US"/>
+        </w:rPr>
+      </w:pPr>
+      <w:r>
+        <w:rPr>
+          <w:lang w:val="en-US"/>
+        </w:rPr>
+        <w:t xml:space="preserve">There are two </w:t>
+      </w:r>
+      <w:r>
+        <w:rPr>
+          <w:lang w:val="en-US"/>
+        </w:rPr>
+        <w:t>ways to add files for the comparison:</w:t>
+      </w:r>
+    </w:p>
+    <w:p>
+      <w:pPr>
+        <w:pStyle w:val="ListParagraph"/>
+        <w:numPr>
+          <w:ilvl w:val="0"/>
+          <w:numId w:val="2"/>
+        </w:numPr>
+        <w:rPr>
+          <w:lang w:val="en-US"/>
+        </w:rPr>
+      </w:pPr>
+      <w:r>
+        <w:rPr>
+          <w:lang w:val="en-US"/>
+        </w:rPr>
+        <w:t>“Root-Search”:  You can set a custom root directory using the “Set directory” button</w:t>
+      </w:r>
+      <w:r>
+        <w:rPr>
+          <w:lang w:val="en-US"/>
+        </w:rPr>
+        <w:t xml:space="preserve">. </w:t>
+      </w:r>
+      <w:proofErr w:type="gramStart"/>
+      <w:r>
+        <w:rPr>
+          <w:lang w:val="en-US"/>
+        </w:rPr>
+        <w:t>All of</w:t>
+      </w:r>
+      <w:proofErr w:type="gramEnd"/>
+      <w:r>
+        <w:rPr>
+          <w:lang w:val="en-US"/>
+        </w:rPr>
+        <w:t xml:space="preserve"> its subdirectories will be searched.</w:t>
+      </w:r>
+    </w:p>
+    <w:p>
+      <w:pPr>
+        <w:pStyle w:val="ListParagraph"/>
+        <w:rPr>
+          <w:lang w:val="en-US"/>
+        </w:rPr>
+      </w:pPr>
+    </w:p>
+    <w:p>
+      <w:pPr>
+        <w:pStyle w:val="ListParagraph"/>
+        <w:rPr>
+          <w:lang w:val="en-US"/>
+        </w:rPr>
+      </w:pPr>
+      <w:r>
+        <w:rPr>
+          <w:noProof/>
+          <w:lang w:val="en-US"/>
+        </w:rPr>
+        <w:drawing>
+          <wp:inline distT="0" distB="0" distL="0" distR="0" wp14:anchorId="460209EC" wp14:editId="4AC66DBE">
+            <wp:extent cx="4456800" cy="2991600"/>
+            <wp:effectExtent l="0" t="0" r="1270" b="0"/>
+            <wp:docPr id="1" name="Picture 1"/>
+            <wp:cNvGraphicFramePr>
+              <a:graphicFrameLocks xmlns:a="http://schemas.openxmlformats.org/drawingml/2006/main" noChangeAspect="1"/>
+            </wp:cNvGraphicFramePr>
+            <a:graphic xmlns:a="http://schemas.openxmlformats.org/drawingml/2006/main">
+              <a:graphicData uri="http://schemas.openxmlformats.org/drawingml/2006/picture">
+                <pic:pic xmlns:pic="http://schemas.openxmlformats.org/drawingml/2006/picture">
+                  <pic:nvPicPr>
+                    <pic:cNvPr id="0" name="Picture 1"/>
+                    <pic:cNvPicPr>
+                      <a:picLocks noChangeAspect="1" noChangeArrowheads="1"/>
+                    </pic:cNvPicPr>
+                  </pic:nvPicPr>
+                  <pic:blipFill>
+                    <a:blip r:embed="rId6">
+                      <a:extLst>
+                        <a:ext uri="{28A0092B-C50C-407E-A947-70E740481C1C}">
+                          <a14:useLocalDpi xmlns:a14="http://schemas.microsoft.com/office/drawing/2010/main" val="0"/>
+                        </a:ext>
+                      </a:extLst>
+                    </a:blip>
+                    <a:srcRect/>
+                    <a:stretch>
+                      <a:fillRect/>
+                    </a:stretch>
+                  </pic:blipFill>
+                  <pic:spPr bwMode="auto">
+                    <a:xfrm>
+                      <a:off x="0" y="0"/>
+                      <a:ext cx="4456800" cy="2991600"/>
+                    </a:xfrm>
+                    <a:prstGeom prst="rect">
+                      <a:avLst/>
+                    </a:prstGeom>
+                    <a:noFill/>
+                    <a:ln>
+                      <a:noFill/>
+                    </a:ln>
+                  </pic:spPr>
+                </pic:pic>
+              </a:graphicData>
+            </a:graphic>
+          </wp:inline>
+        </w:drawing>
+      </w:r>
+      <w:r>
+        <w:rPr>
+          <w:lang w:val="en-US"/>
+        </w:rPr>
+        <w:t xml:space="preserve"> </w:t>
+      </w:r>
+    </w:p>
+    <w:p>
+      <w:pPr>
+        <w:pStyle w:val="ListParagraph"/>
+        <w:rPr>
+          <w:lang w:val="en-US"/>
+        </w:rPr>
+      </w:pPr>
+      <w:r>
+        <w:rPr>
+          <w:lang w:val="en-US"/>
+        </w:rPr>
+        <w:t>Next, you need to choose a filename. Either write out the full name without the file extension (ex. File1) or use the wildcard notation. Just using “*” will return all files of the current chosen type. You can see the current file type via the selected radio button.</w:t>
+      </w:r>
+    </w:p>
+    <w:p>
+      <w:pPr>
+        <w:pStyle w:val="ListParagraph"/>
+        <w:rPr>
+          <w:lang w:val="en-US"/>
+        </w:rPr>
+      </w:pPr>
+      <w:r>
+        <w:rPr>
+          <w:noProof/>
+          <w:lang w:val="en-US"/>
+        </w:rPr>
+        <w:drawing>
+          <wp:inline distT="0" distB="0" distL="0" distR="0" wp14:anchorId="17346DE5" wp14:editId="7D984B2F">
+            <wp:extent cx="4399299" cy="2952750"/>
+            <wp:effectExtent l="0" t="0" r="1270" b="0"/>
+            <wp:docPr id="2" name="Picture 2"/>
+            <wp:cNvGraphicFramePr>
+              <a:graphicFrameLocks xmlns:a="http://schemas.openxmlformats.org/drawingml/2006/main" noChangeAspect="1"/>
+            </wp:cNvGraphicFramePr>
+            <a:graphic xmlns:a="http://schemas.openxmlformats.org/drawingml/2006/main">
+              <a:graphicData uri="http://schemas.openxmlformats.org/drawingml/2006/picture">
+                <pic:pic xmlns:pic="http://schemas.openxmlformats.org/drawingml/2006/picture">
+                  <pic:nvPicPr>
+                    <pic:cNvPr id="0" name="Picture 2"/>
+                    <pic:cNvPicPr>
+                      <a:picLocks noChangeAspect="1" noChangeArrowheads="1"/>
+                    </pic:cNvPicPr>
+                  </pic:nvPicPr>
+                  <pic:blipFill>
+                    <a:blip r:embed="rId7">
+                      <a:extLst>
+                        <a:ext uri="{28A0092B-C50C-407E-A947-70E740481C1C}">
+                          <a14:useLocalDpi xmlns:a14="http://schemas.microsoft.com/office/drawing/2010/main" val="0"/>
+                        </a:ext>
+                      </a:extLst>
+                    </a:blip>
+                    <a:srcRect/>
+                    <a:stretch>
+                      <a:fillRect/>
+                    </a:stretch>
+                  </pic:blipFill>
+                  <pic:spPr bwMode="auto">
+                    <a:xfrm>
+                      <a:off x="0" y="0"/>
+                      <a:ext cx="4428012" cy="2972022"/>
+                    </a:xfrm>
+                    <a:prstGeom prst="rect">
+                      <a:avLst/>
+                    </a:prstGeom>
+                    <a:noFill/>
+                    <a:ln>
+                      <a:noFill/>
+                    </a:ln>
+                  </pic:spPr>
+                </pic:pic>
+              </a:graphicData>
+            </a:graphic>
+          </wp:inline>
+        </w:drawing>
+      </w:r>
+    </w:p>
+    <w:p>
+      <w:pPr>
+        <w:pStyle w:val="ListParagraph"/>
+        <w:rPr>
+          <w:lang w:val="en-US"/>
+        </w:rPr>
+      </w:pPr>
+      <w:r>
+        <w:rPr>
+          <w:lang w:val="en-US"/>
+        </w:rPr>
+        <w:t xml:space="preserve">If you do not want to specify one of the three currently supported file types, you can </w:t>
+      </w:r>
+      <w:r>
+        <w:rPr>
+          <w:lang w:val="en-US"/>
+        </w:rPr>
+        <w:t xml:space="preserve">choose the “All Files” option and type in </w:t>
+      </w:r>
+      <w:r>
+        <w:rPr>
+          <w:lang w:val="en-US"/>
+        </w:rPr>
+        <w:t xml:space="preserve">a file name with its extension or use a wildcard for the extension (ex. </w:t>
+      </w:r>
+      <w:proofErr w:type="gramStart"/>
+      <w:r>
+        <w:rPr>
+          <w:lang w:val="en-US"/>
+        </w:rPr>
+        <w:t>Config.*</w:t>
+      </w:r>
+      <w:proofErr w:type="gramEnd"/>
+      <w:r>
+        <w:rPr>
+          <w:lang w:val="en-US"/>
+        </w:rPr>
+        <w:t>).</w:t>
+      </w:r>
+    </w:p>
+    <w:p>
+      <w:pPr>
+        <w:pStyle w:val="ListParagraph"/>
+        <w:rPr>
+          <w:lang w:val="en-US"/>
+        </w:rPr>
+      </w:pPr>
+    </w:p>
+    <w:p>
+      <w:pPr>
+        <w:pStyle w:val="ListParagraph"/>
+        <w:rPr>
+          <w:lang w:val="en-US"/>
+        </w:rPr>
+      </w:pPr>
+      <w:r>
+        <w:rPr>
+          <w:lang w:val="en-US"/>
+        </w:rPr>
+        <w:t>To initiate the search, click the “Search” button next to the “File name” field.</w:t>
+      </w:r>
+    </w:p>
+    <w:p>
+      <w:pPr>
+        <w:pStyle w:val="ListParagraph"/>
+        <w:numPr>
+          <w:ilvl w:val="0"/>
+          <w:numId w:val="2"/>
+        </w:numPr>
+        <w:rPr>
+          <w:lang w:val="en-US"/>
+        </w:rPr>
+      </w:pPr>
+      <w:proofErr w:type="gramStart"/>
+      <w:r>
+        <w:rPr>
+          <w:lang w:val="en-US"/>
+        </w:rPr>
+        <w:t>Manual</w:t>
+      </w:r>
+      <w:proofErr w:type="gramEnd"/>
+      <w:r>
+        <w:rPr>
+          <w:lang w:val="en-US"/>
+        </w:rPr>
+        <w:t xml:space="preserve"> add: </w:t>
+      </w:r>
+      <w:r>
+        <w:rPr>
+          <w:lang w:val="en-US"/>
+        </w:rPr>
+        <w:t>If you wish to add specific files manually, you can do so by clicking the “Add” button in the bottom right corner. This can of course be combined with the root-search function.</w:t>
+      </w:r>
+      <w:r>
+        <w:rPr>
+          <w:noProof/>
+          <w:lang w:val="en-US"/>
+        </w:rPr>
+        <w:t xml:space="preserve"> </w:t>
+      </w:r>
+    </w:p>
+    <w:p>
+      <w:pPr>
+        <w:pStyle w:val="Heading3"/>
+        <w:rPr>
+          <w:lang w:val="en-US"/>
+        </w:rPr>
+      </w:pPr>
+    </w:p>
+    <w:p>
+      <w:pPr>
+        <w:pStyle w:val="Heading3"/>
+        <w:rPr>
+          <w:sz w:val="28"/>
+          <w:szCs w:val="28"/>
+          <w:lang w:val="en-US"/>
+        </w:rPr>
+      </w:pPr>
+      <w:r>
+        <w:rPr>
+          <w:sz w:val="28"/>
+          <w:szCs w:val="28"/>
+          <w:lang w:val="en-US"/>
+        </w:rPr>
+        <w:t>Deletion:</w:t>
+      </w:r>
+    </w:p>
+    <w:p>
+      <w:pPr>
+        <w:ind w:firstLine="360"/>
+        <w:rPr>
+          <w:lang w:val="en-US"/>
+        </w:rPr>
+      </w:pPr>
+    </w:p>
+    <w:p>
+      <w:pPr>
+        <w:ind w:firstLine="360"/>
+        <w:rPr>
+          <w:lang w:val="en-US"/>
+        </w:rPr>
+      </w:pPr>
+      <w:r>
+        <w:rPr>
+          <w:noProof/>
+          <w:lang w:val="en-US"/>
+        </w:rPr>
+        <w:drawing>
+          <wp:inline distT="0" distB="0" distL="0" distR="0" wp14:anchorId="79BA2218" wp14:editId="423735A0">
+            <wp:extent cx="4907189" cy="3324225"/>
+            <wp:effectExtent l="0" t="0" r="8255" b="0"/>
+            <wp:docPr id="4" name="Picture 4"/>
+            <wp:cNvGraphicFramePr>
+              <a:graphicFrameLocks xmlns:a="http://schemas.openxmlformats.org/drawingml/2006/main" noChangeAspect="1"/>
+            </wp:cNvGraphicFramePr>
+            <a:graphic xmlns:a="http://schemas.openxmlformats.org/drawingml/2006/main">
+              <a:graphicData uri="http://schemas.openxmlformats.org/drawingml/2006/picture">
+                <pic:pic xmlns:pic="http://schemas.openxmlformats.org/drawingml/2006/picture">
+                  <pic:nvPicPr>
+                    <pic:cNvPr id="0" name="Picture 4"/>
+                    <pic:cNvPicPr>
+                      <a:picLocks noChangeAspect="1" noChangeArrowheads="1"/>
+                    </pic:cNvPicPr>
+                  </pic:nvPicPr>
+                  <pic:blipFill>
+                    <a:blip r:embed="rId8">
+                      <a:extLst>
+                        <a:ext uri="{28A0092B-C50C-407E-A947-70E740481C1C}">
+                          <a14:useLocalDpi xmlns:a14="http://schemas.microsoft.com/office/drawing/2010/main" val="0"/>
+                        </a:ext>
+                      </a:extLst>
+                    </a:blip>
+                    <a:srcRect/>
+                    <a:stretch>
+                      <a:fillRect/>
+                    </a:stretch>
+                  </pic:blipFill>
+                  <pic:spPr bwMode="auto">
+                    <a:xfrm>
+                      <a:off x="0" y="0"/>
+                      <a:ext cx="5001433" cy="3388068"/>
+                    </a:xfrm>
+                    <a:prstGeom prst="rect">
+                      <a:avLst/>
+                    </a:prstGeom>
+                    <a:noFill/>
+                    <a:ln>
+                      <a:noFill/>
+                    </a:ln>
+                  </pic:spPr>
+                </pic:pic>
+              </a:graphicData>
+            </a:graphic>
+          </wp:inline>
+        </w:drawing>
+      </w:r>
+    </w:p>
+    <w:p>
+      <w:pPr>
+        <w:ind w:left="360"/>
+        <w:rPr>
+          <w:lang w:val="en-US"/>
+        </w:rPr>
+      </w:pPr>
+      <w:r>
+        <w:rPr>
+          <w:lang w:val="en-US"/>
+        </w:rPr>
+        <w:t>During the file selection you can also choose to delete certain files. Click on the file you want to delete from the list and press the “Delete” button.</w:t>
+      </w:r>
+    </w:p>
+    <w:p>
+      <w:pPr>
+        <w:ind w:left="360"/>
+        <w:rPr>
+          <w:lang w:val="en-US"/>
+        </w:rPr>
+      </w:pPr>
+      <w:r>
+        <w:rPr>
+          <w:lang w:val="en-US"/>
+        </w:rPr>
+        <w:t>If you want to completely reset the file selection, click the “Reset” button in the bottom right.</w:t>
+      </w:r>
+      <w:r>
+        <w:rPr>
+          <w:noProof/>
+          <w:lang w:val="en-US"/>
+        </w:rPr>
+        <w:drawing>
+          <wp:inline distT="0" distB="0" distL="0" distR="0" wp14:anchorId="093F8374" wp14:editId="573DAC07">
+            <wp:extent cx="4924425" cy="3322099"/>
+            <wp:effectExtent l="0" t="0" r="0" b="0"/>
+            <wp:docPr id="5" name="Picture 5"/>
+            <wp:cNvGraphicFramePr>
+              <a:graphicFrameLocks xmlns:a="http://schemas.openxmlformats.org/drawingml/2006/main" noChangeAspect="1"/>
+            </wp:cNvGraphicFramePr>
+            <a:graphic xmlns:a="http://schemas.openxmlformats.org/drawingml/2006/main">
+              <a:graphicData uri="http://schemas.openxmlformats.org/drawingml/2006/picture">
+                <pic:pic xmlns:pic="http://schemas.openxmlformats.org/drawingml/2006/picture">
+                  <pic:nvPicPr>
+                    <pic:cNvPr id="0" name="Picture 5"/>
+                    <pic:cNvPicPr>
+                      <a:picLocks noChangeAspect="1" noChangeArrowheads="1"/>
+                    </pic:cNvPicPr>
+                  </pic:nvPicPr>
+                  <pic:blipFill>
+                    <a:blip r:embed="rId9">
+                      <a:extLst>
+                        <a:ext uri="{28A0092B-C50C-407E-A947-70E740481C1C}">
+                          <a14:useLocalDpi xmlns:a14="http://schemas.microsoft.com/office/drawing/2010/main" val="0"/>
+                        </a:ext>
+                      </a:extLst>
+                    </a:blip>
+                    <a:srcRect/>
+                    <a:stretch>
+                      <a:fillRect/>
+                    </a:stretch>
+                  </pic:blipFill>
+                  <pic:spPr bwMode="auto">
+                    <a:xfrm>
+                      <a:off x="0" y="0"/>
+                      <a:ext cx="4964774" cy="3349319"/>
+                    </a:xfrm>
+                    <a:prstGeom prst="rect">
+                      <a:avLst/>
+                    </a:prstGeom>
+                    <a:noFill/>
+                    <a:ln>
+                      <a:noFill/>
+                    </a:ln>
+                  </pic:spPr>
+                </pic:pic>
+              </a:graphicData>
+            </a:graphic>
+          </wp:inline>
+        </w:drawing>
+      </w:r>
+    </w:p>
+    <w:p>
+      <w:pPr>
+        <w:ind w:left="360"/>
+        <w:rPr>
+          <w:lang w:val="en-US"/>
+        </w:rPr>
+      </w:pPr>
+      <w:r>
+        <w:rPr>
+          <w:lang w:val="en-US"/>
+        </w:rPr>
+        <w:t>After choosing all files, click the “Compare” button to start the comparison. Depending on the chosen files, this might take a moment.</w:t>
+      </w:r>
+      <w:r>
+        <w:rPr>
+          <w:lang w:val="en-US"/>
+        </w:rPr>
+        <w:t xml:space="preserve"> You can browse your chosen files while waiting by double-clicking them in the file selection list. This will open the unchanged file in a separate window.</w:t>
+      </w:r>
+    </w:p>
+    <w:p>
+      <w:pPr>
+        <w:ind w:left="360"/>
+        <w:rPr>
+          <w:lang w:val="en-US"/>
+        </w:rPr>
+      </w:pPr>
+    </w:p>
+    <w:p>
+      <w:pPr>
+        <w:ind w:left="360"/>
+        <w:rPr>
+          <w:lang w:val="en-US"/>
+        </w:rPr>
+      </w:pPr>
+    </w:p>
+    <w:p>
+      <w:pPr>
+        <w:ind w:left="360"/>
+        <w:rPr>
+          <w:lang w:val="en-US"/>
+        </w:rPr>
+      </w:pPr>
+    </w:p>
+    <w:p>
+      <w:pPr>
+        <w:pStyle w:val="Heading2"/>
+        <w:rPr>
+          <w:lang w:val="en-US"/>
+        </w:rPr>
+      </w:pPr>
+      <w:r>
+        <w:rPr>
+          <w:sz w:val="32"/>
+          <w:szCs w:val="32"/>
+          <w:lang w:val="en-US"/>
+        </w:rPr>
+        <w:lastRenderedPageBreak/>
+        <w:t>Comparison</w:t>
+      </w:r>
+      <w:r>
+        <w:rPr>
+          <w:lang w:val="en-US"/>
+        </w:rPr>
+        <w:t>:</w:t>
+      </w:r>
+    </w:p>
+    <w:p>
+      <w:pPr>
+        <w:rPr>
+          <w:lang w:val="en-US"/>
+        </w:rPr>
+      </w:pPr>
+      <w:r>
+        <w:rPr>
+          <w:noProof/>
+          <w:lang w:val="en-US"/>
+        </w:rPr>
+        <w:drawing>
+          <wp:inline distT="0" distB="0" distL="0" distR="0" wp14:anchorId="3C7B1494" wp14:editId="66F47B7B">
+            <wp:extent cx="6629400" cy="3581400"/>
+            <wp:effectExtent l="0" t="0" r="0" b="0"/>
+            <wp:docPr id="6" name="Picture 6"/>
+            <wp:cNvGraphicFramePr>
+              <a:graphicFrameLocks xmlns:a="http://schemas.openxmlformats.org/drawingml/2006/main" noChangeAspect="1"/>
+            </wp:cNvGraphicFramePr>
+            <a:graphic xmlns:a="http://schemas.openxmlformats.org/drawingml/2006/main">
+              <a:graphicData uri="http://schemas.openxmlformats.org/drawingml/2006/picture">
+                <pic:pic xmlns:pic="http://schemas.openxmlformats.org/drawingml/2006/picture">
+                  <pic:nvPicPr>
+                    <pic:cNvPr id="0" name="Picture 6"/>
+                    <pic:cNvPicPr>
+                      <a:picLocks noChangeAspect="1" noChangeArrowheads="1"/>
+                    </pic:cNvPicPr>
+                  </pic:nvPicPr>
+                  <pic:blipFill>
+                    <a:blip r:embed="rId10" cstate="print">
+                      <a:extLst>
+                        <a:ext uri="{28A0092B-C50C-407E-A947-70E740481C1C}">
+                          <a14:useLocalDpi xmlns:a14="http://schemas.microsoft.com/office/drawing/2010/main" val="0"/>
+                        </a:ext>
+                      </a:extLst>
+                    </a:blip>
+                    <a:srcRect/>
+                    <a:stretch>
+                      <a:fillRect/>
+                    </a:stretch>
+                  </pic:blipFill>
+                  <pic:spPr bwMode="auto">
+                    <a:xfrm>
+                      <a:off x="0" y="0"/>
+                      <a:ext cx="6629400" cy="3581400"/>
+                    </a:xfrm>
+                    <a:prstGeom prst="rect">
+                      <a:avLst/>
+                    </a:prstGeom>
+                    <a:noFill/>
+                    <a:ln>
+                      <a:noFill/>
+                    </a:ln>
+                  </pic:spPr>
+                </pic:pic>
+              </a:graphicData>
+            </a:graphic>
+          </wp:inline>
+        </w:drawing>
+      </w:r>
+    </w:p>
+    <w:p>
+      <w:pPr>
+        <w:rPr>
+          <w:lang w:val="en-US"/>
+        </w:rPr>
+      </w:pPr>
+      <w:r>
+        <w:rPr>
+          <w:lang w:val="en-US"/>
+        </w:rPr>
+        <w:t xml:space="preserve">After clicking “Compare” in the file selection menu, you will see a matrix. If you want to see which files are mapped to which letters in the row and column headers, you can either check in the file selection list, or hover your mouse over the column headers. </w:t>
+      </w:r>
+    </w:p>
+    <w:p>
+      <w:pPr>
+        <w:rPr>
+          <w:lang w:val="en-US"/>
+        </w:rPr>
+      </w:pPr>
+      <w:r>
+        <w:rPr>
+          <w:lang w:val="en-US"/>
+        </w:rPr>
+        <w:drawing>
+          <wp:inline distT="0" distB="0" distL="0" distR="0" wp14:anchorId="64C9AEC6" wp14:editId="5BE4EC3C">
+            <wp:extent cx="6516852" cy="3238500"/>
+            <wp:effectExtent l="0" t="0" r="0" b="0"/>
+            <wp:docPr id="7" name="Picture 7"/>
+            <wp:cNvGraphicFramePr>
+              <a:graphicFrameLocks xmlns:a="http://schemas.openxmlformats.org/drawingml/2006/main" noChangeAspect="1"/>
+            </wp:cNvGraphicFramePr>
+            <a:graphic xmlns:a="http://schemas.openxmlformats.org/drawingml/2006/main">
+              <a:graphicData uri="http://schemas.openxmlformats.org/drawingml/2006/picture">
+                <pic:pic xmlns:pic="http://schemas.openxmlformats.org/drawingml/2006/picture">
+                  <pic:nvPicPr>
+                    <pic:cNvPr id="1" name=""/>
+                    <pic:cNvPicPr/>
+                  </pic:nvPicPr>
+                  <pic:blipFill>
+                    <a:blip r:embed="rId11"/>
+                    <a:stretch>
+                      <a:fillRect/>
+                    </a:stretch>
+                  </pic:blipFill>
+                  <pic:spPr>
+                    <a:xfrm>
+                      <a:off x="0" y="0"/>
+                      <a:ext cx="6585568" cy="3272648"/>
+                    </a:xfrm>
+                    <a:prstGeom prst="rect">
+                      <a:avLst/>
+                    </a:prstGeom>
+                  </pic:spPr>
+                </pic:pic>
+              </a:graphicData>
+            </a:graphic>
+          </wp:inline>
+        </w:drawing>
+      </w:r>
+    </w:p>
+    <w:p>
+      <w:pPr>
+        <w:rPr>
+          <w:lang w:val="en-US"/>
+        </w:rPr>
+      </w:pPr>
+      <w:r>
+        <w:rPr>
+          <w:lang w:val="en-US"/>
+        </w:rPr>
+        <w:t xml:space="preserve">If you click a cell within the matrix, a new window will open with a side-by-side diff of the file within the row and column. </w:t>
+      </w:r>
+    </w:p>
+    <w:p>
+      <w:pPr>
+        <w:rPr>
+          <w:lang w:val="en-US"/>
+        </w:rPr>
+      </w:pPr>
+    </w:p>
+    <w:p>
+      <w:pPr>
+        <w:rPr>
+          <w:lang w:val="en-US"/>
+        </w:rPr>
+      </w:pPr>
+    </w:p>
+    <w:p>
+      <w:pPr>
+        <w:rPr>
+          <w:lang w:val="en-US"/>
+        </w:rPr>
+      </w:pPr>
+    </w:p>
+    <w:p>
+      <w:pPr>
+        <w:rPr>
+          <w:lang w:val="en-US"/>
+        </w:rPr>
+      </w:pPr>
+    </w:p>
+    <w:p>
+      <w:pPr>
+        <w:rPr>
+          <w:lang w:val="en-US"/>
+        </w:rPr>
+      </w:pPr>
+    </w:p>
+    <w:p>
+      <w:pPr>
+        <w:rPr>
+          <w:lang w:val="en-US"/>
+        </w:rPr>
+      </w:pPr>
+      <w:r>
+        <w:rPr>
+          <w:lang w:val="en-US"/>
+        </w:rPr>
+        <w:lastRenderedPageBreak/>
+        <w:t xml:space="preserve">If you click three column headers, you can open a side-by-side diff of all three files. You can also open a three-file-diff by clicking on a file in the main diagonal and then clicking into a </w:t>
+      </w:r>
+      <w:r>
+        <w:rPr>
+          <w:lang w:val="en-US"/>
+        </w:rPr>
+        <w:t xml:space="preserve">cell above or below it. </w:t>
+      </w:r>
+    </w:p>
+    <w:p>
+      <w:pPr>
+        <w:rPr>
+          <w:lang w:val="en-US"/>
+        </w:rPr>
+      </w:pPr>
+      <w:r>
+        <w:rPr>
+          <w:lang w:val="en-US"/>
+        </w:rPr>
+        <w:drawing>
+          <wp:inline distT="0" distB="0" distL="0" distR="0" wp14:anchorId="5070B491" wp14:editId="729B90AA">
+            <wp:extent cx="5671775" cy="2809875"/>
+            <wp:effectExtent l="0" t="0" r="5715" b="0"/>
+            <wp:docPr id="8" name="Picture 8"/>
+            <wp:cNvGraphicFramePr>
+              <a:graphicFrameLocks xmlns:a="http://schemas.openxmlformats.org/drawingml/2006/main" noChangeAspect="1"/>
+            </wp:cNvGraphicFramePr>
+            <a:graphic xmlns:a="http://schemas.openxmlformats.org/drawingml/2006/main">
+              <a:graphicData uri="http://schemas.openxmlformats.org/drawingml/2006/picture">
+                <pic:pic xmlns:pic="http://schemas.openxmlformats.org/drawingml/2006/picture">
+                  <pic:nvPicPr>
+                    <pic:cNvPr id="1" name=""/>
+                    <pic:cNvPicPr/>
+                  </pic:nvPicPr>
+                  <pic:blipFill>
+                    <a:blip r:embed="rId12"/>
+                    <a:stretch>
+                      <a:fillRect/>
+                    </a:stretch>
+                  </pic:blipFill>
+                  <pic:spPr>
+                    <a:xfrm>
+                      <a:off x="0" y="0"/>
+                      <a:ext cx="5690511" cy="2819157"/>
+                    </a:xfrm>
+                    <a:prstGeom prst="rect">
+                      <a:avLst/>
+                    </a:prstGeom>
+                  </pic:spPr>
+                </pic:pic>
+              </a:graphicData>
+            </a:graphic>
+          </wp:inline>
+        </w:drawing>
+      </w:r>
+    </w:p>
+    <w:p>
+      <w:pPr>
+        <w:rPr>
+          <w:lang w:val="en-US"/>
+        </w:rPr>
+      </w:pPr>
+      <w:r>
+        <w:rPr>
+          <w:lang w:val="en-US"/>
+        </w:rPr>
+        <w:t>Each of these diff panels is individually scrollable on the horizonal axis and synced on the vertical axis. Also</w:t>
+      </w:r>
+      <w:r>
+        <w:rPr>
+          <w:lang w:val="en-US"/>
+        </w:rPr>
+        <w:t>,</w:t>
+      </w:r>
+      <w:r>
+        <w:rPr>
+          <w:lang w:val="en-US"/>
+        </w:rPr>
+        <w:t xml:space="preserve"> line wrap is disabled, so all lines are synchronized.</w:t>
+      </w:r>
+    </w:p>
+    <w:p>
+      <w:pPr>
+        <w:pStyle w:val="Heading3"/>
+        <w:rPr>
+          <w:sz w:val="28"/>
+          <w:szCs w:val="28"/>
+          <w:lang w:val="en-US"/>
+        </w:rPr>
+      </w:pPr>
+      <w:r>
+        <w:rPr>
+          <w:sz w:val="28"/>
+          <w:szCs w:val="28"/>
+          <w:lang w:val="en-US"/>
+        </w:rPr>
+        <w:t>Logging</w:t>
+      </w:r>
+      <w:r>
+        <w:rPr>
+          <w:sz w:val="28"/>
+          <w:szCs w:val="28"/>
+          <w:lang w:val="en-US"/>
+        </w:rPr>
+        <w:t>:</w:t>
+      </w:r>
+    </w:p>
+    <w:p>
+      <w:pPr>
+        <w:rPr>
+          <w:lang w:val="en-US"/>
+        </w:rPr>
+      </w:pPr>
+      <w:r>
+        <w:rPr>
+          <w:lang w:val="en-US"/>
+        </w:rPr>
+        <w:t xml:space="preserve">Beneath the matrix, a log is located in which you will find possible parsing errors that occur with XML and JSON files. You can also see computation times for the comparison and root-search features as well as current information on the files you choose for the diff views. </w:t>
+      </w:r>
+    </w:p>
+    <w:p>
+      <w:pPr>
+        <w:pStyle w:val="Heading2"/>
+        <w:rPr>
+          <w:sz w:val="32"/>
+          <w:szCs w:val="32"/>
+          <w:lang w:val="en-US"/>
+        </w:rPr>
+      </w:pPr>
+    </w:p>
+    <w:p>
+      <w:pPr>
+        <w:pStyle w:val="Heading2"/>
+        <w:rPr>
+          <w:sz w:val="32"/>
+          <w:szCs w:val="32"/>
+          <w:lang w:val="en-US"/>
+        </w:rPr>
+      </w:pPr>
+      <w:r>
+        <w:rPr>
+          <w:sz w:val="32"/>
+          <w:szCs w:val="32"/>
+          <w:lang w:val="en-US"/>
+        </w:rPr>
+        <w:t>Configuration:</w:t>
       </w:r>
     </w:p>
     <w:sectPr>
       <w:pgSz w:w="11906" w:h="16838"/>
-      <w:pgMar w:top="1417" w:right="1417" w:bottom="1134" w:left="1417" w:header="708" w:footer="708" w:gutter="0"/>
+      <w:pgMar w:top="720" w:right="720" w:bottom="720" w:left="720" w:header="708" w:footer="708" w:gutter="0"/>
       <w:cols w:space="708"/>
       <w:docGrid w:linePitch="360"/>
     </w:sectPr>
   </w:body>
 </w:document>
+</file>
+
+<file path=word/numbering.xml><?xml version="1.0" encoding="utf-8"?>
+<w:numbering xmlns:wpc="http://schemas.microsoft.com/office/word/2010/wordprocessingCanvas" xmlns:cx="http://schemas.microsoft.com/office/drawing/2014/chartex" xmlns:cx1="http://schemas.microsoft.com/office/drawing/2015/9/8/chartex" xmlns:cx2="http://schemas.microsoft.com/office/drawing/2015/10/21/chartex" xmlns:cx3="http://schemas.microsoft.com/office/drawing/2016/5/9/chartex" xmlns:cx4="http://schemas.microsoft.com/office/drawing/2016/5/10/chartex" xmlns:cx5="http://schemas.microsoft.com/office/drawing/2016/5/11/chartex" xmlns:cx6="http://schemas.microsoft.com/office/drawing/2016/5/12/chartex" xmlns:cx7="http://schemas.microsoft.com/office/drawing/2016/5/13/chartex" xmlns:cx8="http://schemas.microsoft.com/office/drawing/2016/5/14/chartex" xmlns:mc="http://schemas.openxmlformats.org/markup-compatibility/2006" xmlns:aink="http://schemas.microsoft.com/office/drawing/2016/ink" xmlns:am3d="http://schemas.microsoft.com/office/drawing/2017/model3d" xmlns:o="urn:schemas-microsoft-com:office:office" xmlns:r="http://schemas.openxmlformats.org/officeDocument/2006/relationships" xmlns:m="http://schemas.openxmlformats.org/officeDocument/2006/math" xmlns:v="urn:schemas-microsoft-com:vml" xmlns:wp14="http://schemas.microsoft.com/office/word/2010/wordprocessingDrawing" xmlns:wp="http://schemas.openxmlformats.org/drawingml/2006/wordprocessingDrawing" xmlns:w10="urn:schemas-microsoft-com:office:word" xmlns:w="http://schemas.openxmlformats.org/wordprocessingml/2006/main" xmlns:w14="http://schemas.microsoft.com/office/word/2010/wordml" xmlns:w15="http://schemas.microsoft.com/office/word/2012/wordml" xmlns:w16cex="http://schemas.microsoft.com/office/word/2018/wordml/cex" xmlns:w16cid="http://schemas.microsoft.com/office/word/2016/wordml/cid" xmlns:w16="http://schemas.microsoft.com/office/word/2018/wordml" xmlns:w16se="http://schemas.microsoft.com/office/word/2015/wordml/symex" xmlns:wpg="http://schemas.microsoft.com/office/word/2010/wordprocessingGroup" xmlns:wpi="http://schemas.microsoft.com/office/word/2010/wordprocessingInk" xmlns:wne="http://schemas.microsoft.com/office/word/2006/wordml" xmlns:wps="http://schemas.microsoft.com/office/word/2010/wordprocessingShape" mc:Ignorable="w14 w15 w16se w16cid w16 w16cex wp14">
+  <w:abstractNum w:abstractNumId="0" w15:restartNumberingAfterBreak="0">
+    <w:nsid w:val="225439DF"/>
+    <w:multiLevelType w:val="hybridMultilevel"/>
+    <w:tmpl w:val="8CA6496C"/>
+    <w:lvl w:ilvl="0" w:tplc="0407000F">
+      <w:start w:val="1"/>
+      <w:numFmt w:val="decimal"/>
+      <w:lvlText w:val="%1."/>
+      <w:lvlJc w:val="left"/>
+      <w:pPr>
+        <w:ind w:left="720" w:hanging="360"/>
+      </w:pPr>
+      <w:rPr>
+        <w:rFonts w:hint="default"/>
+      </w:rPr>
+    </w:lvl>
+    <w:lvl w:ilvl="1" w:tplc="04070019" w:tentative="1">
+      <w:start w:val="1"/>
+      <w:numFmt w:val="lowerLetter"/>
+      <w:lvlText w:val="%2."/>
+      <w:lvlJc w:val="left"/>
+      <w:pPr>
+        <w:ind w:left="1440" w:hanging="360"/>
+      </w:pPr>
+    </w:lvl>
+    <w:lvl w:ilvl="2" w:tplc="0407001B" w:tentative="1">
+      <w:start w:val="1"/>
+      <w:numFmt w:val="lowerRoman"/>
+      <w:lvlText w:val="%3."/>
+      <w:lvlJc w:val="right"/>
+      <w:pPr>
+        <w:ind w:left="2160" w:hanging="180"/>
+      </w:pPr>
+    </w:lvl>
+    <w:lvl w:ilvl="3" w:tplc="0407000F" w:tentative="1">
+      <w:start w:val="1"/>
+      <w:numFmt w:val="decimal"/>
+      <w:lvlText w:val="%4."/>
+      <w:lvlJc w:val="left"/>
+      <w:pPr>
+        <w:ind w:left="2880" w:hanging="360"/>
+      </w:pPr>
+    </w:lvl>
+    <w:lvl w:ilvl="4" w:tplc="04070019" w:tentative="1">
+      <w:start w:val="1"/>
+      <w:numFmt w:val="lowerLetter"/>
+      <w:lvlText w:val="%5."/>
+      <w:lvlJc w:val="left"/>
+      <w:pPr>
+        <w:ind w:left="3600" w:hanging="360"/>
+      </w:pPr>
+    </w:lvl>
+    <w:lvl w:ilvl="5" w:tplc="0407001B" w:tentative="1">
+      <w:start w:val="1"/>
+      <w:numFmt w:val="lowerRoman"/>
+      <w:lvlText w:val="%6."/>
+      <w:lvlJc w:val="right"/>
+      <w:pPr>
+        <w:ind w:left="4320" w:hanging="180"/>
+      </w:pPr>
+    </w:lvl>
+    <w:lvl w:ilvl="6" w:tplc="0407000F" w:tentative="1">
+      <w:start w:val="1"/>
+      <w:numFmt w:val="decimal"/>
+      <w:lvlText w:val="%7."/>
+      <w:lvlJc w:val="left"/>
+      <w:pPr>
+        <w:ind w:left="5040" w:hanging="360"/>
+      </w:pPr>
+    </w:lvl>
+    <w:lvl w:ilvl="7" w:tplc="04070019" w:tentative="1">
+      <w:start w:val="1"/>
+      <w:numFmt w:val="lowerLetter"/>
+      <w:lvlText w:val="%8."/>
+      <w:lvlJc w:val="left"/>
+      <w:pPr>
+        <w:ind w:left="5760" w:hanging="360"/>
+      </w:pPr>
+    </w:lvl>
+    <w:lvl w:ilvl="8" w:tplc="0407001B" w:tentative="1">
+      <w:start w:val="1"/>
+      <w:numFmt w:val="lowerRoman"/>
+      <w:lvlText w:val="%9."/>
+      <w:lvlJc w:val="right"/>
+      <w:pPr>
+        <w:ind w:left="6480" w:hanging="180"/>
+      </w:pPr>
+    </w:lvl>
+  </w:abstractNum>
+  <w:abstractNum w:abstractNumId="1" w15:restartNumberingAfterBreak="0">
+    <w:nsid w:val="665E6AC8"/>
+    <w:multiLevelType w:val="hybridMultilevel"/>
+    <w:tmpl w:val="44FAB2FE"/>
+    <w:lvl w:ilvl="0" w:tplc="2604AC5E">
+      <w:numFmt w:val="bullet"/>
+      <w:lvlText w:val="-"/>
+      <w:lvlJc w:val="left"/>
+      <w:pPr>
+        <w:ind w:left="720" w:hanging="360"/>
+      </w:pPr>
+      <w:rPr>
+        <w:rFonts w:ascii="Calibri" w:eastAsiaTheme="minorHAnsi" w:hAnsi="Calibri" w:cs="Calibri" w:hint="default"/>
+      </w:rPr>
+    </w:lvl>
+    <w:lvl w:ilvl="1" w:tplc="04070003" w:tentative="1">
+      <w:start w:val="1"/>
+      <w:numFmt w:val="bullet"/>
+      <w:lvlText w:val="o"/>
+      <w:lvlJc w:val="left"/>
+      <w:pPr>
+        <w:ind w:left="1440" w:hanging="360"/>
+      </w:pPr>
+      <w:rPr>
+        <w:rFonts w:ascii="Courier New" w:hAnsi="Courier New" w:cs="Courier New" w:hint="default"/>
+      </w:rPr>
+    </w:lvl>
+    <w:lvl w:ilvl="2" w:tplc="04070005" w:tentative="1">
+      <w:start w:val="1"/>
+      <w:numFmt w:val="bullet"/>
+      <w:lvlText w:val=""/>
+      <w:lvlJc w:val="left"/>
+      <w:pPr>
+        <w:ind w:left="2160" w:hanging="360"/>
+      </w:pPr>
+      <w:rPr>
+        <w:rFonts w:ascii="Wingdings" w:hAnsi="Wingdings" w:hint="default"/>
+      </w:rPr>
+    </w:lvl>
+    <w:lvl w:ilvl="3" w:tplc="04070001" w:tentative="1">
+      <w:start w:val="1"/>
+      <w:numFmt w:val="bullet"/>
+      <w:lvlText w:val=""/>
+      <w:lvlJc w:val="left"/>
+      <w:pPr>
+        <w:ind w:left="2880" w:hanging="360"/>
+      </w:pPr>
+      <w:rPr>
+        <w:rFonts w:ascii="Symbol" w:hAnsi="Symbol" w:hint="default"/>
+      </w:rPr>
+    </w:lvl>
+    <w:lvl w:ilvl="4" w:tplc="04070003" w:tentative="1">
+      <w:start w:val="1"/>
+      <w:numFmt w:val="bullet"/>
+      <w:lvlText w:val="o"/>
+      <w:lvlJc w:val="left"/>
+      <w:pPr>
+        <w:ind w:left="3600" w:hanging="360"/>
+      </w:pPr>
+      <w:rPr>
+        <w:rFonts w:ascii="Courier New" w:hAnsi="Courier New" w:cs="Courier New" w:hint="default"/>
+      </w:rPr>
+    </w:lvl>
+    <w:lvl w:ilvl="5" w:tplc="04070005" w:tentative="1">
+      <w:start w:val="1"/>
+      <w:numFmt w:val="bullet"/>
+      <w:lvlText w:val=""/>
+      <w:lvlJc w:val="left"/>
+      <w:pPr>
+        <w:ind w:left="4320" w:hanging="360"/>
+      </w:pPr>
+      <w:rPr>
+        <w:rFonts w:ascii="Wingdings" w:hAnsi="Wingdings" w:hint="default"/>
+      </w:rPr>
+    </w:lvl>
+    <w:lvl w:ilvl="6" w:tplc="04070001" w:tentative="1">
+      <w:start w:val="1"/>
+      <w:numFmt w:val="bullet"/>
+      <w:lvlText w:val=""/>
+      <w:lvlJc w:val="left"/>
+      <w:pPr>
+        <w:ind w:left="5040" w:hanging="360"/>
+      </w:pPr>
+      <w:rPr>
+        <w:rFonts w:ascii="Symbol" w:hAnsi="Symbol" w:hint="default"/>
+      </w:rPr>
+    </w:lvl>
+    <w:lvl w:ilvl="7" w:tplc="04070003" w:tentative="1">
+      <w:start w:val="1"/>
+      <w:numFmt w:val="bullet"/>
+      <w:lvlText w:val="o"/>
+      <w:lvlJc w:val="left"/>
+      <w:pPr>
+        <w:ind w:left="5760" w:hanging="360"/>
+      </w:pPr>
+      <w:rPr>
+        <w:rFonts w:ascii="Courier New" w:hAnsi="Courier New" w:cs="Courier New" w:hint="default"/>
+      </w:rPr>
+    </w:lvl>
+    <w:lvl w:ilvl="8" w:tplc="04070005" w:tentative="1">
+      <w:start w:val="1"/>
+      <w:numFmt w:val="bullet"/>
+      <w:lvlText w:val=""/>
+      <w:lvlJc w:val="left"/>
+      <w:pPr>
+        <w:ind w:left="6480" w:hanging="360"/>
+      </w:pPr>
+      <w:rPr>
+        <w:rFonts w:ascii="Wingdings" w:hAnsi="Wingdings" w:hint="default"/>
+      </w:rPr>
+    </w:lvl>
+  </w:abstractNum>
+  <w:num w:numId="1">
+    <w:abstractNumId w:val="1"/>
+  </w:num>
+  <w:num w:numId="2">
+    <w:abstractNumId w:val="0"/>
+  </w:num>
+</w:numbering>
 </file>
 
 <file path=word/styles.xml><?xml version="1.0" encoding="utf-8"?>
@@ -416,6 +1540,71 @@
     <w:name w:val="Normal"/>
     <w:qFormat/>
   </w:style>
+  <w:style w:type="paragraph" w:styleId="Heading1">
+    <w:name w:val="heading 1"/>
+    <w:basedOn w:val="Normal"/>
+    <w:next w:val="Normal"/>
+    <w:link w:val="Heading1Char"/>
+    <w:uiPriority w:val="9"/>
+    <w:qFormat/>
+    <w:rsid w:val="005E22F8"/>
+    <w:pPr>
+      <w:keepNext/>
+      <w:keepLines/>
+      <w:spacing w:before="240" w:after="0"/>
+      <w:outlineLvl w:val="0"/>
+    </w:pPr>
+    <w:rPr>
+      <w:rFonts w:asciiTheme="majorHAnsi" w:eastAsiaTheme="majorEastAsia" w:hAnsiTheme="majorHAnsi" w:cstheme="majorBidi"/>
+      <w:color w:val="2F5496" w:themeColor="accent1" w:themeShade="BF"/>
+      <w:sz w:val="32"/>
+      <w:szCs w:val="32"/>
+    </w:rPr>
+  </w:style>
+  <w:style w:type="paragraph" w:styleId="Heading2">
+    <w:name w:val="heading 2"/>
+    <w:basedOn w:val="Normal"/>
+    <w:next w:val="Normal"/>
+    <w:link w:val="Heading2Char"/>
+    <w:uiPriority w:val="9"/>
+    <w:unhideWhenUsed/>
+    <w:qFormat/>
+    <w:rsid w:val="005E22F8"/>
+    <w:pPr>
+      <w:keepNext/>
+      <w:keepLines/>
+      <w:spacing w:before="40" w:after="0"/>
+      <w:outlineLvl w:val="1"/>
+    </w:pPr>
+    <w:rPr>
+      <w:rFonts w:asciiTheme="majorHAnsi" w:eastAsiaTheme="majorEastAsia" w:hAnsiTheme="majorHAnsi" w:cstheme="majorBidi"/>
+      <w:color w:val="2F5496" w:themeColor="accent1" w:themeShade="BF"/>
+      <w:sz w:val="26"/>
+      <w:szCs w:val="26"/>
+    </w:rPr>
+  </w:style>
+  <w:style w:type="paragraph" w:styleId="Heading3">
+    <w:name w:val="heading 3"/>
+    <w:basedOn w:val="Normal"/>
+    <w:next w:val="Normal"/>
+    <w:link w:val="Heading3Char"/>
+    <w:uiPriority w:val="9"/>
+    <w:unhideWhenUsed/>
+    <w:qFormat/>
+    <w:rsid w:val="007E1A5C"/>
+    <w:pPr>
+      <w:keepNext/>
+      <w:keepLines/>
+      <w:spacing w:before="40" w:after="0"/>
+      <w:outlineLvl w:val="2"/>
+    </w:pPr>
+    <w:rPr>
+      <w:rFonts w:asciiTheme="majorHAnsi" w:eastAsiaTheme="majorEastAsia" w:hAnsiTheme="majorHAnsi" w:cstheme="majorBidi"/>
+      <w:color w:val="1F3763" w:themeColor="accent1" w:themeShade="7F"/>
+      <w:sz w:val="24"/>
+      <w:szCs w:val="24"/>
+    </w:rPr>
+  </w:style>
   <w:style w:type="character" w:default="1" w:styleId="DefaultParagraphFont">
     <w:name w:val="Default Paragraph Font"/>
     <w:uiPriority w:val="1"/>
@@ -442,6 +1631,56 @@
     <w:uiPriority w:val="99"/>
     <w:semiHidden/>
     <w:unhideWhenUsed/>
+  </w:style>
+  <w:style w:type="character" w:customStyle="1" w:styleId="Heading1Char">
+    <w:name w:val="Heading 1 Char"/>
+    <w:basedOn w:val="DefaultParagraphFont"/>
+    <w:link w:val="Heading1"/>
+    <w:uiPriority w:val="9"/>
+    <w:rsid w:val="005E22F8"/>
+    <w:rPr>
+      <w:rFonts w:asciiTheme="majorHAnsi" w:eastAsiaTheme="majorEastAsia" w:hAnsiTheme="majorHAnsi" w:cstheme="majorBidi"/>
+      <w:color w:val="2F5496" w:themeColor="accent1" w:themeShade="BF"/>
+      <w:sz w:val="32"/>
+      <w:szCs w:val="32"/>
+    </w:rPr>
+  </w:style>
+  <w:style w:type="character" w:customStyle="1" w:styleId="Heading2Char">
+    <w:name w:val="Heading 2 Char"/>
+    <w:basedOn w:val="DefaultParagraphFont"/>
+    <w:link w:val="Heading2"/>
+    <w:uiPriority w:val="9"/>
+    <w:rsid w:val="005E22F8"/>
+    <w:rPr>
+      <w:rFonts w:asciiTheme="majorHAnsi" w:eastAsiaTheme="majorEastAsia" w:hAnsiTheme="majorHAnsi" w:cstheme="majorBidi"/>
+      <w:color w:val="2F5496" w:themeColor="accent1" w:themeShade="BF"/>
+      <w:sz w:val="26"/>
+      <w:szCs w:val="26"/>
+    </w:rPr>
+  </w:style>
+  <w:style w:type="paragraph" w:styleId="ListParagraph">
+    <w:name w:val="List Paragraph"/>
+    <w:basedOn w:val="Normal"/>
+    <w:uiPriority w:val="34"/>
+    <w:qFormat/>
+    <w:rsid w:val="005E22F8"/>
+    <w:pPr>
+      <w:ind w:left="720"/>
+      <w:contextualSpacing/>
+    </w:pPr>
+  </w:style>
+  <w:style w:type="character" w:customStyle="1" w:styleId="Heading3Char">
+    <w:name w:val="Heading 3 Char"/>
+    <w:basedOn w:val="DefaultParagraphFont"/>
+    <w:link w:val="Heading3"/>
+    <w:uiPriority w:val="9"/>
+    <w:rsid w:val="007E1A5C"/>
+    <w:rPr>
+      <w:rFonts w:asciiTheme="majorHAnsi" w:eastAsiaTheme="majorEastAsia" w:hAnsiTheme="majorHAnsi" w:cstheme="majorBidi"/>
+      <w:color w:val="1F3763" w:themeColor="accent1" w:themeShade="7F"/>
+      <w:sz w:val="24"/>
+      <w:szCs w:val="24"/>
+    </w:rPr>
   </w:style>
 </w:styles>
 </file>
@@ -739,4 +1978,16 @@
     </a:ext>
   </a:extLst>
 </a:theme>
+</file>
+
+<file path=customXml/item1.xml><?xml version="1.0" encoding="utf-8"?>
+<b:Sources xmlns:b="http://schemas.openxmlformats.org/officeDocument/2006/bibliography" xmlns="http://schemas.openxmlformats.org/officeDocument/2006/bibliography" SelectedStyle="\APASixthEditionOfficeOnline.xsl" StyleName="APA" Version="6"/>
+</file>
+
+<file path=customXml/itemProps1.xml><?xml version="1.0" encoding="utf-8"?>
+<ds:datastoreItem xmlns:ds="http://schemas.openxmlformats.org/officeDocument/2006/customXml" ds:itemID="{D5572B53-D84C-4428-986B-F5E46DD786E9}">
+  <ds:schemaRefs>
+    <ds:schemaRef ds:uri="http://schemas.openxmlformats.org/officeDocument/2006/bibliography"/>
+  </ds:schemaRefs>
+</ds:datastoreItem>
 </file>
</xml_diff>

<commit_message>
Help Dokument erweitert, kleiner Config fix
</commit_message>
<xml_diff>
--- a/MultiTextCompare/help_docs/help.docx
+++ b/MultiTextCompare/help_docs/help.docx
@@ -2,31 +2,376 @@
 <file path=word/document.xml><?xml version="1.0" encoding="utf-8"?>
 <w:document xmlns:wpc="http://schemas.microsoft.com/office/word/2010/wordprocessingCanvas" xmlns:cx="http://schemas.microsoft.com/office/drawing/2014/chartex" xmlns:cx1="http://schemas.microsoft.com/office/drawing/2015/9/8/chartex" xmlns:cx2="http://schemas.microsoft.com/office/drawing/2015/10/21/chartex" xmlns:cx3="http://schemas.microsoft.com/office/drawing/2016/5/9/chartex" xmlns:cx4="http://schemas.microsoft.com/office/drawing/2016/5/10/chartex" xmlns:cx5="http://schemas.microsoft.com/office/drawing/2016/5/11/chartex" xmlns:cx6="http://schemas.microsoft.com/office/drawing/2016/5/12/chartex" xmlns:cx7="http://schemas.microsoft.com/office/drawing/2016/5/13/chartex" xmlns:cx8="http://schemas.microsoft.com/office/drawing/2016/5/14/chartex" xmlns:mc="http://schemas.openxmlformats.org/markup-compatibility/2006" xmlns:aink="http://schemas.microsoft.com/office/drawing/2016/ink" xmlns:am3d="http://schemas.microsoft.com/office/drawing/2017/model3d" xmlns:o="urn:schemas-microsoft-com:office:office" xmlns:r="http://schemas.openxmlformats.org/officeDocument/2006/relationships" xmlns:m="http://schemas.openxmlformats.org/officeDocument/2006/math" xmlns:v="urn:schemas-microsoft-com:vml" xmlns:wp14="http://schemas.microsoft.com/office/word/2010/wordprocessingDrawing" xmlns:wp="http://schemas.openxmlformats.org/drawingml/2006/wordprocessingDrawing" xmlns:w10="urn:schemas-microsoft-com:office:word" xmlns:w="http://schemas.openxmlformats.org/wordprocessingml/2006/main" xmlns:w14="http://schemas.microsoft.com/office/word/2010/wordml" xmlns:w15="http://schemas.microsoft.com/office/word/2012/wordml" xmlns:w16cex="http://schemas.microsoft.com/office/word/2018/wordml/cex" xmlns:w16cid="http://schemas.microsoft.com/office/word/2016/wordml/cid" xmlns:w16="http://schemas.microsoft.com/office/word/2018/wordml" xmlns:w16se="http://schemas.microsoft.com/office/word/2015/wordml/symex" xmlns:wpg="http://schemas.microsoft.com/office/word/2010/wordprocessingGroup" xmlns:wpi="http://schemas.microsoft.com/office/word/2010/wordprocessingInk" xmlns:wne="http://schemas.microsoft.com/office/word/2006/wordml" xmlns:wps="http://schemas.microsoft.com/office/word/2010/wordprocessingShape" mc:Ignorable="w14 w15 w16se w16cid w16 w16cex wp14">
   <w:body>
-    <w:p>
-      <w:pPr>
-        <w:pStyle w:val="Heading1"/>
-        <w:rPr>
-          <w:sz w:val="40"/>
-          <w:szCs w:val="40"/>
-        </w:rPr>
-      </w:pPr>
-      <w:r>
-        <w:rPr>
-          <w:sz w:val="40"/>
-          <w:szCs w:val="40"/>
-        </w:rPr>
-        <w:t>MultiTextCompare</w:t>
-      </w:r>
-    </w:p>
-    <w:p>
-      <w:pPr>
-        <w:pStyle w:val="Heading2"/>
+    <w:sdt>
+      <w:sdtPr>
+        <w:rPr>
+          <w:lang w:val="de-DE"/>
+        </w:rPr>
+        <w:id w:val="-1808697514"/>
+        <w:docPartObj>
+          <w:docPartGallery w:val="Table of Contents"/>
+          <w:docPartUnique/>
+        </w:docPartObj>
+      </w:sdtPr>
+      <w:sdtEndPr>
+        <w:rPr>
+          <w:rFonts w:asciiTheme="minorHAnsi" w:eastAsiaTheme="minorHAnsi" w:hAnsiTheme="minorHAnsi" w:cstheme="minorBidi"/>
+          <w:b/>
+          <w:bCs/>
+          <w:color w:val="auto"/>
+          <w:sz w:val="22"/>
+          <w:szCs w:val="22"/>
+          <w:lang w:eastAsia="en-US"/>
+        </w:rPr>
+      </w:sdtEndPr>
+      <w:sdtContent>
+        <w:p>
+          <w:pPr>
+            <w:pStyle w:val="Inhaltsverzeichnisberschrift"/>
+          </w:pPr>
+          <w:r>
+            <w:rPr>
+              <w:lang w:val="de-DE"/>
+            </w:rPr>
+            <w:t>Inhalt</w:t>
+          </w:r>
+        </w:p>
+        <w:p>
+          <w:pPr>
+            <w:pStyle w:val="Verzeichnis2"/>
+            <w:tabs>
+              <w:tab w:val="right" w:leader="dot" w:pos="10456"/>
+            </w:tabs>
+            <w:rPr>
+              <w:noProof/>
+              <w:color w:val="0563C1" w:themeColor="hyperlink"/>
+              <w:u w:val="single"/>
+            </w:rPr>
+          </w:pPr>
+          <w:r>
+            <w:fldChar w:fldCharType="begin"/>
+          </w:r>
+          <w:r>
+            <w:instrText xml:space="preserve"> TOC \o "1-3" \h \z \u </w:instrText>
+          </w:r>
+          <w:r>
+            <w:fldChar w:fldCharType="separate"/>
+          </w:r>
+          <w:hyperlink w:anchor="_Toc64733143" w:history="1">
+            <w:r>
+              <w:rPr>
+                <w:rStyle w:val="Hyperlink"/>
+                <w:noProof/>
+                <w:lang w:val="en-US"/>
+              </w:rPr>
+              <w:t>File Selection:</w:t>
+            </w:r>
+            <w:r>
+              <w:rPr>
+                <w:noProof/>
+                <w:webHidden/>
+              </w:rPr>
+              <w:tab/>
+            </w:r>
+            <w:r>
+              <w:rPr>
+                <w:noProof/>
+                <w:webHidden/>
+              </w:rPr>
+              <w:fldChar w:fldCharType="begin"/>
+            </w:r>
+            <w:r>
+              <w:rPr>
+                <w:noProof/>
+                <w:webHidden/>
+              </w:rPr>
+              <w:instrText xml:space="preserve"> PAGEREF _Toc64733143 \h </w:instrText>
+            </w:r>
+            <w:r>
+              <w:rPr>
+                <w:noProof/>
+                <w:webHidden/>
+              </w:rPr>
+            </w:r>
+            <w:r>
+              <w:rPr>
+                <w:noProof/>
+                <w:webHidden/>
+              </w:rPr>
+              <w:fldChar w:fldCharType="separate"/>
+            </w:r>
+            <w:r>
+              <w:rPr>
+                <w:noProof/>
+                <w:webHidden/>
+              </w:rPr>
+              <w:t>2</w:t>
+            </w:r>
+            <w:r>
+              <w:rPr>
+                <w:noProof/>
+                <w:webHidden/>
+              </w:rPr>
+              <w:fldChar w:fldCharType="end"/>
+            </w:r>
+          </w:hyperlink>
+        </w:p>
+        <w:p>
+          <w:pPr>
+            <w:pStyle w:val="Verzeichnis2"/>
+            <w:tabs>
+              <w:tab w:val="right" w:leader="dot" w:pos="10456"/>
+            </w:tabs>
+            <w:rPr>
+              <w:rFonts w:eastAsiaTheme="minorEastAsia"/>
+              <w:noProof/>
+              <w:lang w:val="en-DE" w:eastAsia="en-DE"/>
+            </w:rPr>
+          </w:pPr>
+          <w:hyperlink w:anchor="_Toc64733144" w:history="1">
+            <w:r>
+              <w:rPr>
+                <w:rStyle w:val="Hyperlink"/>
+                <w:noProof/>
+                <w:lang w:val="en-US"/>
+              </w:rPr>
+              <w:t>Comparison:</w:t>
+            </w:r>
+            <w:r>
+              <w:rPr>
+                <w:noProof/>
+                <w:webHidden/>
+              </w:rPr>
+              <w:tab/>
+            </w:r>
+            <w:r>
+              <w:rPr>
+                <w:noProof/>
+                <w:webHidden/>
+              </w:rPr>
+              <w:fldChar w:fldCharType="begin"/>
+            </w:r>
+            <w:r>
+              <w:rPr>
+                <w:noProof/>
+                <w:webHidden/>
+              </w:rPr>
+              <w:instrText xml:space="preserve"> PAGEREF _Toc64733144 \h </w:instrText>
+            </w:r>
+            <w:r>
+              <w:rPr>
+                <w:noProof/>
+                <w:webHidden/>
+              </w:rPr>
+            </w:r>
+            <w:r>
+              <w:rPr>
+                <w:noProof/>
+                <w:webHidden/>
+              </w:rPr>
+              <w:fldChar w:fldCharType="separate"/>
+            </w:r>
+            <w:r>
+              <w:rPr>
+                <w:noProof/>
+                <w:webHidden/>
+              </w:rPr>
+              <w:t>5</w:t>
+            </w:r>
+            <w:r>
+              <w:rPr>
+                <w:noProof/>
+                <w:webHidden/>
+              </w:rPr>
+              <w:fldChar w:fldCharType="end"/>
+            </w:r>
+          </w:hyperlink>
+        </w:p>
+        <w:p>
+          <w:pPr>
+            <w:pStyle w:val="Verzeichnis2"/>
+            <w:tabs>
+              <w:tab w:val="right" w:leader="dot" w:pos="10456"/>
+            </w:tabs>
+            <w:rPr>
+              <w:rFonts w:eastAsiaTheme="minorEastAsia"/>
+              <w:noProof/>
+              <w:lang w:val="en-DE" w:eastAsia="en-DE"/>
+            </w:rPr>
+          </w:pPr>
+          <w:hyperlink w:anchor="_Toc64733145" w:history="1">
+            <w:r>
+              <w:rPr>
+                <w:rStyle w:val="Hyperlink"/>
+                <w:noProof/>
+                <w:lang w:val="en-US"/>
+              </w:rPr>
+              <w:t>Configuration:</w:t>
+            </w:r>
+            <w:r>
+              <w:rPr>
+                <w:noProof/>
+                <w:webHidden/>
+              </w:rPr>
+              <w:tab/>
+            </w:r>
+            <w:r>
+              <w:rPr>
+                <w:noProof/>
+                <w:webHidden/>
+              </w:rPr>
+              <w:fldChar w:fldCharType="begin"/>
+            </w:r>
+            <w:r>
+              <w:rPr>
+                <w:noProof/>
+                <w:webHidden/>
+              </w:rPr>
+              <w:instrText xml:space="preserve"> PAGEREF _Toc64733145 \h </w:instrText>
+            </w:r>
+            <w:r>
+              <w:rPr>
+                <w:noProof/>
+                <w:webHidden/>
+              </w:rPr>
+            </w:r>
+            <w:r>
+              <w:rPr>
+                <w:noProof/>
+                <w:webHidden/>
+              </w:rPr>
+              <w:fldChar w:fldCharType="separate"/>
+            </w:r>
+            <w:r>
+              <w:rPr>
+                <w:noProof/>
+                <w:webHidden/>
+              </w:rPr>
+              <w:t>8</w:t>
+            </w:r>
+            <w:r>
+              <w:rPr>
+                <w:noProof/>
+                <w:webHidden/>
+              </w:rPr>
+              <w:fldChar w:fldCharType="end"/>
+            </w:r>
+          </w:hyperlink>
+        </w:p>
+        <w:p>
+          <w:pPr>
+            <w:pStyle w:val="Verzeichnis1"/>
+            <w:tabs>
+              <w:tab w:val="right" w:leader="dot" w:pos="10456"/>
+            </w:tabs>
+            <w:rPr>
+              <w:rFonts w:eastAsiaTheme="minorEastAsia"/>
+              <w:noProof/>
+              <w:lang w:val="en-DE" w:eastAsia="en-DE"/>
+            </w:rPr>
+          </w:pPr>
+          <w:hyperlink w:anchor="_Toc64733146" w:history="1">
+            <w:r>
+              <w:rPr>
+                <w:rStyle w:val="Hyperlink"/>
+                <w:noProof/>
+                <w:lang w:val="en-US"/>
+              </w:rPr>
+              <w:t>Additional information</w:t>
+            </w:r>
+            <w:r>
+              <w:rPr>
+                <w:noProof/>
+                <w:webHidden/>
+              </w:rPr>
+              <w:tab/>
+            </w:r>
+            <w:r>
+              <w:rPr>
+                <w:noProof/>
+                <w:webHidden/>
+              </w:rPr>
+              <w:fldChar w:fldCharType="begin"/>
+            </w:r>
+            <w:r>
+              <w:rPr>
+                <w:noProof/>
+                <w:webHidden/>
+              </w:rPr>
+              <w:instrText xml:space="preserve"> PAGEREF _Toc64733146 \h </w:instrText>
+            </w:r>
+            <w:r>
+              <w:rPr>
+                <w:noProof/>
+                <w:webHidden/>
+              </w:rPr>
+            </w:r>
+            <w:r>
+              <w:rPr>
+                <w:noProof/>
+                <w:webHidden/>
+              </w:rPr>
+              <w:fldChar w:fldCharType="separate"/>
+            </w:r>
+            <w:r>
+              <w:rPr>
+                <w:noProof/>
+                <w:webHidden/>
+              </w:rPr>
+              <w:t>9</w:t>
+            </w:r>
+            <w:r>
+              <w:rPr>
+                <w:noProof/>
+                <w:webHidden/>
+              </w:rPr>
+              <w:fldChar w:fldCharType="end"/>
+            </w:r>
+          </w:hyperlink>
+        </w:p>
+        <w:p>
+          <w:pPr>
+            <w:rPr>
+              <w:b/>
+              <w:bCs/>
+            </w:rPr>
+          </w:pPr>
+          <w:r>
+            <w:rPr>
+              <w:b/>
+              <w:bCs/>
+            </w:rPr>
+            <w:fldChar w:fldCharType="end"/>
+          </w:r>
+        </w:p>
+        <w:p>
+          <w:pPr>
+            <w:rPr>
+              <w:b/>
+              <w:bCs/>
+            </w:rPr>
+          </w:pPr>
+          <w:r>
+            <w:rPr>
+              <w:b/>
+              <w:bCs/>
+            </w:rPr>
+            <w:br w:type="page"/>
+          </w:r>
+        </w:p>
+        <w:p/>
+      </w:sdtContent>
+    </w:sdt>
+    <w:p>
+      <w:pPr>
+        <w:pStyle w:val="berschrift2"/>
         <w:rPr>
           <w:sz w:val="32"/>
           <w:szCs w:val="32"/>
           <w:lang w:val="en-US"/>
         </w:rPr>
       </w:pPr>
+      <w:bookmarkStart w:id="0" w:name="_Toc64733143"/>
       <w:r>
         <w:rPr>
           <w:sz w:val="32"/>
@@ -35,6 +380,7 @@
         </w:rPr>
         <w:t>File Selection:</w:t>
       </w:r>
+      <w:bookmarkEnd w:id="0"/>
     </w:p>
     <w:p>
       <w:pPr>
@@ -57,7 +403,7 @@
     </w:p>
     <w:p>
       <w:pPr>
-        <w:pStyle w:val="ListParagraph"/>
+        <w:pStyle w:val="Listenabsatz"/>
         <w:numPr>
           <w:ilvl w:val="0"/>
           <w:numId w:val="2"/>
@@ -76,34 +422,20 @@
         <w:rPr>
           <w:lang w:val="en-US"/>
         </w:rPr>
-        <w:t xml:space="preserve">. </w:t>
-      </w:r>
-      <w:proofErr w:type="gramStart"/>
-      <w:r>
-        <w:rPr>
-          <w:lang w:val="en-US"/>
-        </w:rPr>
-        <w:t>All of</w:t>
-      </w:r>
-      <w:proofErr w:type="gramEnd"/>
-      <w:r>
-        <w:rPr>
-          <w:lang w:val="en-US"/>
-        </w:rPr>
-        <w:t xml:space="preserve"> its subdirectories will be searched.</w:t>
-      </w:r>
-    </w:p>
-    <w:p>
-      <w:pPr>
-        <w:pStyle w:val="ListParagraph"/>
-        <w:rPr>
-          <w:lang w:val="en-US"/>
-        </w:rPr>
-      </w:pPr>
-    </w:p>
-    <w:p>
-      <w:pPr>
-        <w:pStyle w:val="ListParagraph"/>
+        <w:t>. All of its subdirectories will be searched.</w:t>
+      </w:r>
+    </w:p>
+    <w:p>
+      <w:pPr>
+        <w:pStyle w:val="Listenabsatz"/>
+        <w:rPr>
+          <w:lang w:val="en-US"/>
+        </w:rPr>
+      </w:pPr>
+    </w:p>
+    <w:p>
+      <w:pPr>
+        <w:pStyle w:val="Listenabsatz"/>
         <w:rPr>
           <w:lang w:val="en-US"/>
         </w:rPr>
@@ -114,9 +446,9 @@
           <w:lang w:val="en-US"/>
         </w:rPr>
         <w:drawing>
-          <wp:inline distT="0" distB="0" distL="0" distR="0" wp14:anchorId="460209EC" wp14:editId="4AC66DBE">
-            <wp:extent cx="4456800" cy="2991600"/>
-            <wp:effectExtent l="0" t="0" r="1270" b="0"/>
+          <wp:inline distT="0" distB="0" distL="0" distR="0" wp14:anchorId="460209EC" wp14:editId="21682F07">
+            <wp:extent cx="4357315" cy="2924823"/>
+            <wp:effectExtent l="0" t="0" r="5715" b="8890"/>
             <wp:docPr id="1" name="Picture 1"/>
             <wp:cNvGraphicFramePr>
               <a:graphicFrameLocks xmlns:a="http://schemas.openxmlformats.org/drawingml/2006/main" noChangeAspect="1"/>
@@ -131,7 +463,7 @@
                     </pic:cNvPicPr>
                   </pic:nvPicPr>
                   <pic:blipFill>
-                    <a:blip r:embed="rId6">
+                    <a:blip r:embed="rId8">
                       <a:extLst>
                         <a:ext uri="{28A0092B-C50C-407E-A947-70E740481C1C}">
                           <a14:useLocalDpi xmlns:a14="http://schemas.microsoft.com/office/drawing/2010/main" val="0"/>
@@ -146,7 +478,7 @@
                   <pic:spPr bwMode="auto">
                     <a:xfrm>
                       <a:off x="0" y="0"/>
-                      <a:ext cx="4456800" cy="2991600"/>
+                      <a:ext cx="4401440" cy="2954442"/>
                     </a:xfrm>
                     <a:prstGeom prst="rect">
                       <a:avLst/>
@@ -171,21 +503,150 @@
     </w:p>
     <w:p>
       <w:pPr>
-        <w:pStyle w:val="ListParagraph"/>
-        <w:rPr>
-          <w:lang w:val="en-US"/>
-        </w:rPr>
-      </w:pPr>
-      <w:r>
-        <w:rPr>
-          <w:lang w:val="en-US"/>
-        </w:rPr>
-        <w:t>Next, you need to choose a filename. Either write out the full name without the file extension (ex. File1) or use the wildcard notation. Just using “*” will return all files of the current chosen type. You can see the current file type via the selected radio button.</w:t>
-      </w:r>
-    </w:p>
-    <w:p>
-      <w:pPr>
-        <w:pStyle w:val="ListParagraph"/>
+        <w:pStyle w:val="Listenabsatz"/>
+        <w:rPr>
+          <w:lang w:val="en-US"/>
+        </w:rPr>
+      </w:pPr>
+    </w:p>
+    <w:p>
+      <w:pPr>
+        <w:pStyle w:val="Listenabsatz"/>
+        <w:rPr>
+          <w:lang w:val="en-US"/>
+        </w:rPr>
+      </w:pPr>
+      <w:r>
+        <w:rPr>
+          <w:lang w:val="en-US"/>
+        </w:rPr>
+        <w:t xml:space="preserve">Next, you need to </w:t>
+      </w:r>
+      <w:r>
+        <w:rPr>
+          <w:lang w:val="en-US"/>
+        </w:rPr>
+        <w:t>type in</w:t>
+      </w:r>
+      <w:r>
+        <w:rPr>
+          <w:lang w:val="en-US"/>
+        </w:rPr>
+        <w:t xml:space="preserve"> a filename</w:t>
+      </w:r>
+      <w:r>
+        <w:rPr>
+          <w:lang w:val="en-US"/>
+        </w:rPr>
+        <w:t xml:space="preserve"> to search fo</w:t>
+      </w:r>
+      <w:r>
+        <w:rPr>
+          <w:lang w:val="en-US"/>
+        </w:rPr>
+        <w:t>r</w:t>
+      </w:r>
+      <w:r>
+        <w:rPr>
+          <w:lang w:val="en-US"/>
+        </w:rPr>
+        <w:t xml:space="preserve">. </w:t>
+      </w:r>
+      <w:r>
+        <w:rPr>
+          <w:lang w:val="en-US"/>
+        </w:rPr>
+        <w:t>Capitalization does not matter</w:t>
+      </w:r>
+      <w:r>
+        <w:rPr>
+          <w:lang w:val="en-US"/>
+        </w:rPr>
+        <w:t xml:space="preserve"> here.</w:t>
+      </w:r>
+    </w:p>
+    <w:p>
+      <w:pPr>
+        <w:pStyle w:val="Listenabsatz"/>
+        <w:rPr>
+          <w:lang w:val="en-US"/>
+        </w:rPr>
+      </w:pPr>
+    </w:p>
+    <w:p>
+      <w:pPr>
+        <w:pStyle w:val="Listenabsatz"/>
+        <w:rPr>
+          <w:lang w:val="en-US"/>
+        </w:rPr>
+      </w:pPr>
+      <w:r>
+        <w:rPr>
+          <w:lang w:val="en-US"/>
+        </w:rPr>
+        <w:t xml:space="preserve">It is possible to use </w:t>
+      </w:r>
+      <w:r>
+        <w:rPr>
+          <w:i/>
+          <w:iCs/>
+          <w:lang w:val="en-US"/>
+        </w:rPr>
+        <w:t>wildcard characters</w:t>
+      </w:r>
+      <w:r>
+        <w:rPr>
+          <w:lang w:val="en-US"/>
+        </w:rPr>
+        <w:t>:</w:t>
+      </w:r>
+      <w:r>
+        <w:rPr>
+          <w:lang w:val="en-US"/>
+        </w:rPr>
+        <w:br/>
+        <w:t>“?” replaces a single character</w:t>
+      </w:r>
+    </w:p>
+    <w:p>
+      <w:pPr>
+        <w:pStyle w:val="Listenabsatz"/>
+        <w:rPr>
+          <w:lang w:val="en-US"/>
+        </w:rPr>
+      </w:pPr>
+      <w:r>
+        <w:rPr>
+          <w:lang w:val="en-US"/>
+        </w:rPr>
+        <w:t>“*” replaces any number of characters</w:t>
+      </w:r>
+    </w:p>
+    <w:p>
+      <w:pPr>
+        <w:pStyle w:val="Listenabsatz"/>
+        <w:rPr>
+          <w:lang w:val="en-US"/>
+        </w:rPr>
+      </w:pPr>
+    </w:p>
+    <w:p>
+      <w:pPr>
+        <w:pStyle w:val="Listenabsatz"/>
+        <w:rPr>
+          <w:lang w:val="en-US"/>
+        </w:rPr>
+      </w:pPr>
+      <w:r>
+        <w:rPr>
+          <w:lang w:val="en-US"/>
+        </w:rPr>
+        <w:t>Additionally, you need to choose a file type:</w:t>
+      </w:r>
+    </w:p>
+    <w:p>
+      <w:pPr>
+        <w:pStyle w:val="Listenabsatz"/>
         <w:rPr>
           <w:lang w:val="en-US"/>
         </w:rPr>
@@ -213,7 +674,7 @@
                     </pic:cNvPicPr>
                   </pic:nvPicPr>
                   <pic:blipFill>
-                    <a:blip r:embed="rId7">
+                    <a:blip r:embed="rId9">
                       <a:extLst>
                         <a:ext uri="{28A0092B-C50C-407E-A947-70E740481C1C}">
                           <a14:useLocalDpi xmlns:a14="http://schemas.microsoft.com/office/drawing/2010/main" val="0"/>
@@ -247,15 +708,48 @@
     </w:p>
     <w:p>
       <w:pPr>
-        <w:pStyle w:val="ListParagraph"/>
-        <w:rPr>
-          <w:lang w:val="en-US"/>
-        </w:rPr>
-      </w:pPr>
-      <w:r>
-        <w:rPr>
-          <w:lang w:val="en-US"/>
-        </w:rPr>
+        <w:pStyle w:val="Listenabsatz"/>
+        <w:rPr>
+          <w:lang w:val="en-US"/>
+        </w:rPr>
+      </w:pPr>
+    </w:p>
+    <w:p>
+      <w:pPr>
+        <w:pStyle w:val="Listenabsatz"/>
+        <w:rPr>
+          <w:lang w:val="en-US"/>
+        </w:rPr>
+      </w:pPr>
+    </w:p>
+    <w:p>
+      <w:pPr>
+        <w:pStyle w:val="Listenabsatz"/>
+        <w:rPr>
+          <w:lang w:val="en-US"/>
+        </w:rPr>
+      </w:pPr>
+    </w:p>
+    <w:p>
+      <w:pPr>
+        <w:pStyle w:val="Listenabsatz"/>
+        <w:rPr>
+          <w:lang w:val="en-US"/>
+        </w:rPr>
+      </w:pPr>
+    </w:p>
+    <w:p>
+      <w:pPr>
+        <w:pStyle w:val="Listenabsatz"/>
+        <w:rPr>
+          <w:lang w:val="en-US"/>
+        </w:rPr>
+      </w:pPr>
+      <w:r>
+        <w:rPr>
+          <w:lang w:val="en-US"/>
+        </w:rPr>
+        <w:lastRenderedPageBreak/>
         <w:t xml:space="preserve">If you do not want to specify one of the three currently supported file types, you can </w:t>
       </w:r>
       <w:r>
@@ -268,16 +762,70 @@
         <w:rPr>
           <w:lang w:val="en-US"/>
         </w:rPr>
-        <w:t xml:space="preserve">a file name with its extension or use a wildcard for the extension (ex. </w:t>
-      </w:r>
-      <w:proofErr w:type="gramStart"/>
-      <w:r>
-        <w:rPr>
-          <w:lang w:val="en-US"/>
-        </w:rPr>
-        <w:t>Config.*</w:t>
-      </w:r>
-      <w:proofErr w:type="gramEnd"/>
+        <w:t xml:space="preserve">a file name </w:t>
+      </w:r>
+      <w:r>
+        <w:rPr>
+          <w:b/>
+          <w:bCs/>
+          <w:lang w:val="en-US"/>
+        </w:rPr>
+        <w:t>with its extension</w:t>
+      </w:r>
+      <w:r>
+        <w:rPr>
+          <w:lang w:val="en-US"/>
+        </w:rPr>
+        <w:t xml:space="preserve"> or use a wildcard for the extension (</w:t>
+      </w:r>
+      <w:r>
+        <w:rPr>
+          <w:lang w:val="en-US"/>
+        </w:rPr>
+        <w:t>e.g</w:t>
+      </w:r>
+      <w:r>
+        <w:rPr>
+          <w:lang w:val="en-US"/>
+        </w:rPr>
+        <w:t>.</w:t>
+      </w:r>
+      <w:r>
+        <w:rPr>
+          <w:lang w:val="en-US"/>
+        </w:rPr>
+        <w:t>:</w:t>
+      </w:r>
+      <w:r>
+        <w:rPr>
+          <w:lang w:val="en-US"/>
+        </w:rPr>
+        <w:t xml:space="preserve"> </w:t>
+      </w:r>
+      <w:r>
+        <w:rPr>
+          <w:lang w:val="en-US"/>
+        </w:rPr>
+        <w:t>“</w:t>
+      </w:r>
+      <w:r>
+        <w:rPr>
+          <w:lang w:val="en-US"/>
+        </w:rPr>
+        <w:t>c</w:t>
+      </w:r>
+      <w:r>
+        <w:rPr>
+          <w:lang w:val="en-US"/>
+        </w:rPr>
+        <w:t>onfig.*</w:t>
+      </w:r>
+      <w:r>
+        <w:rPr>
+          <w:lang w:val="en-US"/>
+        </w:rPr>
+        <w:t>”</w:t>
+      </w:r>
       <w:r>
         <w:rPr>
           <w:lang w:val="en-US"/>
@@ -287,15 +835,15 @@
     </w:p>
     <w:p>
       <w:pPr>
-        <w:pStyle w:val="ListParagraph"/>
-        <w:rPr>
-          <w:lang w:val="en-US"/>
-        </w:rPr>
-      </w:pPr>
-    </w:p>
-    <w:p>
-      <w:pPr>
-        <w:pStyle w:val="ListParagraph"/>
+        <w:pStyle w:val="Listenabsatz"/>
+        <w:rPr>
+          <w:lang w:val="en-US"/>
+        </w:rPr>
+      </w:pPr>
+    </w:p>
+    <w:p>
+      <w:pPr>
+        <w:pStyle w:val="Listenabsatz"/>
         <w:rPr>
           <w:lang w:val="en-US"/>
         </w:rPr>
@@ -309,7 +857,405 @@
     </w:p>
     <w:p>
       <w:pPr>
-        <w:pStyle w:val="ListParagraph"/>
+        <w:pStyle w:val="Listenabsatz"/>
+        <w:rPr>
+          <w:lang w:val="en-US"/>
+        </w:rPr>
+      </w:pPr>
+    </w:p>
+    <w:p>
+      <w:pPr>
+        <w:pStyle w:val="Listenabsatz"/>
+        <w:rPr>
+          <w:b/>
+          <w:bCs/>
+          <w:sz w:val="24"/>
+          <w:szCs w:val="24"/>
+          <w:lang w:val="en-US"/>
+        </w:rPr>
+      </w:pPr>
+      <w:r>
+        <w:rPr>
+          <w:b/>
+          <w:bCs/>
+          <w:sz w:val="24"/>
+          <w:szCs w:val="24"/>
+          <w:lang w:val="en-US"/>
+        </w:rPr>
+        <w:t>Examples:</w:t>
+      </w:r>
+    </w:p>
+    <w:p>
+      <w:pPr>
+        <w:pStyle w:val="Listenabsatz"/>
+        <w:rPr>
+          <w:lang w:val="en-US"/>
+        </w:rPr>
+      </w:pPr>
+      <w:r>
+        <w:rPr>
+          <w:lang w:val="en-US"/>
+        </w:rPr>
+        <w:t>Searching for: “config?”</w:t>
+      </w:r>
+    </w:p>
+    <w:p>
+      <w:pPr>
+        <w:pStyle w:val="Listenabsatz"/>
+        <w:rPr>
+          <w:lang w:val="en-US"/>
+        </w:rPr>
+      </w:pPr>
+      <w:r>
+        <w:rPr>
+          <w:lang w:val="en-US"/>
+        </w:rPr>
+        <w:t>Selected Type: .txt</w:t>
+      </w:r>
+    </w:p>
+    <w:p>
+      <w:pPr>
+        <w:pStyle w:val="Listenabsatz"/>
+        <w:rPr>
+          <w:lang w:val="en-US"/>
+        </w:rPr>
+      </w:pPr>
+      <w:r>
+        <w:rPr>
+          <w:lang w:val="en-US"/>
+        </w:rPr>
+        <w:t>Will find: configA.txt, config7.txt, configx.txt</w:t>
+      </w:r>
+    </w:p>
+    <w:p>
+      <w:pPr>
+        <w:pStyle w:val="Listenabsatz"/>
+        <w:rPr>
+          <w:lang w:val="en-US"/>
+        </w:rPr>
+      </w:pPr>
+      <w:r>
+        <w:rPr>
+          <w:lang w:val="en-US"/>
+        </w:rPr>
+        <w:t xml:space="preserve">Will NOT find: configAA.txt, </w:t>
+      </w:r>
+      <w:r>
+        <w:rPr>
+          <w:lang w:val="en-US"/>
+        </w:rPr>
+        <w:t xml:space="preserve">config.txt, </w:t>
+      </w:r>
+      <w:r>
+        <w:rPr>
+          <w:lang w:val="en-US"/>
+        </w:rPr>
+        <w:t xml:space="preserve">configA.xml, </w:t>
+      </w:r>
+      <w:proofErr w:type="spellStart"/>
+      <w:r>
+        <w:rPr>
+          <w:lang w:val="en-US"/>
+        </w:rPr>
+        <w:t>configA.abc</w:t>
+      </w:r>
+      <w:proofErr w:type="spellEnd"/>
+    </w:p>
+    <w:p>
+      <w:pPr>
+        <w:pStyle w:val="Listenabsatz"/>
+        <w:rPr>
+          <w:lang w:val="en-US"/>
+        </w:rPr>
+      </w:pPr>
+    </w:p>
+    <w:p>
+      <w:pPr>
+        <w:pStyle w:val="Listenabsatz"/>
+        <w:rPr>
+          <w:lang w:val="en-US"/>
+        </w:rPr>
+      </w:pPr>
+      <w:r>
+        <w:rPr>
+          <w:lang w:val="en-US"/>
+        </w:rPr>
+        <w:t xml:space="preserve">Searching for: </w:t>
+      </w:r>
+      <w:r>
+        <w:rPr>
+          <w:lang w:val="en-US"/>
+        </w:rPr>
+        <w:t>“</w:t>
+      </w:r>
+      <w:proofErr w:type="spellStart"/>
+      <w:r>
+        <w:rPr>
+          <w:lang w:val="en-US"/>
+        </w:rPr>
+        <w:t>FileExampleName</w:t>
+      </w:r>
+      <w:r>
+        <w:rPr>
+          <w:lang w:val="en-US"/>
+        </w:rPr>
+        <w:t>.abc</w:t>
+      </w:r>
+      <w:proofErr w:type="spellEnd"/>
+      <w:r>
+        <w:rPr>
+          <w:lang w:val="en-US"/>
+        </w:rPr>
+        <w:t>”</w:t>
+      </w:r>
+    </w:p>
+    <w:p>
+      <w:pPr>
+        <w:pStyle w:val="Listenabsatz"/>
+        <w:rPr>
+          <w:lang w:val="en-US"/>
+        </w:rPr>
+      </w:pPr>
+      <w:r>
+        <w:rPr>
+          <w:lang w:val="en-US"/>
+        </w:rPr>
+        <w:t xml:space="preserve">Selected Type: </w:t>
+      </w:r>
+      <w:r>
+        <w:rPr>
+          <w:lang w:val="en-US"/>
+        </w:rPr>
+        <w:t>All Files</w:t>
+      </w:r>
+    </w:p>
+    <w:p>
+      <w:pPr>
+        <w:pStyle w:val="Listenabsatz"/>
+        <w:rPr>
+          <w:lang w:val="en-US"/>
+        </w:rPr>
+      </w:pPr>
+      <w:r>
+        <w:rPr>
+          <w:lang w:val="en-US"/>
+        </w:rPr>
+        <w:t xml:space="preserve">Will find: </w:t>
+      </w:r>
+      <w:r>
+        <w:rPr>
+          <w:lang w:val="en-US"/>
+        </w:rPr>
+        <w:t xml:space="preserve">Every file named </w:t>
+      </w:r>
+      <w:r>
+        <w:rPr>
+          <w:i/>
+          <w:iCs/>
+          <w:lang w:val="en-US"/>
+        </w:rPr>
+        <w:t>exactly</w:t>
+      </w:r>
+      <w:r>
+        <w:rPr>
+          <w:lang w:val="en-US"/>
+        </w:rPr>
+        <w:t xml:space="preserve"> </w:t>
+      </w:r>
+      <w:r>
+        <w:rPr>
+          <w:lang w:val="en-US"/>
+        </w:rPr>
+        <w:t>“</w:t>
+      </w:r>
+      <w:proofErr w:type="spellStart"/>
+      <w:r>
+        <w:rPr>
+          <w:lang w:val="en-US"/>
+        </w:rPr>
+        <w:t>fileexamplename.abc</w:t>
+      </w:r>
+      <w:proofErr w:type="spellEnd"/>
+      <w:r>
+        <w:rPr>
+          <w:lang w:val="en-US"/>
+        </w:rPr>
+        <w:t>”</w:t>
+      </w:r>
+      <w:r>
+        <w:rPr>
+          <w:lang w:val="en-US"/>
+        </w:rPr>
+        <w:t xml:space="preserve"> </w:t>
+      </w:r>
+    </w:p>
+    <w:p>
+      <w:pPr>
+        <w:pStyle w:val="Listenabsatz"/>
+        <w:rPr>
+          <w:lang w:val="en-US"/>
+        </w:rPr>
+      </w:pPr>
+      <w:r>
+        <w:rPr>
+          <w:lang w:val="en-US"/>
+        </w:rPr>
+        <w:t xml:space="preserve">Will NOT find: </w:t>
+      </w:r>
+      <w:r>
+        <w:rPr>
+          <w:lang w:val="en-US"/>
+        </w:rPr>
+        <w:t>Any other files</w:t>
+      </w:r>
+    </w:p>
+    <w:p>
+      <w:pPr>
+        <w:pStyle w:val="Listenabsatz"/>
+        <w:rPr>
+          <w:lang w:val="en-US"/>
+        </w:rPr>
+      </w:pPr>
+    </w:p>
+    <w:p>
+      <w:pPr>
+        <w:pStyle w:val="Listenabsatz"/>
+        <w:rPr>
+          <w:lang w:val="en-US"/>
+        </w:rPr>
+      </w:pPr>
+      <w:r>
+        <w:rPr>
+          <w:lang w:val="en-US"/>
+        </w:rPr>
+        <w:t>Searching for: “</w:t>
+      </w:r>
+      <w:r>
+        <w:rPr>
+          <w:lang w:val="en-US"/>
+        </w:rPr>
+        <w:t>*</w:t>
+      </w:r>
+      <w:r>
+        <w:rPr>
+          <w:lang w:val="en-US"/>
+        </w:rPr>
+        <w:t>”</w:t>
+      </w:r>
+    </w:p>
+    <w:p>
+      <w:pPr>
+        <w:pStyle w:val="Listenabsatz"/>
+        <w:rPr>
+          <w:lang w:val="en-US"/>
+        </w:rPr>
+      </w:pPr>
+      <w:r>
+        <w:rPr>
+          <w:lang w:val="en-US"/>
+        </w:rPr>
+        <w:t>Selected Type: .</w:t>
+      </w:r>
+      <w:r>
+        <w:rPr>
+          <w:lang w:val="en-US"/>
+        </w:rPr>
+        <w:t>xml</w:t>
+      </w:r>
+    </w:p>
+    <w:p>
+      <w:pPr>
+        <w:pStyle w:val="Listenabsatz"/>
+        <w:rPr>
+          <w:lang w:val="en-US"/>
+        </w:rPr>
+      </w:pPr>
+      <w:r>
+        <w:rPr>
+          <w:lang w:val="en-US"/>
+        </w:rPr>
+        <w:t xml:space="preserve">Will find: </w:t>
+      </w:r>
+      <w:r>
+        <w:rPr>
+          <w:lang w:val="en-US"/>
+        </w:rPr>
+        <w:t>ALL .</w:t>
+      </w:r>
+      <w:r>
+        <w:rPr>
+          <w:lang w:val="en-US"/>
+        </w:rPr>
+        <w:t>xml</w:t>
+      </w:r>
+      <w:r>
+        <w:rPr>
+          <w:lang w:val="en-US"/>
+        </w:rPr>
+        <w:t xml:space="preserve"> files in the directory</w:t>
+      </w:r>
+    </w:p>
+    <w:p>
+      <w:pPr>
+        <w:pStyle w:val="Listenabsatz"/>
+        <w:rPr>
+          <w:lang w:val="en-US"/>
+        </w:rPr>
+      </w:pPr>
+      <w:r>
+        <w:rPr>
+          <w:lang w:val="en-US"/>
+        </w:rPr>
+        <w:t xml:space="preserve">Will NOT find: </w:t>
+      </w:r>
+      <w:r>
+        <w:rPr>
+          <w:lang w:val="en-US"/>
+        </w:rPr>
+        <w:t>Any other file types</w:t>
+      </w:r>
+    </w:p>
+    <w:p>
+      <w:pPr>
+        <w:pStyle w:val="Listenabsatz"/>
+        <w:rPr>
+          <w:lang w:val="en-US"/>
+        </w:rPr>
+      </w:pPr>
+    </w:p>
+    <w:p>
+      <w:pPr>
+        <w:pStyle w:val="Listenabsatz"/>
+        <w:rPr>
+          <w:lang w:val="en-US"/>
+        </w:rPr>
+      </w:pPr>
+      <w:r>
+        <w:rPr>
+          <w:b/>
+          <w:bCs/>
+          <w:lang w:val="en-US"/>
+        </w:rPr>
+        <w:t>Important</w:t>
+      </w:r>
+      <w:r>
+        <w:rPr>
+          <w:lang w:val="en-US"/>
+        </w:rPr>
+        <w:t>: To use the .xml or .json specific parameters, the associated file type has to be selected.</w:t>
+      </w:r>
+    </w:p>
+    <w:p>
+      <w:pPr>
+        <w:pStyle w:val="Listenabsatz"/>
+        <w:rPr>
+          <w:lang w:val="en-US"/>
+        </w:rPr>
+      </w:pPr>
+    </w:p>
+    <w:p>
+      <w:pPr>
+        <w:pStyle w:val="Listenabsatz"/>
         <w:numPr>
           <w:ilvl w:val="0"/>
           <w:numId w:val="2"/>
@@ -318,25 +1264,53 @@
           <w:lang w:val="en-US"/>
         </w:rPr>
       </w:pPr>
-      <w:proofErr w:type="gramStart"/>
-      <w:r>
-        <w:rPr>
-          <w:lang w:val="en-US"/>
-        </w:rPr>
-        <w:t>Manual</w:t>
-      </w:r>
-      <w:proofErr w:type="gramEnd"/>
-      <w:r>
-        <w:rPr>
-          <w:lang w:val="en-US"/>
-        </w:rPr>
-        <w:t xml:space="preserve"> add: </w:t>
-      </w:r>
-      <w:r>
-        <w:rPr>
-          <w:lang w:val="en-US"/>
-        </w:rPr>
-        <w:t>If you wish to add specific files manually, you can do so by clicking the “Add” button in the bottom right corner. This can of course be combined with the root-search function.</w:t>
+      <w:r>
+        <w:rPr>
+          <w:lang w:val="en-US"/>
+        </w:rPr>
+        <w:t xml:space="preserve">Manual </w:t>
+      </w:r>
+      <w:r>
+        <w:rPr>
+          <w:lang w:val="en-US"/>
+        </w:rPr>
+        <w:t>addition</w:t>
+      </w:r>
+      <w:r>
+        <w:rPr>
+          <w:lang w:val="en-US"/>
+        </w:rPr>
+        <w:t xml:space="preserve">: </w:t>
+      </w:r>
+      <w:r>
+        <w:rPr>
+          <w:lang w:val="en-US"/>
+        </w:rPr>
+        <w:t>If you wish to add specific files manually, you can do so by clicking the “Add</w:t>
+      </w:r>
+      <w:r>
+        <w:rPr>
+          <w:lang w:val="en-US"/>
+        </w:rPr>
+        <w:t>..</w:t>
+      </w:r>
+      <w:r>
+        <w:rPr>
+          <w:lang w:val="en-US"/>
+        </w:rPr>
+        <w:t xml:space="preserve">” button in the bottom </w:t>
+      </w:r>
+      <w:r>
+        <w:rPr>
+          <w:lang w:val="en-US"/>
+        </w:rPr>
+        <w:t>left</w:t>
+      </w:r>
+      <w:r>
+        <w:rPr>
+          <w:lang w:val="en-US"/>
+        </w:rPr>
+        <w:t xml:space="preserve"> corner. This can of course be combined with the root-search function.</w:t>
       </w:r>
       <w:r>
         <w:rPr>
@@ -348,16 +1322,55 @@
     </w:p>
     <w:p>
       <w:pPr>
-        <w:pStyle w:val="Heading3"/>
-        <w:rPr>
-          <w:lang w:val="en-US"/>
-        </w:rPr>
-      </w:pPr>
-    </w:p>
-    <w:p>
-      <w:pPr>
-        <w:pStyle w:val="Heading3"/>
-        <w:rPr>
+        <w:pStyle w:val="Listenabsatz"/>
+        <w:rPr>
+          <w:noProof/>
+          <w:lang w:val="en-US"/>
+        </w:rPr>
+      </w:pPr>
+    </w:p>
+    <w:p>
+      <w:pPr>
+        <w:pStyle w:val="Listenabsatz"/>
+        <w:rPr>
+          <w:lang w:val="en-US"/>
+        </w:rPr>
+      </w:pPr>
+      <w:r>
+        <w:rPr>
+          <w:b/>
+          <w:bCs/>
+          <w:noProof/>
+          <w:lang w:val="en-US"/>
+        </w:rPr>
+        <w:t>Note</w:t>
+      </w:r>
+      <w:r>
+        <w:rPr>
+          <w:noProof/>
+          <w:lang w:val="en-US"/>
+        </w:rPr>
+        <w:t>: You are only able to add files of the selected file type.</w:t>
+      </w:r>
+    </w:p>
+    <w:p>
+      <w:pPr>
+        <w:rPr>
+          <w:lang w:val="en-US"/>
+        </w:rPr>
+      </w:pPr>
+      <w:r>
+        <w:rPr>
+          <w:lang w:val="en-US"/>
+        </w:rPr>
+        <w:br w:type="page"/>
+      </w:r>
+    </w:p>
+    <w:p>
+      <w:pPr>
+        <w:rPr>
+          <w:b/>
+          <w:bCs/>
           <w:sz w:val="28"/>
           <w:szCs w:val="28"/>
           <w:lang w:val="en-US"/>
@@ -365,17 +1378,23 @@
       </w:pPr>
       <w:r>
         <w:rPr>
+          <w:b/>
+          <w:bCs/>
           <w:sz w:val="28"/>
           <w:szCs w:val="28"/>
           <w:lang w:val="en-US"/>
         </w:rPr>
+        <w:lastRenderedPageBreak/>
         <w:t>Deletion:</w:t>
       </w:r>
     </w:p>
     <w:p>
       <w:pPr>
-        <w:ind w:firstLine="360"/>
-        <w:rPr>
+        <w:rPr>
+          <w:b/>
+          <w:bCs/>
+          <w:sz w:val="28"/>
+          <w:szCs w:val="28"/>
           <w:lang w:val="en-US"/>
         </w:rPr>
       </w:pPr>
@@ -410,7 +1429,7 @@
                     </pic:cNvPicPr>
                   </pic:nvPicPr>
                   <pic:blipFill>
-                    <a:blip r:embed="rId8">
+                    <a:blip r:embed="rId10">
                       <a:extLst>
                         <a:ext uri="{28A0092B-C50C-407E-A947-70E740481C1C}">
                           <a14:useLocalDpi xmlns:a14="http://schemas.microsoft.com/office/drawing/2010/main" val="0"/>
@@ -453,7 +1472,19 @@
         <w:rPr>
           <w:lang w:val="en-US"/>
         </w:rPr>
-        <w:t>During the file selection you can also choose to delete certain files. Click on the file you want to delete from the list and press the “Delete” button.</w:t>
+        <w:t>You can choose to delete certain files from the selection</w:t>
+      </w:r>
+      <w:r>
+        <w:rPr>
+          <w:lang w:val="en-US"/>
+        </w:rPr>
+        <w:t>. Just click on the file</w:t>
+      </w:r>
+      <w:r>
+        <w:rPr>
+          <w:lang w:val="en-US"/>
+        </w:rPr>
+        <w:t>, and then click on the “Delete” button.</w:t>
       </w:r>
     </w:p>
     <w:p>
@@ -467,15 +1498,149 @@
         <w:rPr>
           <w:lang w:val="en-US"/>
         </w:rPr>
-        <w:t>If you want to completely reset the file selection, click the “Reset” button in the bottom right.</w:t>
-      </w:r>
+        <w:t xml:space="preserve">By holding </w:t>
+      </w:r>
+      <w:r>
+        <w:rPr>
+          <w:i/>
+          <w:iCs/>
+          <w:lang w:val="en-US"/>
+        </w:rPr>
+        <w:t>Ctrl</w:t>
+      </w:r>
+      <w:r>
+        <w:rPr>
+          <w:lang w:val="en-US"/>
+        </w:rPr>
+        <w:t>, you can select multiple files at once.</w:t>
+      </w:r>
+    </w:p>
+    <w:p>
+      <w:pPr>
+        <w:ind w:left="360"/>
+        <w:rPr>
+          <w:lang w:val="en-US"/>
+        </w:rPr>
+      </w:pPr>
+      <w:r>
+        <w:rPr>
+          <w:lang w:val="en-US"/>
+        </w:rPr>
+        <w:t xml:space="preserve">By holding </w:t>
+      </w:r>
+      <w:r>
+        <w:rPr>
+          <w:i/>
+          <w:iCs/>
+          <w:lang w:val="en-US"/>
+        </w:rPr>
+        <w:t>Shift</w:t>
+      </w:r>
+      <w:r>
+        <w:rPr>
+          <w:lang w:val="en-US"/>
+        </w:rPr>
+        <w:t>, you can select multiple files in one segment</w:t>
+      </w:r>
+      <w:r>
+        <w:rPr>
+          <w:lang w:val="en-US"/>
+        </w:rPr>
+        <w:t xml:space="preserve">. </w:t>
+      </w:r>
+    </w:p>
+    <w:p>
+      <w:pPr>
+        <w:ind w:left="360"/>
+        <w:rPr>
+          <w:lang w:val="en-US"/>
+        </w:rPr>
+      </w:pPr>
+      <w:r>
+        <w:rPr>
+          <w:lang w:val="en-US"/>
+        </w:rPr>
+        <w:t xml:space="preserve">If you want to completely reset the file selection, click the “Reset” button in the bottom </w:t>
+      </w:r>
+      <w:r>
+        <w:rPr>
+          <w:lang w:val="en-US"/>
+        </w:rPr>
+        <w:t>right</w:t>
+      </w:r>
+      <w:r>
+        <w:rPr>
+          <w:lang w:val="en-US"/>
+        </w:rPr>
+        <w:t>.</w:t>
+      </w:r>
+    </w:p>
+    <w:p>
+      <w:pPr>
+        <w:rPr>
+          <w:lang w:val="en-US"/>
+        </w:rPr>
+      </w:pPr>
+      <w:r>
+        <w:rPr>
+          <w:lang w:val="en-US"/>
+        </w:rPr>
+        <w:br w:type="page"/>
+      </w:r>
+    </w:p>
+    <w:p>
+      <w:pPr>
+        <w:pStyle w:val="berschrift2"/>
+        <w:rPr>
+          <w:lang w:val="en-US"/>
+        </w:rPr>
+      </w:pPr>
+      <w:bookmarkStart w:id="1" w:name="_Toc64733144"/>
+      <w:r>
+        <w:rPr>
+          <w:sz w:val="32"/>
+          <w:szCs w:val="32"/>
+          <w:lang w:val="en-US"/>
+        </w:rPr>
+        <w:lastRenderedPageBreak/>
+        <w:t>Comparison</w:t>
+      </w:r>
+      <w:r>
+        <w:rPr>
+          <w:lang w:val="en-US"/>
+        </w:rPr>
+        <w:t>:</w:t>
+      </w:r>
+      <w:bookmarkEnd w:id="1"/>
+    </w:p>
+    <w:p>
+      <w:pPr>
+        <w:ind w:left="360"/>
+        <w:rPr>
+          <w:lang w:val="en-US"/>
+        </w:rPr>
+      </w:pPr>
+      <w:r>
+        <w:rPr>
+          <w:lang w:val="en-US"/>
+        </w:rPr>
+        <w:t>After selecting your files, click the “Compare” button to start the comparison. Depending on the chosen files, this might take a moment. While waiting, you can view your chosen files double-clicking them in the file selection list. This will open the unchanged file in a separate window.</w:t>
+      </w:r>
+    </w:p>
+    <w:p>
+      <w:pPr>
+        <w:ind w:left="360"/>
+        <w:rPr>
+          <w:lang w:val="en-US"/>
+        </w:rPr>
+      </w:pPr>
       <w:r>
         <w:rPr>
           <w:noProof/>
           <w:lang w:val="en-US"/>
         </w:rPr>
         <w:drawing>
-          <wp:inline distT="0" distB="0" distL="0" distR="0" wp14:anchorId="093F8374" wp14:editId="573DAC07">
+          <wp:inline distT="0" distB="0" distL="0" distR="0" wp14:anchorId="5CCB1C8A" wp14:editId="7712B205">
             <wp:extent cx="4924425" cy="3322099"/>
             <wp:effectExtent l="0" t="0" r="0" b="0"/>
             <wp:docPr id="5" name="Picture 5"/>
@@ -492,7 +1657,7 @@
                     </pic:cNvPicPr>
                   </pic:nvPicPr>
                   <pic:blipFill>
-                    <a:blip r:embed="rId9">
+                    <a:blip r:embed="rId11">
                       <a:extLst>
                         <a:ext uri="{28A0092B-C50C-407E-A947-70E740481C1C}">
                           <a14:useLocalDpi xmlns:a14="http://schemas.microsoft.com/office/drawing/2010/main" val="0"/>
@@ -526,70 +1691,10 @@
     </w:p>
     <w:p>
       <w:pPr>
-        <w:ind w:left="360"/>
-        <w:rPr>
-          <w:lang w:val="en-US"/>
-        </w:rPr>
-      </w:pPr>
-      <w:r>
-        <w:rPr>
-          <w:lang w:val="en-US"/>
-        </w:rPr>
-        <w:t>After choosing all files, click the “Compare” button to start the comparison. Depending on the chosen files, this might take a moment.</w:t>
-      </w:r>
-      <w:r>
-        <w:rPr>
-          <w:lang w:val="en-US"/>
-        </w:rPr>
-        <w:t xml:space="preserve"> You can browse your chosen files while waiting by double-clicking them in the file selection list. This will open the unchanged file in a separate window.</w:t>
-      </w:r>
-    </w:p>
-    <w:p>
-      <w:pPr>
-        <w:ind w:left="360"/>
-        <w:rPr>
-          <w:lang w:val="en-US"/>
-        </w:rPr>
-      </w:pPr>
-    </w:p>
-    <w:p>
-      <w:pPr>
-        <w:ind w:left="360"/>
-        <w:rPr>
-          <w:lang w:val="en-US"/>
-        </w:rPr>
-      </w:pPr>
-    </w:p>
-    <w:p>
-      <w:pPr>
-        <w:ind w:left="360"/>
-        <w:rPr>
-          <w:lang w:val="en-US"/>
-        </w:rPr>
-      </w:pPr>
-    </w:p>
-    <w:p>
-      <w:pPr>
-        <w:pStyle w:val="Heading2"/>
-        <w:rPr>
-          <w:lang w:val="en-US"/>
-        </w:rPr>
-      </w:pPr>
-      <w:r>
-        <w:rPr>
-          <w:sz w:val="32"/>
-          <w:szCs w:val="32"/>
-          <w:lang w:val="en-US"/>
-        </w:rPr>
-        <w:lastRenderedPageBreak/>
-        <w:t>Comparison</w:t>
-      </w:r>
-      <w:r>
-        <w:rPr>
-          <w:lang w:val="en-US"/>
-        </w:rPr>
-        <w:t>:</w:t>
-      </w:r>
+        <w:rPr>
+          <w:lang w:val="en-US"/>
+        </w:rPr>
+      </w:pPr>
     </w:p>
     <w:p>
       <w:pPr>
@@ -620,7 +1725,7 @@
                     </pic:cNvPicPr>
                   </pic:nvPicPr>
                   <pic:blipFill>
-                    <a:blip r:embed="rId10" cstate="print">
+                    <a:blip r:embed="rId12" cstate="print">
                       <a:extLst>
                         <a:ext uri="{28A0092B-C50C-407E-A947-70E740481C1C}">
                           <a14:useLocalDpi xmlns:a14="http://schemas.microsoft.com/office/drawing/2010/main" val="0"/>
@@ -675,6 +1780,86 @@
         <w:rPr>
           <w:lang w:val="en-US"/>
         </w:rPr>
+        <w:t xml:space="preserve">The values of similarity are displayed here, and </w:t>
+      </w:r>
+      <w:r>
+        <w:rPr>
+          <w:lang w:val="en-US"/>
+        </w:rPr>
+        <w:t xml:space="preserve">they </w:t>
+      </w:r>
+      <w:r>
+        <w:rPr>
+          <w:lang w:val="en-US"/>
+        </w:rPr>
+        <w:t xml:space="preserve">colored accordingly. </w:t>
+      </w:r>
+    </w:p>
+    <w:p>
+      <w:pPr>
+        <w:rPr>
+          <w:lang w:val="en-US"/>
+        </w:rPr>
+      </w:pPr>
+      <w:r>
+        <w:rPr>
+          <w:lang w:val="en-US"/>
+        </w:rPr>
+        <w:br w:type="page"/>
+      </w:r>
+    </w:p>
+    <w:p>
+      <w:pPr>
+        <w:rPr>
+          <w:b/>
+          <w:bCs/>
+          <w:sz w:val="28"/>
+          <w:szCs w:val="28"/>
+          <w:lang w:val="en-US"/>
+        </w:rPr>
+      </w:pPr>
+      <w:r>
+        <w:rPr>
+          <w:b/>
+          <w:bCs/>
+          <w:sz w:val="28"/>
+          <w:szCs w:val="28"/>
+          <w:lang w:val="en-US"/>
+        </w:rPr>
+        <w:lastRenderedPageBreak/>
+        <w:t>Comparing two files</w:t>
+      </w:r>
+    </w:p>
+    <w:p>
+      <w:pPr>
+        <w:rPr>
+          <w:lang w:val="en-US"/>
+        </w:rPr>
+      </w:pPr>
+      <w:r>
+        <w:rPr>
+          <w:lang w:val="en-US"/>
+        </w:rPr>
+        <w:t>If you click a cell within the matrix, a new window will open with a side-by-side diff of the file within the row and column</w:t>
+      </w:r>
+      <w:r>
+        <w:rPr>
+          <w:lang w:val="en-US"/>
+        </w:rPr>
+        <w:t>:</w:t>
+      </w:r>
+    </w:p>
+    <w:p>
+      <w:pPr>
+        <w:rPr>
+          <w:lang w:val="en-US"/>
+        </w:rPr>
+      </w:pPr>
+      <w:r>
+        <w:rPr>
+          <w:noProof/>
+          <w:lang w:val="en-US"/>
+        </w:rPr>
         <w:drawing>
           <wp:inline distT="0" distB="0" distL="0" distR="0" wp14:anchorId="64C9AEC6" wp14:editId="5BE4EC3C">
             <wp:extent cx="6516852" cy="3238500"/>
@@ -691,7 +1876,7 @@
                     <pic:cNvPicPr/>
                   </pic:nvPicPr>
                   <pic:blipFill>
-                    <a:blip r:embed="rId11"/>
+                    <a:blip r:embed="rId13"/>
                     <a:stretch>
                       <a:fillRect/>
                     </a:stretch>
@@ -718,76 +1903,118 @@
           <w:lang w:val="en-US"/>
         </w:rPr>
       </w:pPr>
-      <w:r>
-        <w:rPr>
-          <w:lang w:val="en-US"/>
-        </w:rPr>
-        <w:t xml:space="preserve">If you click a cell within the matrix, a new window will open with a side-by-side diff of the file within the row and column. </w:t>
-      </w:r>
-    </w:p>
-    <w:p>
-      <w:pPr>
-        <w:rPr>
-          <w:lang w:val="en-US"/>
-        </w:rPr>
-      </w:pPr>
-    </w:p>
-    <w:p>
-      <w:pPr>
-        <w:rPr>
-          <w:lang w:val="en-US"/>
-        </w:rPr>
-      </w:pPr>
-    </w:p>
-    <w:p>
-      <w:pPr>
-        <w:rPr>
-          <w:lang w:val="en-US"/>
-        </w:rPr>
-      </w:pPr>
-    </w:p>
-    <w:p>
-      <w:pPr>
-        <w:rPr>
-          <w:lang w:val="en-US"/>
-        </w:rPr>
-      </w:pPr>
-    </w:p>
-    <w:p>
-      <w:pPr>
-        <w:rPr>
-          <w:lang w:val="en-US"/>
-        </w:rPr>
-      </w:pPr>
-    </w:p>
-    <w:p>
-      <w:pPr>
-        <w:rPr>
-          <w:lang w:val="en-US"/>
-        </w:rPr>
-      </w:pPr>
-      <w:r>
-        <w:rPr>
-          <w:lang w:val="en-US"/>
-        </w:rPr>
-        <w:lastRenderedPageBreak/>
-        <w:t xml:space="preserve">If you click three column headers, you can open a side-by-side diff of all three files. You can also open a three-file-diff by clicking on a file in the main diagonal and then clicking into a </w:t>
-      </w:r>
-      <w:r>
-        <w:rPr>
-          <w:lang w:val="en-US"/>
-        </w:rPr>
-        <w:t xml:space="preserve">cell above or below it. </w:t>
-      </w:r>
-    </w:p>
-    <w:p>
-      <w:pPr>
-        <w:rPr>
-          <w:lang w:val="en-US"/>
-        </w:rPr>
-      </w:pPr>
-      <w:r>
-        <w:rPr>
+    </w:p>
+    <w:p>
+      <w:pPr>
+        <w:rPr>
+          <w:b/>
+          <w:bCs/>
+          <w:sz w:val="28"/>
+          <w:szCs w:val="28"/>
+          <w:lang w:val="en-US"/>
+        </w:rPr>
+      </w:pPr>
+      <w:r>
+        <w:rPr>
+          <w:b/>
+          <w:bCs/>
+          <w:sz w:val="28"/>
+          <w:szCs w:val="28"/>
+          <w:lang w:val="en-US"/>
+        </w:rPr>
+        <w:t xml:space="preserve">Comparing </w:t>
+      </w:r>
+      <w:r>
+        <w:rPr>
+          <w:b/>
+          <w:bCs/>
+          <w:sz w:val="28"/>
+          <w:szCs w:val="28"/>
+          <w:lang w:val="en-US"/>
+        </w:rPr>
+        <w:t>three</w:t>
+      </w:r>
+      <w:r>
+        <w:rPr>
+          <w:b/>
+          <w:bCs/>
+          <w:sz w:val="28"/>
+          <w:szCs w:val="28"/>
+          <w:lang w:val="en-US"/>
+        </w:rPr>
+        <w:t xml:space="preserve"> files</w:t>
+      </w:r>
+    </w:p>
+    <w:p>
+      <w:pPr>
+        <w:rPr>
+          <w:lang w:val="en-US"/>
+        </w:rPr>
+      </w:pPr>
+      <w:r>
+        <w:rPr>
+          <w:lang w:val="en-US"/>
+        </w:rPr>
+        <w:t xml:space="preserve">If you click three column headers, you can open a side-by-side </w:t>
+      </w:r>
+      <w:r>
+        <w:rPr>
+          <w:lang w:val="en-US"/>
+        </w:rPr>
+        <w:t>comparison</w:t>
+      </w:r>
+      <w:r>
+        <w:rPr>
+          <w:lang w:val="en-US"/>
+        </w:rPr>
+        <w:t xml:space="preserve"> of all three files. </w:t>
+      </w:r>
+      <w:r>
+        <w:rPr>
+          <w:lang w:val="en-US"/>
+        </w:rPr>
+        <w:t>This also works</w:t>
+      </w:r>
+      <w:r>
+        <w:rPr>
+          <w:lang w:val="en-US"/>
+        </w:rPr>
+        <w:t xml:space="preserve"> by </w:t>
+      </w:r>
+      <w:r>
+        <w:rPr>
+          <w:lang w:val="en-US"/>
+        </w:rPr>
+        <w:t xml:space="preserve">clicking a column header first, and then selecting a cell </w:t>
+      </w:r>
+      <w:r>
+        <w:rPr>
+          <w:lang w:val="en-US"/>
+        </w:rPr>
+        <w:t>which compares</w:t>
+      </w:r>
+      <w:r>
+        <w:rPr>
+          <w:lang w:val="en-US"/>
+        </w:rPr>
+        <w:t xml:space="preserve"> two other files</w:t>
+      </w:r>
+      <w:r>
+        <w:rPr>
+          <w:lang w:val="en-US"/>
+        </w:rPr>
+        <w:t>.</w:t>
+      </w:r>
+    </w:p>
+    <w:p>
+      <w:pPr>
+        <w:rPr>
+          <w:lang w:val="en-US"/>
+        </w:rPr>
+      </w:pPr>
+      <w:r>
+        <w:rPr>
+          <w:noProof/>
           <w:lang w:val="en-US"/>
         </w:rPr>
         <w:drawing>
@@ -806,7 +2033,7 @@
                     <pic:cNvPicPr/>
                   </pic:nvPicPr>
                   <pic:blipFill>
-                    <a:blip r:embed="rId12"/>
+                    <a:blip r:embed="rId14"/>
                     <a:stretch>
                       <a:fillRect/>
                     </a:stretch>
@@ -835,9 +2062,23 @@
       </w:pPr>
       <w:r>
         <w:rPr>
-          <w:lang w:val="en-US"/>
-        </w:rPr>
-        <w:t>Each of these diff panels is individually scrollable on the horizonal axis and synced on the vertical axis. Also</w:t>
+          <w:b/>
+          <w:bCs/>
+          <w:lang w:val="en-US"/>
+        </w:rPr>
+        <w:t>Note</w:t>
+      </w:r>
+      <w:r>
+        <w:rPr>
+          <w:lang w:val="en-US"/>
+        </w:rPr>
+        <w:t xml:space="preserve">: </w:t>
+      </w:r>
+      <w:r>
+        <w:rPr>
+          <w:lang w:val="en-US"/>
+        </w:rPr>
+        <w:t>Each of these panels is individually scrollable on the horizonal axis and synced on the vertical axis. Also</w:t>
       </w:r>
       <w:r>
         <w:rPr>
@@ -854,8 +2095,22 @@
     </w:p>
     <w:p>
       <w:pPr>
-        <w:pStyle w:val="Heading3"/>
-        <w:rPr>
+        <w:rPr>
+          <w:lang w:val="en-US"/>
+        </w:rPr>
+      </w:pPr>
+      <w:r>
+        <w:rPr>
+          <w:lang w:val="en-US"/>
+        </w:rPr>
+        <w:br w:type="page"/>
+      </w:r>
+    </w:p>
+    <w:p>
+      <w:pPr>
+        <w:rPr>
+          <w:b/>
+          <w:bCs/>
           <w:sz w:val="28"/>
           <w:szCs w:val="28"/>
           <w:lang w:val="en-US"/>
@@ -863,61 +2118,842 @@
       </w:pPr>
       <w:r>
         <w:rPr>
+          <w:b/>
+          <w:bCs/>
           <w:sz w:val="28"/>
           <w:szCs w:val="28"/>
           <w:lang w:val="en-US"/>
         </w:rPr>
-        <w:t>Logging</w:t>
-      </w:r>
-      <w:r>
-        <w:rPr>
+        <w:lastRenderedPageBreak/>
+        <w:t>Coloring</w:t>
+      </w:r>
+    </w:p>
+    <w:p>
+      <w:pPr>
+        <w:rPr>
+          <w:lang w:val="en-US"/>
+        </w:rPr>
+      </w:pPr>
+      <w:r>
+        <w:rPr>
+          <w:lang w:val="en-US"/>
+        </w:rPr>
+        <w:t>To show the differences, the characters are highlighted in up to five colors:</w:t>
+      </w:r>
+    </w:p>
+    <w:p>
+      <w:pPr>
+        <w:rPr>
+          <w:lang w:val="en-US"/>
+        </w:rPr>
+      </w:pPr>
+      <w:r>
+        <w:rPr>
+          <w:noProof/>
+        </w:rPr>
+        <w:drawing>
+          <wp:inline distT="0" distB="0" distL="0" distR="0" wp14:anchorId="5B4C69D7" wp14:editId="1D853825">
+            <wp:extent cx="6324600" cy="2286000"/>
+            <wp:effectExtent l="0" t="0" r="0" b="0"/>
+            <wp:docPr id="9" name="Grafik 9"/>
+            <wp:cNvGraphicFramePr>
+              <a:graphicFrameLocks xmlns:a="http://schemas.openxmlformats.org/drawingml/2006/main" noChangeAspect="1"/>
+            </wp:cNvGraphicFramePr>
+            <a:graphic xmlns:a="http://schemas.openxmlformats.org/drawingml/2006/main">
+              <a:graphicData uri="http://schemas.openxmlformats.org/drawingml/2006/picture">
+                <pic:pic xmlns:pic="http://schemas.openxmlformats.org/drawingml/2006/picture">
+                  <pic:nvPicPr>
+                    <pic:cNvPr id="1" name=""/>
+                    <pic:cNvPicPr/>
+                  </pic:nvPicPr>
+                  <pic:blipFill>
+                    <a:blip r:embed="rId15"/>
+                    <a:stretch>
+                      <a:fillRect/>
+                    </a:stretch>
+                  </pic:blipFill>
+                  <pic:spPr>
+                    <a:xfrm>
+                      <a:off x="0" y="0"/>
+                      <a:ext cx="6324600" cy="2286000"/>
+                    </a:xfrm>
+                    <a:prstGeom prst="rect">
+                      <a:avLst/>
+                    </a:prstGeom>
+                  </pic:spPr>
+                </pic:pic>
+              </a:graphicData>
+            </a:graphic>
+          </wp:inline>
+        </w:drawing>
+      </w:r>
+    </w:p>
+    <w:p>
+      <w:pPr>
+        <w:rPr>
+          <w:lang w:val="en-US"/>
+        </w:rPr>
+      </w:pPr>
+      <w:r>
+        <w:rPr>
+          <w:b/>
+          <w:bCs/>
+          <w:color w:val="00B0F0"/>
+          <w:lang w:val="en-US"/>
+        </w:rPr>
+        <w:t>Blue</w:t>
+      </w:r>
+      <w:r>
+        <w:rPr>
+          <w:lang w:val="en-US"/>
+        </w:rPr>
+        <w:t>: Difference to the left file</w:t>
+      </w:r>
+    </w:p>
+    <w:p>
+      <w:pPr>
+        <w:rPr>
+          <w:lang w:val="en-US"/>
+        </w:rPr>
+      </w:pPr>
+      <w:r>
+        <w:rPr>
+          <w:b/>
+          <w:bCs/>
+          <w:color w:val="ED7D31" w:themeColor="accent2"/>
+          <w:lang w:val="en-US"/>
+        </w:rPr>
+        <w:t>Orange</w:t>
+      </w:r>
+      <w:r>
+        <w:rPr>
+          <w:lang w:val="en-US"/>
+        </w:rPr>
+        <w:t>: Difference to the middle file</w:t>
+      </w:r>
+    </w:p>
+    <w:p>
+      <w:pPr>
+        <w:rPr>
+          <w:lang w:val="en-US"/>
+        </w:rPr>
+      </w:pPr>
+      <w:r>
+        <w:rPr>
+          <w:b/>
+          <w:bCs/>
+          <w:color w:val="70AD47" w:themeColor="accent6"/>
+          <w:lang w:val="en-US"/>
+        </w:rPr>
+        <w:t>Green</w:t>
+      </w:r>
+      <w:r>
+        <w:rPr>
+          <w:lang w:val="en-US"/>
+        </w:rPr>
+        <w:t>: Difference</w:t>
+      </w:r>
+      <w:r>
+        <w:rPr>
+          <w:lang w:val="en-US"/>
+        </w:rPr>
+        <w:t xml:space="preserve"> to the right file</w:t>
+      </w:r>
+    </w:p>
+    <w:p>
+      <w:pPr>
+        <w:rPr>
+          <w:lang w:val="en-US"/>
+        </w:rPr>
+      </w:pPr>
+      <w:r>
+        <w:rPr>
+          <w:b/>
+          <w:bCs/>
+          <w:color w:val="C00000"/>
+          <w:lang w:val="en-US"/>
+        </w:rPr>
+        <w:t>Red</w:t>
+      </w:r>
+      <w:r>
+        <w:rPr>
+          <w:lang w:val="en-US"/>
+        </w:rPr>
+        <w:t>: Difference to both other files</w:t>
+      </w:r>
+    </w:p>
+    <w:p>
+      <w:pPr>
+        <w:rPr>
+          <w:lang w:val="en-US"/>
+        </w:rPr>
+      </w:pPr>
+      <w:r>
+        <w:rPr>
+          <w:b/>
+          <w:bCs/>
+          <w:lang w:val="en-US"/>
+        </w:rPr>
+        <w:t>White</w:t>
+      </w:r>
+      <w:r>
+        <w:rPr>
+          <w:lang w:val="en-US"/>
+        </w:rPr>
+        <w:t>: No difference</w:t>
+      </w:r>
+    </w:p>
+    <w:p>
+      <w:pPr>
+        <w:rPr>
+          <w:rFonts w:asciiTheme="majorHAnsi" w:eastAsiaTheme="majorEastAsia" w:hAnsiTheme="majorHAnsi" w:cstheme="majorBidi"/>
+          <w:color w:val="1F3763" w:themeColor="accent1" w:themeShade="7F"/>
           <w:sz w:val="28"/>
           <w:szCs w:val="28"/>
           <w:lang w:val="en-US"/>
         </w:rPr>
-        <w:t>:</w:t>
-      </w:r>
-    </w:p>
-    <w:p>
-      <w:pPr>
-        <w:rPr>
-          <w:lang w:val="en-US"/>
-        </w:rPr>
-      </w:pPr>
-      <w:r>
-        <w:rPr>
-          <w:lang w:val="en-US"/>
-        </w:rPr>
-        <w:t xml:space="preserve">Beneath the matrix, a log is located in which you will find possible parsing errors that occur with XML and JSON files. You can also see computation times for the comparison and root-search features as well as current information on the files you choose for the diff views. </w:t>
-      </w:r>
-    </w:p>
-    <w:p>
-      <w:pPr>
-        <w:pStyle w:val="Heading2"/>
+      </w:pPr>
+      <w:r>
+        <w:rPr>
+          <w:sz w:val="28"/>
+          <w:szCs w:val="28"/>
+          <w:lang w:val="en-US"/>
+        </w:rPr>
+        <w:br w:type="page"/>
+      </w:r>
+    </w:p>
+    <w:p>
+      <w:pPr>
+        <w:pStyle w:val="berschrift3"/>
+        <w:rPr>
+          <w:sz w:val="28"/>
+          <w:szCs w:val="28"/>
+          <w:lang w:val="en-US"/>
+        </w:rPr>
+      </w:pPr>
+    </w:p>
+    <w:p>
+      <w:pPr>
+        <w:pStyle w:val="berschrift2"/>
         <w:rPr>
           <w:sz w:val="32"/>
           <w:szCs w:val="32"/>
           <w:lang w:val="en-US"/>
         </w:rPr>
       </w:pPr>
-    </w:p>
-    <w:p>
-      <w:pPr>
-        <w:pStyle w:val="Heading2"/>
+      <w:bookmarkStart w:id="2" w:name="_Toc64733145"/>
+      <w:r>
         <w:rPr>
           <w:sz w:val="32"/>
           <w:szCs w:val="32"/>
           <w:lang w:val="en-US"/>
         </w:rPr>
-      </w:pPr>
-      <w:r>
+        <w:t>Configuration:</w:t>
+      </w:r>
+      <w:bookmarkEnd w:id="2"/>
+    </w:p>
+    <w:p>
+      <w:pPr>
+        <w:rPr>
+          <w:lang w:val="en-US"/>
+        </w:rPr>
+      </w:pPr>
+    </w:p>
+    <w:p>
+      <w:pPr>
+        <w:rPr>
+          <w:lang w:val="en-US"/>
+        </w:rPr>
+      </w:pPr>
+      <w:r>
+        <w:rPr>
+          <w:noProof/>
+        </w:rPr>
+        <w:drawing>
+          <wp:inline distT="0" distB="0" distL="0" distR="0" wp14:anchorId="64D3A34F" wp14:editId="11063289">
+            <wp:extent cx="6645910" cy="2572385"/>
+            <wp:effectExtent l="0" t="0" r="2540" b="0"/>
+            <wp:docPr id="11" name="Grafik 11"/>
+            <wp:cNvGraphicFramePr>
+              <a:graphicFrameLocks xmlns:a="http://schemas.openxmlformats.org/drawingml/2006/main" noChangeAspect="1"/>
+            </wp:cNvGraphicFramePr>
+            <a:graphic xmlns:a="http://schemas.openxmlformats.org/drawingml/2006/main">
+              <a:graphicData uri="http://schemas.openxmlformats.org/drawingml/2006/picture">
+                <pic:pic xmlns:pic="http://schemas.openxmlformats.org/drawingml/2006/picture">
+                  <pic:nvPicPr>
+                    <pic:cNvPr id="1" name=""/>
+                    <pic:cNvPicPr/>
+                  </pic:nvPicPr>
+                  <pic:blipFill>
+                    <a:blip r:embed="rId16"/>
+                    <a:stretch>
+                      <a:fillRect/>
+                    </a:stretch>
+                  </pic:blipFill>
+                  <pic:spPr>
+                    <a:xfrm>
+                      <a:off x="0" y="0"/>
+                      <a:ext cx="6645910" cy="2572385"/>
+                    </a:xfrm>
+                    <a:prstGeom prst="rect">
+                      <a:avLst/>
+                    </a:prstGeom>
+                  </pic:spPr>
+                </pic:pic>
+              </a:graphicData>
+            </a:graphic>
+          </wp:inline>
+        </w:drawing>
+      </w:r>
+    </w:p>
+    <w:p>
+      <w:pPr>
+        <w:rPr>
+          <w:lang w:val="en-US"/>
+        </w:rPr>
+      </w:pPr>
+      <w:r>
+        <w:rPr>
+          <w:lang w:val="en-US"/>
+        </w:rPr>
+        <w:t>At the top, you can already select the root path for the file selection afterwards.</w:t>
+      </w:r>
+      <w:r>
+        <w:rPr>
+          <w:lang w:val="en-US"/>
+        </w:rPr>
+        <w:t xml:space="preserve"> Below are different </w:t>
+      </w:r>
+      <w:r>
+        <w:rPr>
+          <w:lang w:val="en-US"/>
+        </w:rPr>
+        <w:t xml:space="preserve">parameters which will affect </w:t>
+      </w:r>
+      <w:r>
+        <w:rPr>
+          <w:lang w:val="en-US"/>
+        </w:rPr>
+        <w:t>how the files will be compared.</w:t>
+      </w:r>
+    </w:p>
+    <w:p>
+      <w:pPr>
+        <w:rPr>
+          <w:b/>
+          <w:bCs/>
+          <w:lang w:val="en-US"/>
+        </w:rPr>
+      </w:pPr>
+      <w:r>
+        <w:rPr>
+          <w:b/>
+          <w:bCs/>
+          <w:sz w:val="24"/>
+          <w:szCs w:val="24"/>
+          <w:lang w:val="en-US"/>
+        </w:rPr>
+        <w:t>General</w:t>
+      </w:r>
+      <w:r>
+        <w:rPr>
+          <w:b/>
+          <w:bCs/>
+          <w:lang w:val="en-US"/>
+        </w:rPr>
+        <w:t>:</w:t>
+      </w:r>
+    </w:p>
+    <w:p>
+      <w:pPr>
+        <w:pStyle w:val="Listenabsatz"/>
+        <w:numPr>
+          <w:ilvl w:val="0"/>
+          <w:numId w:val="8"/>
+        </w:numPr>
+        <w:rPr>
+          <w:b/>
+          <w:bCs/>
+          <w:lang w:val="en-US"/>
+        </w:rPr>
+      </w:pPr>
+      <w:r>
+        <w:rPr>
+          <w:b/>
+          <w:bCs/>
+          <w:lang w:val="en-US"/>
+        </w:rPr>
+        <w:t>Keep</w:t>
+      </w:r>
+      <w:r>
+        <w:rPr>
+          <w:b/>
+          <w:bCs/>
+          <w:lang w:val="en-US"/>
+        </w:rPr>
+        <w:t xml:space="preserve"> </w:t>
+      </w:r>
+      <w:r>
+        <w:rPr>
+          <w:lang w:val="en-US"/>
+        </w:rPr>
+        <w:t>…</w:t>
+      </w:r>
+      <w:r>
+        <w:rPr>
+          <w:lang w:val="en-US"/>
+        </w:rPr>
+        <w:t>: If these boxes are ticked, the comparison will take the respective parameter into consideration.</w:t>
+      </w:r>
+    </w:p>
+    <w:p>
+      <w:pPr>
+        <w:pStyle w:val="Listenabsatz"/>
+        <w:numPr>
+          <w:ilvl w:val="0"/>
+          <w:numId w:val="8"/>
+        </w:numPr>
+        <w:rPr>
+          <w:b/>
+          <w:bCs/>
+          <w:lang w:val="en-US"/>
+        </w:rPr>
+      </w:pPr>
+      <w:r>
+        <w:rPr>
+          <w:b/>
+          <w:bCs/>
+          <w:lang w:val="en-US"/>
+        </w:rPr>
+        <w:t>Compare lines</w:t>
+      </w:r>
+      <w:r>
+        <w:rPr>
+          <w:lang w:val="en-US"/>
+        </w:rPr>
+        <w:t>: If this box is ticked, the comparison value will be calculated on a line-to-line basis, as opposed to comparing</w:t>
+      </w:r>
+      <w:r>
+        <w:rPr>
+          <w:lang w:val="en-US"/>
+        </w:rPr>
+        <w:t xml:space="preserve"> the whole set of characters.</w:t>
+      </w:r>
+    </w:p>
+    <w:p>
+      <w:pPr>
+        <w:pStyle w:val="Listenabsatz"/>
+        <w:numPr>
+          <w:ilvl w:val="0"/>
+          <w:numId w:val="8"/>
+        </w:numPr>
+        <w:rPr>
+          <w:b/>
+          <w:bCs/>
+          <w:lang w:val="en-US"/>
+        </w:rPr>
+      </w:pPr>
+      <w:r>
+        <w:rPr>
+          <w:b/>
+          <w:bCs/>
+          <w:lang w:val="en-US"/>
+        </w:rPr>
+        <w:t>Match lines</w:t>
+      </w:r>
+      <w:r>
+        <w:rPr>
+          <w:lang w:val="en-US"/>
+        </w:rPr>
+        <w:t xml:space="preserve">: </w:t>
+      </w:r>
+      <w:r>
+        <w:rPr>
+          <w:lang w:val="en-US"/>
+        </w:rPr>
+        <w:t>This box affects how the side-by-side comparisons are visualized. If ticked, it will show identical lines on the same line number, even if they were in different places originally.</w:t>
+      </w:r>
+    </w:p>
+    <w:p>
+      <w:pPr>
+        <w:rPr>
+          <w:b/>
+          <w:bCs/>
+          <w:lang w:val="en-US"/>
+        </w:rPr>
+      </w:pPr>
+      <w:r>
+        <w:rPr>
+          <w:b/>
+          <w:bCs/>
+          <w:lang w:val="en-US"/>
+        </w:rPr>
+        <w:t>XML:</w:t>
+      </w:r>
+    </w:p>
+    <w:p>
+      <w:pPr>
+        <w:pStyle w:val="Listenabsatz"/>
+        <w:numPr>
+          <w:ilvl w:val="0"/>
+          <w:numId w:val="10"/>
+        </w:numPr>
+        <w:rPr>
+          <w:b/>
+          <w:bCs/>
+          <w:lang w:val="en-US"/>
+        </w:rPr>
+      </w:pPr>
+      <w:r>
+        <w:rPr>
+          <w:b/>
+          <w:bCs/>
+          <w:lang w:val="en-US"/>
+        </w:rPr>
+        <w:t>…</w:t>
+      </w:r>
+    </w:p>
+    <w:p>
+      <w:pPr>
+        <w:pStyle w:val="Listenabsatz"/>
+        <w:numPr>
+          <w:ilvl w:val="0"/>
+          <w:numId w:val="10"/>
+        </w:numPr>
+        <w:rPr>
+          <w:b/>
+          <w:bCs/>
+          <w:lang w:val="en-US"/>
+        </w:rPr>
+      </w:pPr>
+      <w:r>
+        <w:rPr>
+          <w:b/>
+          <w:bCs/>
+          <w:lang w:val="en-US"/>
+        </w:rPr>
+        <w:t>…</w:t>
+      </w:r>
+    </w:p>
+    <w:p>
+      <w:pPr>
+        <w:rPr>
+          <w:b/>
+          <w:bCs/>
+          <w:lang w:val="en-US"/>
+        </w:rPr>
+      </w:pPr>
+      <w:r>
+        <w:rPr>
+          <w:b/>
+          <w:bCs/>
+          <w:lang w:val="en-US"/>
+        </w:rPr>
+        <w:t>JSON:</w:t>
+      </w:r>
+    </w:p>
+    <w:p>
+      <w:pPr>
+        <w:pStyle w:val="Listenabsatz"/>
+        <w:numPr>
+          <w:ilvl w:val="0"/>
+          <w:numId w:val="11"/>
+        </w:numPr>
+        <w:rPr>
+          <w:b/>
+          <w:bCs/>
+          <w:lang w:val="en-US"/>
+        </w:rPr>
+      </w:pPr>
+      <w:r>
+        <w:rPr>
+          <w:b/>
+          <w:bCs/>
+          <w:lang w:val="en-US"/>
+        </w:rPr>
+        <w:t>…</w:t>
+      </w:r>
+    </w:p>
+    <w:p>
+      <w:pPr>
+        <w:pStyle w:val="Listenabsatz"/>
+        <w:numPr>
+          <w:ilvl w:val="0"/>
+          <w:numId w:val="11"/>
+        </w:numPr>
+        <w:rPr>
+          <w:b/>
+          <w:bCs/>
+          <w:lang w:val="en-US"/>
+        </w:rPr>
+      </w:pPr>
+      <w:r>
+        <w:rPr>
+          <w:b/>
+          <w:bCs/>
+          <w:lang w:val="en-US"/>
+        </w:rPr>
+        <w:t>…</w:t>
+      </w:r>
+    </w:p>
+    <w:p>
+      <w:pPr>
+        <w:rPr>
+          <w:lang w:val="en-US"/>
+        </w:rPr>
+      </w:pPr>
+    </w:p>
+    <w:p>
+      <w:pPr>
+        <w:rPr>
+          <w:lang w:val="en-US"/>
+        </w:rPr>
+      </w:pPr>
+      <w:r>
+        <w:rPr>
+          <w:lang w:val="en-US"/>
+        </w:rPr>
+        <w:t>Clicking the “Reset” Button will simply remove all ticks. After you are done with the configuration, click the “Save” Button. The configuration will also be saved for the next time you start the application.</w:t>
+      </w:r>
+    </w:p>
+    <w:p>
+      <w:pPr>
+        <w:rPr>
+          <w:lang w:val="en-US"/>
+        </w:rPr>
+      </w:pPr>
+      <w:r>
+        <w:rPr>
+          <w:b/>
+          <w:bCs/>
+          <w:lang w:val="en-US"/>
+        </w:rPr>
+        <w:t>Important</w:t>
+      </w:r>
+      <w:r>
+        <w:rPr>
+          <w:lang w:val="en-US"/>
+        </w:rPr>
+        <w:t>: If you change the settings while a matrix has already been generated</w:t>
+      </w:r>
+      <w:r>
+        <w:rPr>
+          <w:lang w:val="en-US"/>
+        </w:rPr>
+        <w:t>, the changed will not apply for the current matrix. You need to generate a new matrix for the changes to be applie</w:t>
+      </w:r>
+      <w:r>
+        <w:rPr>
+          <w:lang w:val="en-US"/>
+        </w:rPr>
+        <w:t>d.</w:t>
+      </w:r>
+    </w:p>
+    <w:p>
+      <w:pPr>
+        <w:rPr>
+          <w:lang w:val="en-US"/>
+        </w:rPr>
+      </w:pPr>
+      <w:r>
+        <w:rPr>
+          <w:lang w:val="en-US"/>
+        </w:rPr>
+        <w:br w:type="page"/>
+      </w:r>
+    </w:p>
+    <w:p>
+      <w:pPr>
+        <w:pStyle w:val="berschrift1"/>
+        <w:rPr>
+          <w:lang w:val="en-US"/>
+        </w:rPr>
+      </w:pPr>
+      <w:bookmarkStart w:id="3" w:name="_Toc64733146"/>
+      <w:r>
+        <w:rPr>
+          <w:lang w:val="en-US"/>
+        </w:rPr>
+        <w:lastRenderedPageBreak/>
+        <w:t>Additional information</w:t>
+      </w:r>
+      <w:bookmarkEnd w:id="3"/>
+    </w:p>
+    <w:p>
+      <w:pPr>
+        <w:rPr>
+          <w:lang w:val="en-US"/>
+        </w:rPr>
+      </w:pPr>
+    </w:p>
+    <w:p>
+      <w:pPr>
+        <w:rPr>
+          <w:b/>
+          <w:bCs/>
+          <w:sz w:val="28"/>
+          <w:szCs w:val="28"/>
+          <w:lang w:val="en-US"/>
+        </w:rPr>
+      </w:pPr>
+      <w:r>
+        <w:rPr>
+          <w:b/>
+          <w:bCs/>
+          <w:sz w:val="28"/>
+          <w:szCs w:val="28"/>
+          <w:lang w:val="en-US"/>
+        </w:rPr>
+        <w:t>Logging</w:t>
+      </w:r>
+    </w:p>
+    <w:p>
+      <w:pPr>
+        <w:rPr>
+          <w:lang w:val="en-US"/>
+        </w:rPr>
+      </w:pPr>
+      <w:r>
+        <w:rPr>
+          <w:lang w:val="en-US"/>
+        </w:rPr>
+        <w:t>A log with timestamps is located in the main window, right beneath the matrix:</w:t>
+      </w:r>
+    </w:p>
+    <w:p>
+      <w:pPr>
+        <w:rPr>
+          <w:lang w:val="en-US"/>
+        </w:rPr>
+      </w:pPr>
+      <w:r>
+        <w:rPr>
+          <w:noProof/>
+        </w:rPr>
+        <w:drawing>
+          <wp:inline distT="0" distB="0" distL="0" distR="0" wp14:anchorId="6014914D" wp14:editId="2B64E590">
+            <wp:extent cx="6645910" cy="3352800"/>
+            <wp:effectExtent l="0" t="0" r="2540" b="0"/>
+            <wp:docPr id="12" name="Grafik 12"/>
+            <wp:cNvGraphicFramePr>
+              <a:graphicFrameLocks xmlns:a="http://schemas.openxmlformats.org/drawingml/2006/main" noChangeAspect="1"/>
+            </wp:cNvGraphicFramePr>
+            <a:graphic xmlns:a="http://schemas.openxmlformats.org/drawingml/2006/main">
+              <a:graphicData uri="http://schemas.openxmlformats.org/drawingml/2006/picture">
+                <pic:pic xmlns:pic="http://schemas.openxmlformats.org/drawingml/2006/picture">
+                  <pic:nvPicPr>
+                    <pic:cNvPr id="1" name=""/>
+                    <pic:cNvPicPr/>
+                  </pic:nvPicPr>
+                  <pic:blipFill>
+                    <a:blip r:embed="rId17"/>
+                    <a:stretch>
+                      <a:fillRect/>
+                    </a:stretch>
+                  </pic:blipFill>
+                  <pic:spPr>
+                    <a:xfrm>
+                      <a:off x="0" y="0"/>
+                      <a:ext cx="6645910" cy="3352800"/>
+                    </a:xfrm>
+                    <a:prstGeom prst="rect">
+                      <a:avLst/>
+                    </a:prstGeom>
+                  </pic:spPr>
+                </pic:pic>
+              </a:graphicData>
+            </a:graphic>
+          </wp:inline>
+        </w:drawing>
+      </w:r>
+    </w:p>
+    <w:p>
+      <w:pPr>
+        <w:rPr>
+          <w:lang w:val="en-US"/>
+        </w:rPr>
+      </w:pPr>
+    </w:p>
+    <w:p>
+      <w:pPr>
+        <w:rPr>
+          <w:lang w:val="en-US"/>
+        </w:rPr>
+      </w:pPr>
+      <w:r>
+        <w:rPr>
+          <w:lang w:val="en-US"/>
+        </w:rPr>
+        <w:t xml:space="preserve">Here you will find feedback based on your interactions with the application. </w:t>
+      </w:r>
+      <w:r>
+        <w:rPr>
+          <w:lang w:val="en-US"/>
+        </w:rPr>
+        <w:t>For example, you</w:t>
+      </w:r>
+      <w:r>
+        <w:rPr>
+          <w:lang w:val="en-US"/>
+        </w:rPr>
+        <w:t xml:space="preserve"> can see computation times for the comparison and root-search features as well as current information on the files </w:t>
+      </w:r>
+      <w:r>
+        <w:rPr>
+          <w:lang w:val="en-US"/>
+        </w:rPr>
+        <w:t>you select for the side-by-side comparison.</w:t>
+      </w:r>
+    </w:p>
+    <w:p>
+      <w:pPr>
+        <w:rPr>
+          <w:lang w:val="en-US"/>
+        </w:rPr>
+      </w:pPr>
+    </w:p>
+    <w:p>
+      <w:pPr>
+        <w:rPr>
+          <w:lang w:val="en-US"/>
+        </w:rPr>
+      </w:pPr>
+      <w:r>
+        <w:rPr>
+          <w:b/>
+          <w:bCs/>
+          <w:lang w:val="en-US"/>
+        </w:rPr>
+        <w:t>Important</w:t>
+      </w:r>
+      <w:r>
+        <w:rPr>
+          <w:lang w:val="en-US"/>
+        </w:rPr>
+        <w:t>: If you started a .xml or .json comparison, the</w:t>
+      </w:r>
+      <w:r>
+        <w:rPr>
+          <w:lang w:val="en-US"/>
+        </w:rPr>
+        <w:t xml:space="preserve"> list</w:t>
+      </w:r>
+      <w:r>
+        <w:rPr>
+          <w:lang w:val="en-US"/>
+        </w:rPr>
+        <w:t xml:space="preserve"> will display a list of errors that occurred while parsing.  </w:t>
+      </w:r>
+    </w:p>
+    <w:p>
+      <w:pPr>
+        <w:pStyle w:val="berschrift2"/>
         <w:rPr>
           <w:sz w:val="32"/>
           <w:szCs w:val="32"/>
           <w:lang w:val="en-US"/>
         </w:rPr>
-        <w:t>Configuration:</w:t>
-      </w:r>
+      </w:pPr>
     </w:p>
     <w:sectPr>
       <w:pgSz w:w="11906" w:h="16838"/>
@@ -929,9 +2965,171 @@
 </w:document>
 </file>
 
+<file path=word/endnotes.xml><?xml version="1.0" encoding="utf-8"?>
+<w:endnotes xmlns:wpc="http://schemas.microsoft.com/office/word/2010/wordprocessingCanvas" xmlns:cx="http://schemas.microsoft.com/office/drawing/2014/chartex" xmlns:cx1="http://schemas.microsoft.com/office/drawing/2015/9/8/chartex" xmlns:cx2="http://schemas.microsoft.com/office/drawing/2015/10/21/chartex" xmlns:cx3="http://schemas.microsoft.com/office/drawing/2016/5/9/chartex" xmlns:cx4="http://schemas.microsoft.com/office/drawing/2016/5/10/chartex" xmlns:cx5="http://schemas.microsoft.com/office/drawing/2016/5/11/chartex" xmlns:cx6="http://schemas.microsoft.com/office/drawing/2016/5/12/chartex" xmlns:cx7="http://schemas.microsoft.com/office/drawing/2016/5/13/chartex" xmlns:cx8="http://schemas.microsoft.com/office/drawing/2016/5/14/chartex" xmlns:mc="http://schemas.openxmlformats.org/markup-compatibility/2006" xmlns:aink="http://schemas.microsoft.com/office/drawing/2016/ink" xmlns:am3d="http://schemas.microsoft.com/office/drawing/2017/model3d" xmlns:o="urn:schemas-microsoft-com:office:office" xmlns:r="http://schemas.openxmlformats.org/officeDocument/2006/relationships" xmlns:m="http://schemas.openxmlformats.org/officeDocument/2006/math" xmlns:v="urn:schemas-microsoft-com:vml" xmlns:wp14="http://schemas.microsoft.com/office/word/2010/wordprocessingDrawing" xmlns:wp="http://schemas.openxmlformats.org/drawingml/2006/wordprocessingDrawing" xmlns:w10="urn:schemas-microsoft-com:office:word" xmlns:w="http://schemas.openxmlformats.org/wordprocessingml/2006/main" xmlns:w14="http://schemas.microsoft.com/office/word/2010/wordml" xmlns:w15="http://schemas.microsoft.com/office/word/2012/wordml" xmlns:w16cex="http://schemas.microsoft.com/office/word/2018/wordml/cex" xmlns:w16cid="http://schemas.microsoft.com/office/word/2016/wordml/cid" xmlns:w16="http://schemas.microsoft.com/office/word/2018/wordml" xmlns:w16se="http://schemas.microsoft.com/office/word/2015/wordml/symex" xmlns:wpg="http://schemas.microsoft.com/office/word/2010/wordprocessingGroup" xmlns:wpi="http://schemas.microsoft.com/office/word/2010/wordprocessingInk" xmlns:wne="http://schemas.microsoft.com/office/word/2006/wordml" xmlns:wps="http://schemas.microsoft.com/office/word/2010/wordprocessingShape" mc:Ignorable="w14 w15 w16se w16cid w16 w16cex wp14">
+  <w:endnote w:type="separator" w:id="-1">
+    <w:p>
+      <w:pPr>
+        <w:spacing w:after="0" w:line="240" w:lineRule="auto"/>
+      </w:pPr>
+      <w:r>
+        <w:separator/>
+      </w:r>
+    </w:p>
+  </w:endnote>
+  <w:endnote w:type="continuationSeparator" w:id="0">
+    <w:p>
+      <w:pPr>
+        <w:spacing w:after="0" w:line="240" w:lineRule="auto"/>
+      </w:pPr>
+      <w:r>
+        <w:continuationSeparator/>
+      </w:r>
+    </w:p>
+  </w:endnote>
+</w:endnotes>
+</file>
+
+<file path=word/footnotes.xml><?xml version="1.0" encoding="utf-8"?>
+<w:footnotes xmlns:wpc="http://schemas.microsoft.com/office/word/2010/wordprocessingCanvas" xmlns:cx="http://schemas.microsoft.com/office/drawing/2014/chartex" xmlns:cx1="http://schemas.microsoft.com/office/drawing/2015/9/8/chartex" xmlns:cx2="http://schemas.microsoft.com/office/drawing/2015/10/21/chartex" xmlns:cx3="http://schemas.microsoft.com/office/drawing/2016/5/9/chartex" xmlns:cx4="http://schemas.microsoft.com/office/drawing/2016/5/10/chartex" xmlns:cx5="http://schemas.microsoft.com/office/drawing/2016/5/11/chartex" xmlns:cx6="http://schemas.microsoft.com/office/drawing/2016/5/12/chartex" xmlns:cx7="http://schemas.microsoft.com/office/drawing/2016/5/13/chartex" xmlns:cx8="http://schemas.microsoft.com/office/drawing/2016/5/14/chartex" xmlns:mc="http://schemas.openxmlformats.org/markup-compatibility/2006" xmlns:aink="http://schemas.microsoft.com/office/drawing/2016/ink" xmlns:am3d="http://schemas.microsoft.com/office/drawing/2017/model3d" xmlns:o="urn:schemas-microsoft-com:office:office" xmlns:r="http://schemas.openxmlformats.org/officeDocument/2006/relationships" xmlns:m="http://schemas.openxmlformats.org/officeDocument/2006/math" xmlns:v="urn:schemas-microsoft-com:vml" xmlns:wp14="http://schemas.microsoft.com/office/word/2010/wordprocessingDrawing" xmlns:wp="http://schemas.openxmlformats.org/drawingml/2006/wordprocessingDrawing" xmlns:w10="urn:schemas-microsoft-com:office:word" xmlns:w="http://schemas.openxmlformats.org/wordprocessingml/2006/main" xmlns:w14="http://schemas.microsoft.com/office/word/2010/wordml" xmlns:w15="http://schemas.microsoft.com/office/word/2012/wordml" xmlns:w16cex="http://schemas.microsoft.com/office/word/2018/wordml/cex" xmlns:w16cid="http://schemas.microsoft.com/office/word/2016/wordml/cid" xmlns:w16="http://schemas.microsoft.com/office/word/2018/wordml" xmlns:w16se="http://schemas.microsoft.com/office/word/2015/wordml/symex" xmlns:wpg="http://schemas.microsoft.com/office/word/2010/wordprocessingGroup" xmlns:wpi="http://schemas.microsoft.com/office/word/2010/wordprocessingInk" xmlns:wne="http://schemas.microsoft.com/office/word/2006/wordml" xmlns:wps="http://schemas.microsoft.com/office/word/2010/wordprocessingShape" mc:Ignorable="w14 w15 w16se w16cid w16 w16cex wp14">
+  <w:footnote w:type="separator" w:id="-1">
+    <w:p>
+      <w:pPr>
+        <w:spacing w:after="0" w:line="240" w:lineRule="auto"/>
+      </w:pPr>
+      <w:r>
+        <w:separator/>
+      </w:r>
+    </w:p>
+  </w:footnote>
+  <w:footnote w:type="continuationSeparator" w:id="0">
+    <w:p>
+      <w:pPr>
+        <w:spacing w:after="0" w:line="240" w:lineRule="auto"/>
+      </w:pPr>
+      <w:r>
+        <w:continuationSeparator/>
+      </w:r>
+    </w:p>
+  </w:footnote>
+</w:footnotes>
+</file>
+
 <file path=word/numbering.xml><?xml version="1.0" encoding="utf-8"?>
 <w:numbering xmlns:wpc="http://schemas.microsoft.com/office/word/2010/wordprocessingCanvas" xmlns:cx="http://schemas.microsoft.com/office/drawing/2014/chartex" xmlns:cx1="http://schemas.microsoft.com/office/drawing/2015/9/8/chartex" xmlns:cx2="http://schemas.microsoft.com/office/drawing/2015/10/21/chartex" xmlns:cx3="http://schemas.microsoft.com/office/drawing/2016/5/9/chartex" xmlns:cx4="http://schemas.microsoft.com/office/drawing/2016/5/10/chartex" xmlns:cx5="http://schemas.microsoft.com/office/drawing/2016/5/11/chartex" xmlns:cx6="http://schemas.microsoft.com/office/drawing/2016/5/12/chartex" xmlns:cx7="http://schemas.microsoft.com/office/drawing/2016/5/13/chartex" xmlns:cx8="http://schemas.microsoft.com/office/drawing/2016/5/14/chartex" xmlns:mc="http://schemas.openxmlformats.org/markup-compatibility/2006" xmlns:aink="http://schemas.microsoft.com/office/drawing/2016/ink" xmlns:am3d="http://schemas.microsoft.com/office/drawing/2017/model3d" xmlns:o="urn:schemas-microsoft-com:office:office" xmlns:r="http://schemas.openxmlformats.org/officeDocument/2006/relationships" xmlns:m="http://schemas.openxmlformats.org/officeDocument/2006/math" xmlns:v="urn:schemas-microsoft-com:vml" xmlns:wp14="http://schemas.microsoft.com/office/word/2010/wordprocessingDrawing" xmlns:wp="http://schemas.openxmlformats.org/drawingml/2006/wordprocessingDrawing" xmlns:w10="urn:schemas-microsoft-com:office:word" xmlns:w="http://schemas.openxmlformats.org/wordprocessingml/2006/main" xmlns:w14="http://schemas.microsoft.com/office/word/2010/wordml" xmlns:w15="http://schemas.microsoft.com/office/word/2012/wordml" xmlns:w16cex="http://schemas.microsoft.com/office/word/2018/wordml/cex" xmlns:w16cid="http://schemas.microsoft.com/office/word/2016/wordml/cid" xmlns:w16="http://schemas.microsoft.com/office/word/2018/wordml" xmlns:w16se="http://schemas.microsoft.com/office/word/2015/wordml/symex" xmlns:wpg="http://schemas.microsoft.com/office/word/2010/wordprocessingGroup" xmlns:wpi="http://schemas.microsoft.com/office/word/2010/wordprocessingInk" xmlns:wne="http://schemas.microsoft.com/office/word/2006/wordml" xmlns:wps="http://schemas.microsoft.com/office/word/2010/wordprocessingShape" mc:Ignorable="w14 w15 w16se w16cid w16 w16cex wp14">
   <w:abstractNum w:abstractNumId="0" w15:restartNumberingAfterBreak="0">
+    <w:nsid w:val="1F831FDD"/>
+    <w:multiLevelType w:val="hybridMultilevel"/>
+    <w:tmpl w:val="18524E2E"/>
+    <w:lvl w:ilvl="0" w:tplc="51D0F47A">
+      <w:numFmt w:val="bullet"/>
+      <w:lvlText w:val=""/>
+      <w:lvlJc w:val="left"/>
+      <w:pPr>
+        <w:ind w:left="1065" w:hanging="360"/>
+      </w:pPr>
+      <w:rPr>
+        <w:rFonts w:ascii="Symbol" w:eastAsiaTheme="minorHAnsi" w:hAnsi="Symbol" w:cstheme="minorBidi" w:hint="default"/>
+      </w:rPr>
+    </w:lvl>
+    <w:lvl w:ilvl="1" w:tplc="20000003" w:tentative="1">
+      <w:start w:val="1"/>
+      <w:numFmt w:val="bullet"/>
+      <w:lvlText w:val="o"/>
+      <w:lvlJc w:val="left"/>
+      <w:pPr>
+        <w:ind w:left="1440" w:hanging="360"/>
+      </w:pPr>
+      <w:rPr>
+        <w:rFonts w:ascii="Courier New" w:hAnsi="Courier New" w:cs="Courier New" w:hint="default"/>
+      </w:rPr>
+    </w:lvl>
+    <w:lvl w:ilvl="2" w:tplc="20000005" w:tentative="1">
+      <w:start w:val="1"/>
+      <w:numFmt w:val="bullet"/>
+      <w:lvlText w:val=""/>
+      <w:lvlJc w:val="left"/>
+      <w:pPr>
+        <w:ind w:left="2160" w:hanging="360"/>
+      </w:pPr>
+      <w:rPr>
+        <w:rFonts w:ascii="Wingdings" w:hAnsi="Wingdings" w:hint="default"/>
+      </w:rPr>
+    </w:lvl>
+    <w:lvl w:ilvl="3" w:tplc="20000001" w:tentative="1">
+      <w:start w:val="1"/>
+      <w:numFmt w:val="bullet"/>
+      <w:lvlText w:val=""/>
+      <w:lvlJc w:val="left"/>
+      <w:pPr>
+        <w:ind w:left="2880" w:hanging="360"/>
+      </w:pPr>
+      <w:rPr>
+        <w:rFonts w:ascii="Symbol" w:hAnsi="Symbol" w:hint="default"/>
+      </w:rPr>
+    </w:lvl>
+    <w:lvl w:ilvl="4" w:tplc="20000003" w:tentative="1">
+      <w:start w:val="1"/>
+      <w:numFmt w:val="bullet"/>
+      <w:lvlText w:val="o"/>
+      <w:lvlJc w:val="left"/>
+      <w:pPr>
+        <w:ind w:left="3600" w:hanging="360"/>
+      </w:pPr>
+      <w:rPr>
+        <w:rFonts w:ascii="Courier New" w:hAnsi="Courier New" w:cs="Courier New" w:hint="default"/>
+      </w:rPr>
+    </w:lvl>
+    <w:lvl w:ilvl="5" w:tplc="20000005" w:tentative="1">
+      <w:start w:val="1"/>
+      <w:numFmt w:val="bullet"/>
+      <w:lvlText w:val=""/>
+      <w:lvlJc w:val="left"/>
+      <w:pPr>
+        <w:ind w:left="4320" w:hanging="360"/>
+      </w:pPr>
+      <w:rPr>
+        <w:rFonts w:ascii="Wingdings" w:hAnsi="Wingdings" w:hint="default"/>
+      </w:rPr>
+    </w:lvl>
+    <w:lvl w:ilvl="6" w:tplc="20000001" w:tentative="1">
+      <w:start w:val="1"/>
+      <w:numFmt w:val="bullet"/>
+      <w:lvlText w:val=""/>
+      <w:lvlJc w:val="left"/>
+      <w:pPr>
+        <w:ind w:left="5040" w:hanging="360"/>
+      </w:pPr>
+      <w:rPr>
+        <w:rFonts w:ascii="Symbol" w:hAnsi="Symbol" w:hint="default"/>
+      </w:rPr>
+    </w:lvl>
+    <w:lvl w:ilvl="7" w:tplc="20000003" w:tentative="1">
+      <w:start w:val="1"/>
+      <w:numFmt w:val="bullet"/>
+      <w:lvlText w:val="o"/>
+      <w:lvlJc w:val="left"/>
+      <w:pPr>
+        <w:ind w:left="5760" w:hanging="360"/>
+      </w:pPr>
+      <w:rPr>
+        <w:rFonts w:ascii="Courier New" w:hAnsi="Courier New" w:cs="Courier New" w:hint="default"/>
+      </w:rPr>
+    </w:lvl>
+    <w:lvl w:ilvl="8" w:tplc="20000005" w:tentative="1">
+      <w:start w:val="1"/>
+      <w:numFmt w:val="bullet"/>
+      <w:lvlText w:val=""/>
+      <w:lvlJc w:val="left"/>
+      <w:pPr>
+        <w:ind w:left="6480" w:hanging="360"/>
+      </w:pPr>
+      <w:rPr>
+        <w:rFonts w:ascii="Wingdings" w:hAnsi="Wingdings" w:hint="default"/>
+      </w:rPr>
+    </w:lvl>
+  </w:abstractNum>
+  <w:abstractNum w:abstractNumId="1" w15:restartNumberingAfterBreak="0">
     <w:nsid w:val="225439DF"/>
     <w:multiLevelType w:val="hybridMultilevel"/>
     <w:tmpl w:val="8CA6496C"/>
@@ -1020,7 +3218,791 @@
       </w:pPr>
     </w:lvl>
   </w:abstractNum>
-  <w:abstractNum w:abstractNumId="1" w15:restartNumberingAfterBreak="0">
+  <w:abstractNum w:abstractNumId="2" w15:restartNumberingAfterBreak="0">
+    <w:nsid w:val="27616F80"/>
+    <w:multiLevelType w:val="hybridMultilevel"/>
+    <w:tmpl w:val="93161B70"/>
+    <w:lvl w:ilvl="0" w:tplc="51D0F47A">
+      <w:numFmt w:val="bullet"/>
+      <w:lvlText w:val=""/>
+      <w:lvlJc w:val="left"/>
+      <w:pPr>
+        <w:ind w:left="1065" w:hanging="360"/>
+      </w:pPr>
+      <w:rPr>
+        <w:rFonts w:ascii="Symbol" w:eastAsiaTheme="minorHAnsi" w:hAnsi="Symbol" w:cstheme="minorBidi" w:hint="default"/>
+      </w:rPr>
+    </w:lvl>
+    <w:lvl w:ilvl="1" w:tplc="20000003" w:tentative="1">
+      <w:start w:val="1"/>
+      <w:numFmt w:val="bullet"/>
+      <w:lvlText w:val="o"/>
+      <w:lvlJc w:val="left"/>
+      <w:pPr>
+        <w:ind w:left="1440" w:hanging="360"/>
+      </w:pPr>
+      <w:rPr>
+        <w:rFonts w:ascii="Courier New" w:hAnsi="Courier New" w:cs="Courier New" w:hint="default"/>
+      </w:rPr>
+    </w:lvl>
+    <w:lvl w:ilvl="2" w:tplc="20000005" w:tentative="1">
+      <w:start w:val="1"/>
+      <w:numFmt w:val="bullet"/>
+      <w:lvlText w:val=""/>
+      <w:lvlJc w:val="left"/>
+      <w:pPr>
+        <w:ind w:left="2160" w:hanging="360"/>
+      </w:pPr>
+      <w:rPr>
+        <w:rFonts w:ascii="Wingdings" w:hAnsi="Wingdings" w:hint="default"/>
+      </w:rPr>
+    </w:lvl>
+    <w:lvl w:ilvl="3" w:tplc="20000001" w:tentative="1">
+      <w:start w:val="1"/>
+      <w:numFmt w:val="bullet"/>
+      <w:lvlText w:val=""/>
+      <w:lvlJc w:val="left"/>
+      <w:pPr>
+        <w:ind w:left="2880" w:hanging="360"/>
+      </w:pPr>
+      <w:rPr>
+        <w:rFonts w:ascii="Symbol" w:hAnsi="Symbol" w:hint="default"/>
+      </w:rPr>
+    </w:lvl>
+    <w:lvl w:ilvl="4" w:tplc="20000003" w:tentative="1">
+      <w:start w:val="1"/>
+      <w:numFmt w:val="bullet"/>
+      <w:lvlText w:val="o"/>
+      <w:lvlJc w:val="left"/>
+      <w:pPr>
+        <w:ind w:left="3600" w:hanging="360"/>
+      </w:pPr>
+      <w:rPr>
+        <w:rFonts w:ascii="Courier New" w:hAnsi="Courier New" w:cs="Courier New" w:hint="default"/>
+      </w:rPr>
+    </w:lvl>
+    <w:lvl w:ilvl="5" w:tplc="20000005" w:tentative="1">
+      <w:start w:val="1"/>
+      <w:numFmt w:val="bullet"/>
+      <w:lvlText w:val=""/>
+      <w:lvlJc w:val="left"/>
+      <w:pPr>
+        <w:ind w:left="4320" w:hanging="360"/>
+      </w:pPr>
+      <w:rPr>
+        <w:rFonts w:ascii="Wingdings" w:hAnsi="Wingdings" w:hint="default"/>
+      </w:rPr>
+    </w:lvl>
+    <w:lvl w:ilvl="6" w:tplc="20000001" w:tentative="1">
+      <w:start w:val="1"/>
+      <w:numFmt w:val="bullet"/>
+      <w:lvlText w:val=""/>
+      <w:lvlJc w:val="left"/>
+      <w:pPr>
+        <w:ind w:left="5040" w:hanging="360"/>
+      </w:pPr>
+      <w:rPr>
+        <w:rFonts w:ascii="Symbol" w:hAnsi="Symbol" w:hint="default"/>
+      </w:rPr>
+    </w:lvl>
+    <w:lvl w:ilvl="7" w:tplc="20000003" w:tentative="1">
+      <w:start w:val="1"/>
+      <w:numFmt w:val="bullet"/>
+      <w:lvlText w:val="o"/>
+      <w:lvlJc w:val="left"/>
+      <w:pPr>
+        <w:ind w:left="5760" w:hanging="360"/>
+      </w:pPr>
+      <w:rPr>
+        <w:rFonts w:ascii="Courier New" w:hAnsi="Courier New" w:cs="Courier New" w:hint="default"/>
+      </w:rPr>
+    </w:lvl>
+    <w:lvl w:ilvl="8" w:tplc="20000005" w:tentative="1">
+      <w:start w:val="1"/>
+      <w:numFmt w:val="bullet"/>
+      <w:lvlText w:val=""/>
+      <w:lvlJc w:val="left"/>
+      <w:pPr>
+        <w:ind w:left="6480" w:hanging="360"/>
+      </w:pPr>
+      <w:rPr>
+        <w:rFonts w:ascii="Wingdings" w:hAnsi="Wingdings" w:hint="default"/>
+      </w:rPr>
+    </w:lvl>
+  </w:abstractNum>
+  <w:abstractNum w:abstractNumId="3" w15:restartNumberingAfterBreak="0">
+    <w:nsid w:val="2EB63AA4"/>
+    <w:multiLevelType w:val="hybridMultilevel"/>
+    <w:tmpl w:val="D764B0F8"/>
+    <w:lvl w:ilvl="0" w:tplc="D1149572">
+      <w:numFmt w:val="bullet"/>
+      <w:lvlText w:val=""/>
+      <w:lvlJc w:val="left"/>
+      <w:pPr>
+        <w:ind w:left="1065" w:hanging="360"/>
+      </w:pPr>
+      <w:rPr>
+        <w:rFonts w:ascii="Symbol" w:eastAsiaTheme="minorHAnsi" w:hAnsi="Symbol" w:cstheme="minorBidi" w:hint="default"/>
+      </w:rPr>
+    </w:lvl>
+    <w:lvl w:ilvl="1" w:tplc="20000003" w:tentative="1">
+      <w:start w:val="1"/>
+      <w:numFmt w:val="bullet"/>
+      <w:lvlText w:val="o"/>
+      <w:lvlJc w:val="left"/>
+      <w:pPr>
+        <w:ind w:left="1785" w:hanging="360"/>
+      </w:pPr>
+      <w:rPr>
+        <w:rFonts w:ascii="Courier New" w:hAnsi="Courier New" w:cs="Courier New" w:hint="default"/>
+      </w:rPr>
+    </w:lvl>
+    <w:lvl w:ilvl="2" w:tplc="20000005" w:tentative="1">
+      <w:start w:val="1"/>
+      <w:numFmt w:val="bullet"/>
+      <w:lvlText w:val=""/>
+      <w:lvlJc w:val="left"/>
+      <w:pPr>
+        <w:ind w:left="2505" w:hanging="360"/>
+      </w:pPr>
+      <w:rPr>
+        <w:rFonts w:ascii="Wingdings" w:hAnsi="Wingdings" w:hint="default"/>
+      </w:rPr>
+    </w:lvl>
+    <w:lvl w:ilvl="3" w:tplc="20000001" w:tentative="1">
+      <w:start w:val="1"/>
+      <w:numFmt w:val="bullet"/>
+      <w:lvlText w:val=""/>
+      <w:lvlJc w:val="left"/>
+      <w:pPr>
+        <w:ind w:left="3225" w:hanging="360"/>
+      </w:pPr>
+      <w:rPr>
+        <w:rFonts w:ascii="Symbol" w:hAnsi="Symbol" w:hint="default"/>
+      </w:rPr>
+    </w:lvl>
+    <w:lvl w:ilvl="4" w:tplc="20000003" w:tentative="1">
+      <w:start w:val="1"/>
+      <w:numFmt w:val="bullet"/>
+      <w:lvlText w:val="o"/>
+      <w:lvlJc w:val="left"/>
+      <w:pPr>
+        <w:ind w:left="3945" w:hanging="360"/>
+      </w:pPr>
+      <w:rPr>
+        <w:rFonts w:ascii="Courier New" w:hAnsi="Courier New" w:cs="Courier New" w:hint="default"/>
+      </w:rPr>
+    </w:lvl>
+    <w:lvl w:ilvl="5" w:tplc="20000005" w:tentative="1">
+      <w:start w:val="1"/>
+      <w:numFmt w:val="bullet"/>
+      <w:lvlText w:val=""/>
+      <w:lvlJc w:val="left"/>
+      <w:pPr>
+        <w:ind w:left="4665" w:hanging="360"/>
+      </w:pPr>
+      <w:rPr>
+        <w:rFonts w:ascii="Wingdings" w:hAnsi="Wingdings" w:hint="default"/>
+      </w:rPr>
+    </w:lvl>
+    <w:lvl w:ilvl="6" w:tplc="20000001" w:tentative="1">
+      <w:start w:val="1"/>
+      <w:numFmt w:val="bullet"/>
+      <w:lvlText w:val=""/>
+      <w:lvlJc w:val="left"/>
+      <w:pPr>
+        <w:ind w:left="5385" w:hanging="360"/>
+      </w:pPr>
+      <w:rPr>
+        <w:rFonts w:ascii="Symbol" w:hAnsi="Symbol" w:hint="default"/>
+      </w:rPr>
+    </w:lvl>
+    <w:lvl w:ilvl="7" w:tplc="20000003" w:tentative="1">
+      <w:start w:val="1"/>
+      <w:numFmt w:val="bullet"/>
+      <w:lvlText w:val="o"/>
+      <w:lvlJc w:val="left"/>
+      <w:pPr>
+        <w:ind w:left="6105" w:hanging="360"/>
+      </w:pPr>
+      <w:rPr>
+        <w:rFonts w:ascii="Courier New" w:hAnsi="Courier New" w:cs="Courier New" w:hint="default"/>
+      </w:rPr>
+    </w:lvl>
+    <w:lvl w:ilvl="8" w:tplc="20000005" w:tentative="1">
+      <w:start w:val="1"/>
+      <w:numFmt w:val="bullet"/>
+      <w:lvlText w:val=""/>
+      <w:lvlJc w:val="left"/>
+      <w:pPr>
+        <w:ind w:left="6825" w:hanging="360"/>
+      </w:pPr>
+      <w:rPr>
+        <w:rFonts w:ascii="Wingdings" w:hAnsi="Wingdings" w:hint="default"/>
+      </w:rPr>
+    </w:lvl>
+  </w:abstractNum>
+  <w:abstractNum w:abstractNumId="4" w15:restartNumberingAfterBreak="0">
+    <w:nsid w:val="35F52C10"/>
+    <w:multiLevelType w:val="hybridMultilevel"/>
+    <w:tmpl w:val="E532688E"/>
+    <w:lvl w:ilvl="0" w:tplc="E996CCD6">
+      <w:numFmt w:val="bullet"/>
+      <w:lvlText w:val=""/>
+      <w:lvlJc w:val="left"/>
+      <w:pPr>
+        <w:ind w:left="1080" w:hanging="360"/>
+      </w:pPr>
+      <w:rPr>
+        <w:rFonts w:ascii="Symbol" w:eastAsiaTheme="minorHAnsi" w:hAnsi="Symbol" w:cstheme="minorBidi" w:hint="default"/>
+      </w:rPr>
+    </w:lvl>
+    <w:lvl w:ilvl="1" w:tplc="20000003" w:tentative="1">
+      <w:start w:val="1"/>
+      <w:numFmt w:val="bullet"/>
+      <w:lvlText w:val="o"/>
+      <w:lvlJc w:val="left"/>
+      <w:pPr>
+        <w:ind w:left="1800" w:hanging="360"/>
+      </w:pPr>
+      <w:rPr>
+        <w:rFonts w:ascii="Courier New" w:hAnsi="Courier New" w:cs="Courier New" w:hint="default"/>
+      </w:rPr>
+    </w:lvl>
+    <w:lvl w:ilvl="2" w:tplc="20000005" w:tentative="1">
+      <w:start w:val="1"/>
+      <w:numFmt w:val="bullet"/>
+      <w:lvlText w:val=""/>
+      <w:lvlJc w:val="left"/>
+      <w:pPr>
+        <w:ind w:left="2520" w:hanging="360"/>
+      </w:pPr>
+      <w:rPr>
+        <w:rFonts w:ascii="Wingdings" w:hAnsi="Wingdings" w:hint="default"/>
+      </w:rPr>
+    </w:lvl>
+    <w:lvl w:ilvl="3" w:tplc="20000001" w:tentative="1">
+      <w:start w:val="1"/>
+      <w:numFmt w:val="bullet"/>
+      <w:lvlText w:val=""/>
+      <w:lvlJc w:val="left"/>
+      <w:pPr>
+        <w:ind w:left="3240" w:hanging="360"/>
+      </w:pPr>
+      <w:rPr>
+        <w:rFonts w:ascii="Symbol" w:hAnsi="Symbol" w:hint="default"/>
+      </w:rPr>
+    </w:lvl>
+    <w:lvl w:ilvl="4" w:tplc="20000003" w:tentative="1">
+      <w:start w:val="1"/>
+      <w:numFmt w:val="bullet"/>
+      <w:lvlText w:val="o"/>
+      <w:lvlJc w:val="left"/>
+      <w:pPr>
+        <w:ind w:left="3960" w:hanging="360"/>
+      </w:pPr>
+      <w:rPr>
+        <w:rFonts w:ascii="Courier New" w:hAnsi="Courier New" w:cs="Courier New" w:hint="default"/>
+      </w:rPr>
+    </w:lvl>
+    <w:lvl w:ilvl="5" w:tplc="20000005" w:tentative="1">
+      <w:start w:val="1"/>
+      <w:numFmt w:val="bullet"/>
+      <w:lvlText w:val=""/>
+      <w:lvlJc w:val="left"/>
+      <w:pPr>
+        <w:ind w:left="4680" w:hanging="360"/>
+      </w:pPr>
+      <w:rPr>
+        <w:rFonts w:ascii="Wingdings" w:hAnsi="Wingdings" w:hint="default"/>
+      </w:rPr>
+    </w:lvl>
+    <w:lvl w:ilvl="6" w:tplc="20000001" w:tentative="1">
+      <w:start w:val="1"/>
+      <w:numFmt w:val="bullet"/>
+      <w:lvlText w:val=""/>
+      <w:lvlJc w:val="left"/>
+      <w:pPr>
+        <w:ind w:left="5400" w:hanging="360"/>
+      </w:pPr>
+      <w:rPr>
+        <w:rFonts w:ascii="Symbol" w:hAnsi="Symbol" w:hint="default"/>
+      </w:rPr>
+    </w:lvl>
+    <w:lvl w:ilvl="7" w:tplc="20000003" w:tentative="1">
+      <w:start w:val="1"/>
+      <w:numFmt w:val="bullet"/>
+      <w:lvlText w:val="o"/>
+      <w:lvlJc w:val="left"/>
+      <w:pPr>
+        <w:ind w:left="6120" w:hanging="360"/>
+      </w:pPr>
+      <w:rPr>
+        <w:rFonts w:ascii="Courier New" w:hAnsi="Courier New" w:cs="Courier New" w:hint="default"/>
+      </w:rPr>
+    </w:lvl>
+    <w:lvl w:ilvl="8" w:tplc="20000005" w:tentative="1">
+      <w:start w:val="1"/>
+      <w:numFmt w:val="bullet"/>
+      <w:lvlText w:val=""/>
+      <w:lvlJc w:val="left"/>
+      <w:pPr>
+        <w:ind w:left="6840" w:hanging="360"/>
+      </w:pPr>
+      <w:rPr>
+        <w:rFonts w:ascii="Wingdings" w:hAnsi="Wingdings" w:hint="default"/>
+      </w:rPr>
+    </w:lvl>
+  </w:abstractNum>
+  <w:abstractNum w:abstractNumId="5" w15:restartNumberingAfterBreak="0">
+    <w:nsid w:val="390C3655"/>
+    <w:multiLevelType w:val="hybridMultilevel"/>
+    <w:tmpl w:val="361888AA"/>
+    <w:lvl w:ilvl="0" w:tplc="51D0F47A">
+      <w:numFmt w:val="bullet"/>
+      <w:lvlText w:val=""/>
+      <w:lvlJc w:val="left"/>
+      <w:pPr>
+        <w:ind w:left="1065" w:hanging="360"/>
+      </w:pPr>
+      <w:rPr>
+        <w:rFonts w:ascii="Symbol" w:eastAsiaTheme="minorHAnsi" w:hAnsi="Symbol" w:cstheme="minorBidi" w:hint="default"/>
+      </w:rPr>
+    </w:lvl>
+    <w:lvl w:ilvl="1" w:tplc="20000003" w:tentative="1">
+      <w:start w:val="1"/>
+      <w:numFmt w:val="bullet"/>
+      <w:lvlText w:val="o"/>
+      <w:lvlJc w:val="left"/>
+      <w:pPr>
+        <w:ind w:left="1440" w:hanging="360"/>
+      </w:pPr>
+      <w:rPr>
+        <w:rFonts w:ascii="Courier New" w:hAnsi="Courier New" w:cs="Courier New" w:hint="default"/>
+      </w:rPr>
+    </w:lvl>
+    <w:lvl w:ilvl="2" w:tplc="20000005" w:tentative="1">
+      <w:start w:val="1"/>
+      <w:numFmt w:val="bullet"/>
+      <w:lvlText w:val=""/>
+      <w:lvlJc w:val="left"/>
+      <w:pPr>
+        <w:ind w:left="2160" w:hanging="360"/>
+      </w:pPr>
+      <w:rPr>
+        <w:rFonts w:ascii="Wingdings" w:hAnsi="Wingdings" w:hint="default"/>
+      </w:rPr>
+    </w:lvl>
+    <w:lvl w:ilvl="3" w:tplc="20000001" w:tentative="1">
+      <w:start w:val="1"/>
+      <w:numFmt w:val="bullet"/>
+      <w:lvlText w:val=""/>
+      <w:lvlJc w:val="left"/>
+      <w:pPr>
+        <w:ind w:left="2880" w:hanging="360"/>
+      </w:pPr>
+      <w:rPr>
+        <w:rFonts w:ascii="Symbol" w:hAnsi="Symbol" w:hint="default"/>
+      </w:rPr>
+    </w:lvl>
+    <w:lvl w:ilvl="4" w:tplc="20000003" w:tentative="1">
+      <w:start w:val="1"/>
+      <w:numFmt w:val="bullet"/>
+      <w:lvlText w:val="o"/>
+      <w:lvlJc w:val="left"/>
+      <w:pPr>
+        <w:ind w:left="3600" w:hanging="360"/>
+      </w:pPr>
+      <w:rPr>
+        <w:rFonts w:ascii="Courier New" w:hAnsi="Courier New" w:cs="Courier New" w:hint="default"/>
+      </w:rPr>
+    </w:lvl>
+    <w:lvl w:ilvl="5" w:tplc="20000005" w:tentative="1">
+      <w:start w:val="1"/>
+      <w:numFmt w:val="bullet"/>
+      <w:lvlText w:val=""/>
+      <w:lvlJc w:val="left"/>
+      <w:pPr>
+        <w:ind w:left="4320" w:hanging="360"/>
+      </w:pPr>
+      <w:rPr>
+        <w:rFonts w:ascii="Wingdings" w:hAnsi="Wingdings" w:hint="default"/>
+      </w:rPr>
+    </w:lvl>
+    <w:lvl w:ilvl="6" w:tplc="20000001" w:tentative="1">
+      <w:start w:val="1"/>
+      <w:numFmt w:val="bullet"/>
+      <w:lvlText w:val=""/>
+      <w:lvlJc w:val="left"/>
+      <w:pPr>
+        <w:ind w:left="5040" w:hanging="360"/>
+      </w:pPr>
+      <w:rPr>
+        <w:rFonts w:ascii="Symbol" w:hAnsi="Symbol" w:hint="default"/>
+      </w:rPr>
+    </w:lvl>
+    <w:lvl w:ilvl="7" w:tplc="20000003" w:tentative="1">
+      <w:start w:val="1"/>
+      <w:numFmt w:val="bullet"/>
+      <w:lvlText w:val="o"/>
+      <w:lvlJc w:val="left"/>
+      <w:pPr>
+        <w:ind w:left="5760" w:hanging="360"/>
+      </w:pPr>
+      <w:rPr>
+        <w:rFonts w:ascii="Courier New" w:hAnsi="Courier New" w:cs="Courier New" w:hint="default"/>
+      </w:rPr>
+    </w:lvl>
+    <w:lvl w:ilvl="8" w:tplc="20000005" w:tentative="1">
+      <w:start w:val="1"/>
+      <w:numFmt w:val="bullet"/>
+      <w:lvlText w:val=""/>
+      <w:lvlJc w:val="left"/>
+      <w:pPr>
+        <w:ind w:left="6480" w:hanging="360"/>
+      </w:pPr>
+      <w:rPr>
+        <w:rFonts w:ascii="Wingdings" w:hAnsi="Wingdings" w:hint="default"/>
+      </w:rPr>
+    </w:lvl>
+  </w:abstractNum>
+  <w:abstractNum w:abstractNumId="6" w15:restartNumberingAfterBreak="0">
+    <w:nsid w:val="3CDC0BAF"/>
+    <w:multiLevelType w:val="hybridMultilevel"/>
+    <w:tmpl w:val="ACCCBBB2"/>
+    <w:lvl w:ilvl="0" w:tplc="8612E3E6">
+      <w:numFmt w:val="bullet"/>
+      <w:lvlText w:val=""/>
+      <w:lvlJc w:val="left"/>
+      <w:pPr>
+        <w:ind w:left="1080" w:hanging="360"/>
+      </w:pPr>
+      <w:rPr>
+        <w:rFonts w:ascii="Symbol" w:eastAsiaTheme="minorHAnsi" w:hAnsi="Symbol" w:cstheme="minorBidi" w:hint="default"/>
+      </w:rPr>
+    </w:lvl>
+    <w:lvl w:ilvl="1" w:tplc="20000003" w:tentative="1">
+      <w:start w:val="1"/>
+      <w:numFmt w:val="bullet"/>
+      <w:lvlText w:val="o"/>
+      <w:lvlJc w:val="left"/>
+      <w:pPr>
+        <w:ind w:left="1800" w:hanging="360"/>
+      </w:pPr>
+      <w:rPr>
+        <w:rFonts w:ascii="Courier New" w:hAnsi="Courier New" w:cs="Courier New" w:hint="default"/>
+      </w:rPr>
+    </w:lvl>
+    <w:lvl w:ilvl="2" w:tplc="20000005" w:tentative="1">
+      <w:start w:val="1"/>
+      <w:numFmt w:val="bullet"/>
+      <w:lvlText w:val=""/>
+      <w:lvlJc w:val="left"/>
+      <w:pPr>
+        <w:ind w:left="2520" w:hanging="360"/>
+      </w:pPr>
+      <w:rPr>
+        <w:rFonts w:ascii="Wingdings" w:hAnsi="Wingdings" w:hint="default"/>
+      </w:rPr>
+    </w:lvl>
+    <w:lvl w:ilvl="3" w:tplc="20000001" w:tentative="1">
+      <w:start w:val="1"/>
+      <w:numFmt w:val="bullet"/>
+      <w:lvlText w:val=""/>
+      <w:lvlJc w:val="left"/>
+      <w:pPr>
+        <w:ind w:left="3240" w:hanging="360"/>
+      </w:pPr>
+      <w:rPr>
+        <w:rFonts w:ascii="Symbol" w:hAnsi="Symbol" w:hint="default"/>
+      </w:rPr>
+    </w:lvl>
+    <w:lvl w:ilvl="4" w:tplc="20000003" w:tentative="1">
+      <w:start w:val="1"/>
+      <w:numFmt w:val="bullet"/>
+      <w:lvlText w:val="o"/>
+      <w:lvlJc w:val="left"/>
+      <w:pPr>
+        <w:ind w:left="3960" w:hanging="360"/>
+      </w:pPr>
+      <w:rPr>
+        <w:rFonts w:ascii="Courier New" w:hAnsi="Courier New" w:cs="Courier New" w:hint="default"/>
+      </w:rPr>
+    </w:lvl>
+    <w:lvl w:ilvl="5" w:tplc="20000005" w:tentative="1">
+      <w:start w:val="1"/>
+      <w:numFmt w:val="bullet"/>
+      <w:lvlText w:val=""/>
+      <w:lvlJc w:val="left"/>
+      <w:pPr>
+        <w:ind w:left="4680" w:hanging="360"/>
+      </w:pPr>
+      <w:rPr>
+        <w:rFonts w:ascii="Wingdings" w:hAnsi="Wingdings" w:hint="default"/>
+      </w:rPr>
+    </w:lvl>
+    <w:lvl w:ilvl="6" w:tplc="20000001" w:tentative="1">
+      <w:start w:val="1"/>
+      <w:numFmt w:val="bullet"/>
+      <w:lvlText w:val=""/>
+      <w:lvlJc w:val="left"/>
+      <w:pPr>
+        <w:ind w:left="5400" w:hanging="360"/>
+      </w:pPr>
+      <w:rPr>
+        <w:rFonts w:ascii="Symbol" w:hAnsi="Symbol" w:hint="default"/>
+      </w:rPr>
+    </w:lvl>
+    <w:lvl w:ilvl="7" w:tplc="20000003" w:tentative="1">
+      <w:start w:val="1"/>
+      <w:numFmt w:val="bullet"/>
+      <w:lvlText w:val="o"/>
+      <w:lvlJc w:val="left"/>
+      <w:pPr>
+        <w:ind w:left="6120" w:hanging="360"/>
+      </w:pPr>
+      <w:rPr>
+        <w:rFonts w:ascii="Courier New" w:hAnsi="Courier New" w:cs="Courier New" w:hint="default"/>
+      </w:rPr>
+    </w:lvl>
+    <w:lvl w:ilvl="8" w:tplc="20000005" w:tentative="1">
+      <w:start w:val="1"/>
+      <w:numFmt w:val="bullet"/>
+      <w:lvlText w:val=""/>
+      <w:lvlJc w:val="left"/>
+      <w:pPr>
+        <w:ind w:left="6840" w:hanging="360"/>
+      </w:pPr>
+      <w:rPr>
+        <w:rFonts w:ascii="Wingdings" w:hAnsi="Wingdings" w:hint="default"/>
+      </w:rPr>
+    </w:lvl>
+  </w:abstractNum>
+  <w:abstractNum w:abstractNumId="7" w15:restartNumberingAfterBreak="0">
+    <w:nsid w:val="5CD655C4"/>
+    <w:multiLevelType w:val="hybridMultilevel"/>
+    <w:tmpl w:val="6018D996"/>
+    <w:lvl w:ilvl="0" w:tplc="2318C0EA">
+      <w:numFmt w:val="bullet"/>
+      <w:lvlText w:val=""/>
+      <w:lvlJc w:val="left"/>
+      <w:pPr>
+        <w:ind w:left="1065" w:hanging="360"/>
+      </w:pPr>
+      <w:rPr>
+        <w:rFonts w:ascii="Symbol" w:eastAsiaTheme="minorHAnsi" w:hAnsi="Symbol" w:cstheme="minorBidi" w:hint="default"/>
+      </w:rPr>
+    </w:lvl>
+    <w:lvl w:ilvl="1" w:tplc="20000003" w:tentative="1">
+      <w:start w:val="1"/>
+      <w:numFmt w:val="bullet"/>
+      <w:lvlText w:val="o"/>
+      <w:lvlJc w:val="left"/>
+      <w:pPr>
+        <w:ind w:left="1785" w:hanging="360"/>
+      </w:pPr>
+      <w:rPr>
+        <w:rFonts w:ascii="Courier New" w:hAnsi="Courier New" w:cs="Courier New" w:hint="default"/>
+      </w:rPr>
+    </w:lvl>
+    <w:lvl w:ilvl="2" w:tplc="20000005" w:tentative="1">
+      <w:start w:val="1"/>
+      <w:numFmt w:val="bullet"/>
+      <w:lvlText w:val=""/>
+      <w:lvlJc w:val="left"/>
+      <w:pPr>
+        <w:ind w:left="2505" w:hanging="360"/>
+      </w:pPr>
+      <w:rPr>
+        <w:rFonts w:ascii="Wingdings" w:hAnsi="Wingdings" w:hint="default"/>
+      </w:rPr>
+    </w:lvl>
+    <w:lvl w:ilvl="3" w:tplc="20000001" w:tentative="1">
+      <w:start w:val="1"/>
+      <w:numFmt w:val="bullet"/>
+      <w:lvlText w:val=""/>
+      <w:lvlJc w:val="left"/>
+      <w:pPr>
+        <w:ind w:left="3225" w:hanging="360"/>
+      </w:pPr>
+      <w:rPr>
+        <w:rFonts w:ascii="Symbol" w:hAnsi="Symbol" w:hint="default"/>
+      </w:rPr>
+    </w:lvl>
+    <w:lvl w:ilvl="4" w:tplc="20000003" w:tentative="1">
+      <w:start w:val="1"/>
+      <w:numFmt w:val="bullet"/>
+      <w:lvlText w:val="o"/>
+      <w:lvlJc w:val="left"/>
+      <w:pPr>
+        <w:ind w:left="3945" w:hanging="360"/>
+      </w:pPr>
+      <w:rPr>
+        <w:rFonts w:ascii="Courier New" w:hAnsi="Courier New" w:cs="Courier New" w:hint="default"/>
+      </w:rPr>
+    </w:lvl>
+    <w:lvl w:ilvl="5" w:tplc="20000005" w:tentative="1">
+      <w:start w:val="1"/>
+      <w:numFmt w:val="bullet"/>
+      <w:lvlText w:val=""/>
+      <w:lvlJc w:val="left"/>
+      <w:pPr>
+        <w:ind w:left="4665" w:hanging="360"/>
+      </w:pPr>
+      <w:rPr>
+        <w:rFonts w:ascii="Wingdings" w:hAnsi="Wingdings" w:hint="default"/>
+      </w:rPr>
+    </w:lvl>
+    <w:lvl w:ilvl="6" w:tplc="20000001" w:tentative="1">
+      <w:start w:val="1"/>
+      <w:numFmt w:val="bullet"/>
+      <w:lvlText w:val=""/>
+      <w:lvlJc w:val="left"/>
+      <w:pPr>
+        <w:ind w:left="5385" w:hanging="360"/>
+      </w:pPr>
+      <w:rPr>
+        <w:rFonts w:ascii="Symbol" w:hAnsi="Symbol" w:hint="default"/>
+      </w:rPr>
+    </w:lvl>
+    <w:lvl w:ilvl="7" w:tplc="20000003" w:tentative="1">
+      <w:start w:val="1"/>
+      <w:numFmt w:val="bullet"/>
+      <w:lvlText w:val="o"/>
+      <w:lvlJc w:val="left"/>
+      <w:pPr>
+        <w:ind w:left="6105" w:hanging="360"/>
+      </w:pPr>
+      <w:rPr>
+        <w:rFonts w:ascii="Courier New" w:hAnsi="Courier New" w:cs="Courier New" w:hint="default"/>
+      </w:rPr>
+    </w:lvl>
+    <w:lvl w:ilvl="8" w:tplc="20000005" w:tentative="1">
+      <w:start w:val="1"/>
+      <w:numFmt w:val="bullet"/>
+      <w:lvlText w:val=""/>
+      <w:lvlJc w:val="left"/>
+      <w:pPr>
+        <w:ind w:left="6825" w:hanging="360"/>
+      </w:pPr>
+      <w:rPr>
+        <w:rFonts w:ascii="Wingdings" w:hAnsi="Wingdings" w:hint="default"/>
+      </w:rPr>
+    </w:lvl>
+  </w:abstractNum>
+  <w:abstractNum w:abstractNumId="8" w15:restartNumberingAfterBreak="0">
+    <w:nsid w:val="5E3A120D"/>
+    <w:multiLevelType w:val="hybridMultilevel"/>
+    <w:tmpl w:val="88FA4D92"/>
+    <w:lvl w:ilvl="0" w:tplc="51D0F47A">
+      <w:numFmt w:val="bullet"/>
+      <w:lvlText w:val=""/>
+      <w:lvlJc w:val="left"/>
+      <w:pPr>
+        <w:ind w:left="1065" w:hanging="360"/>
+      </w:pPr>
+      <w:rPr>
+        <w:rFonts w:ascii="Symbol" w:eastAsiaTheme="minorHAnsi" w:hAnsi="Symbol" w:cstheme="minorBidi" w:hint="default"/>
+      </w:rPr>
+    </w:lvl>
+    <w:lvl w:ilvl="1" w:tplc="20000003" w:tentative="1">
+      <w:start w:val="1"/>
+      <w:numFmt w:val="bullet"/>
+      <w:lvlText w:val="o"/>
+      <w:lvlJc w:val="left"/>
+      <w:pPr>
+        <w:ind w:left="1785" w:hanging="360"/>
+      </w:pPr>
+      <w:rPr>
+        <w:rFonts w:ascii="Courier New" w:hAnsi="Courier New" w:cs="Courier New" w:hint="default"/>
+      </w:rPr>
+    </w:lvl>
+    <w:lvl w:ilvl="2" w:tplc="20000005" w:tentative="1">
+      <w:start w:val="1"/>
+      <w:numFmt w:val="bullet"/>
+      <w:lvlText w:val=""/>
+      <w:lvlJc w:val="left"/>
+      <w:pPr>
+        <w:ind w:left="2505" w:hanging="360"/>
+      </w:pPr>
+      <w:rPr>
+        <w:rFonts w:ascii="Wingdings" w:hAnsi="Wingdings" w:hint="default"/>
+      </w:rPr>
+    </w:lvl>
+    <w:lvl w:ilvl="3" w:tplc="20000001" w:tentative="1">
+      <w:start w:val="1"/>
+      <w:numFmt w:val="bullet"/>
+      <w:lvlText w:val=""/>
+      <w:lvlJc w:val="left"/>
+      <w:pPr>
+        <w:ind w:left="3225" w:hanging="360"/>
+      </w:pPr>
+      <w:rPr>
+        <w:rFonts w:ascii="Symbol" w:hAnsi="Symbol" w:hint="default"/>
+      </w:rPr>
+    </w:lvl>
+    <w:lvl w:ilvl="4" w:tplc="20000003" w:tentative="1">
+      <w:start w:val="1"/>
+      <w:numFmt w:val="bullet"/>
+      <w:lvlText w:val="o"/>
+      <w:lvlJc w:val="left"/>
+      <w:pPr>
+        <w:ind w:left="3945" w:hanging="360"/>
+      </w:pPr>
+      <w:rPr>
+        <w:rFonts w:ascii="Courier New" w:hAnsi="Courier New" w:cs="Courier New" w:hint="default"/>
+      </w:rPr>
+    </w:lvl>
+    <w:lvl w:ilvl="5" w:tplc="20000005" w:tentative="1">
+      <w:start w:val="1"/>
+      <w:numFmt w:val="bullet"/>
+      <w:lvlText w:val=""/>
+      <w:lvlJc w:val="left"/>
+      <w:pPr>
+        <w:ind w:left="4665" w:hanging="360"/>
+      </w:pPr>
+      <w:rPr>
+        <w:rFonts w:ascii="Wingdings" w:hAnsi="Wingdings" w:hint="default"/>
+      </w:rPr>
+    </w:lvl>
+    <w:lvl w:ilvl="6" w:tplc="20000001" w:tentative="1">
+      <w:start w:val="1"/>
+      <w:numFmt w:val="bullet"/>
+      <w:lvlText w:val=""/>
+      <w:lvlJc w:val="left"/>
+      <w:pPr>
+        <w:ind w:left="5385" w:hanging="360"/>
+      </w:pPr>
+      <w:rPr>
+        <w:rFonts w:ascii="Symbol" w:hAnsi="Symbol" w:hint="default"/>
+      </w:rPr>
+    </w:lvl>
+    <w:lvl w:ilvl="7" w:tplc="20000003" w:tentative="1">
+      <w:start w:val="1"/>
+      <w:numFmt w:val="bullet"/>
+      <w:lvlText w:val="o"/>
+      <w:lvlJc w:val="left"/>
+      <w:pPr>
+        <w:ind w:left="6105" w:hanging="360"/>
+      </w:pPr>
+      <w:rPr>
+        <w:rFonts w:ascii="Courier New" w:hAnsi="Courier New" w:cs="Courier New" w:hint="default"/>
+      </w:rPr>
+    </w:lvl>
+    <w:lvl w:ilvl="8" w:tplc="20000005" w:tentative="1">
+      <w:start w:val="1"/>
+      <w:numFmt w:val="bullet"/>
+      <w:lvlText w:val=""/>
+      <w:lvlJc w:val="left"/>
+      <w:pPr>
+        <w:ind w:left="6825" w:hanging="360"/>
+      </w:pPr>
+      <w:rPr>
+        <w:rFonts w:ascii="Wingdings" w:hAnsi="Wingdings" w:hint="default"/>
+      </w:rPr>
+    </w:lvl>
+  </w:abstractNum>
+  <w:abstractNum w:abstractNumId="9" w15:restartNumberingAfterBreak="0">
     <w:nsid w:val="665E6AC8"/>
     <w:multiLevelType w:val="hybridMultilevel"/>
     <w:tmpl w:val="44FAB2FE"/>
@@ -1132,10 +4114,149 @@
       </w:rPr>
     </w:lvl>
   </w:abstractNum>
+  <w:abstractNum w:abstractNumId="10" w15:restartNumberingAfterBreak="0">
+    <w:nsid w:val="7DB72E0E"/>
+    <w:multiLevelType w:val="hybridMultilevel"/>
+    <w:tmpl w:val="F8046E62"/>
+    <w:lvl w:ilvl="0" w:tplc="51D0F47A">
+      <w:numFmt w:val="bullet"/>
+      <w:lvlText w:val=""/>
+      <w:lvlJc w:val="left"/>
+      <w:pPr>
+        <w:ind w:left="1065" w:hanging="360"/>
+      </w:pPr>
+      <w:rPr>
+        <w:rFonts w:ascii="Symbol" w:eastAsiaTheme="minorHAnsi" w:hAnsi="Symbol" w:cstheme="minorBidi" w:hint="default"/>
+      </w:rPr>
+    </w:lvl>
+    <w:lvl w:ilvl="1" w:tplc="20000003" w:tentative="1">
+      <w:start w:val="1"/>
+      <w:numFmt w:val="bullet"/>
+      <w:lvlText w:val="o"/>
+      <w:lvlJc w:val="left"/>
+      <w:pPr>
+        <w:ind w:left="1440" w:hanging="360"/>
+      </w:pPr>
+      <w:rPr>
+        <w:rFonts w:ascii="Courier New" w:hAnsi="Courier New" w:cs="Courier New" w:hint="default"/>
+      </w:rPr>
+    </w:lvl>
+    <w:lvl w:ilvl="2" w:tplc="20000005" w:tentative="1">
+      <w:start w:val="1"/>
+      <w:numFmt w:val="bullet"/>
+      <w:lvlText w:val=""/>
+      <w:lvlJc w:val="left"/>
+      <w:pPr>
+        <w:ind w:left="2160" w:hanging="360"/>
+      </w:pPr>
+      <w:rPr>
+        <w:rFonts w:ascii="Wingdings" w:hAnsi="Wingdings" w:hint="default"/>
+      </w:rPr>
+    </w:lvl>
+    <w:lvl w:ilvl="3" w:tplc="20000001" w:tentative="1">
+      <w:start w:val="1"/>
+      <w:numFmt w:val="bullet"/>
+      <w:lvlText w:val=""/>
+      <w:lvlJc w:val="left"/>
+      <w:pPr>
+        <w:ind w:left="2880" w:hanging="360"/>
+      </w:pPr>
+      <w:rPr>
+        <w:rFonts w:ascii="Symbol" w:hAnsi="Symbol" w:hint="default"/>
+      </w:rPr>
+    </w:lvl>
+    <w:lvl w:ilvl="4" w:tplc="20000003" w:tentative="1">
+      <w:start w:val="1"/>
+      <w:numFmt w:val="bullet"/>
+      <w:lvlText w:val="o"/>
+      <w:lvlJc w:val="left"/>
+      <w:pPr>
+        <w:ind w:left="3600" w:hanging="360"/>
+      </w:pPr>
+      <w:rPr>
+        <w:rFonts w:ascii="Courier New" w:hAnsi="Courier New" w:cs="Courier New" w:hint="default"/>
+      </w:rPr>
+    </w:lvl>
+    <w:lvl w:ilvl="5" w:tplc="20000005" w:tentative="1">
+      <w:start w:val="1"/>
+      <w:numFmt w:val="bullet"/>
+      <w:lvlText w:val=""/>
+      <w:lvlJc w:val="left"/>
+      <w:pPr>
+        <w:ind w:left="4320" w:hanging="360"/>
+      </w:pPr>
+      <w:rPr>
+        <w:rFonts w:ascii="Wingdings" w:hAnsi="Wingdings" w:hint="default"/>
+      </w:rPr>
+    </w:lvl>
+    <w:lvl w:ilvl="6" w:tplc="20000001" w:tentative="1">
+      <w:start w:val="1"/>
+      <w:numFmt w:val="bullet"/>
+      <w:lvlText w:val=""/>
+      <w:lvlJc w:val="left"/>
+      <w:pPr>
+        <w:ind w:left="5040" w:hanging="360"/>
+      </w:pPr>
+      <w:rPr>
+        <w:rFonts w:ascii="Symbol" w:hAnsi="Symbol" w:hint="default"/>
+      </w:rPr>
+    </w:lvl>
+    <w:lvl w:ilvl="7" w:tplc="20000003" w:tentative="1">
+      <w:start w:val="1"/>
+      <w:numFmt w:val="bullet"/>
+      <w:lvlText w:val="o"/>
+      <w:lvlJc w:val="left"/>
+      <w:pPr>
+        <w:ind w:left="5760" w:hanging="360"/>
+      </w:pPr>
+      <w:rPr>
+        <w:rFonts w:ascii="Courier New" w:hAnsi="Courier New" w:cs="Courier New" w:hint="default"/>
+      </w:rPr>
+    </w:lvl>
+    <w:lvl w:ilvl="8" w:tplc="20000005" w:tentative="1">
+      <w:start w:val="1"/>
+      <w:numFmt w:val="bullet"/>
+      <w:lvlText w:val=""/>
+      <w:lvlJc w:val="left"/>
+      <w:pPr>
+        <w:ind w:left="6480" w:hanging="360"/>
+      </w:pPr>
+      <w:rPr>
+        <w:rFonts w:ascii="Wingdings" w:hAnsi="Wingdings" w:hint="default"/>
+      </w:rPr>
+    </w:lvl>
+  </w:abstractNum>
   <w:num w:numId="1">
+    <w:abstractNumId w:val="9"/>
+  </w:num>
+  <w:num w:numId="2">
     <w:abstractNumId w:val="1"/>
   </w:num>
-  <w:num w:numId="2">
+  <w:num w:numId="3">
+    <w:abstractNumId w:val="6"/>
+  </w:num>
+  <w:num w:numId="4">
+    <w:abstractNumId w:val="4"/>
+  </w:num>
+  <w:num w:numId="5">
+    <w:abstractNumId w:val="7"/>
+  </w:num>
+  <w:num w:numId="6">
+    <w:abstractNumId w:val="3"/>
+  </w:num>
+  <w:num w:numId="7">
+    <w:abstractNumId w:val="8"/>
+  </w:num>
+  <w:num w:numId="8">
+    <w:abstractNumId w:val="5"/>
+  </w:num>
+  <w:num w:numId="9">
+    <w:abstractNumId w:val="2"/>
+  </w:num>
+  <w:num w:numId="10">
+    <w:abstractNumId w:val="10"/>
+  </w:num>
+  <w:num w:numId="11">
     <w:abstractNumId w:val="0"/>
   </w:num>
 </w:numbering>
@@ -1536,15 +4657,15 @@
     <w:lsdException w:name="Unresolved Mention" w:semiHidden="1" w:unhideWhenUsed="1"/>
     <w:lsdException w:name="Smart Link" w:semiHidden="1" w:unhideWhenUsed="1"/>
   </w:latentStyles>
-  <w:style w:type="paragraph" w:default="1" w:styleId="Normal">
+  <w:style w:type="paragraph" w:default="1" w:styleId="Standard">
     <w:name w:val="Normal"/>
     <w:qFormat/>
   </w:style>
-  <w:style w:type="paragraph" w:styleId="Heading1">
+  <w:style w:type="paragraph" w:styleId="berschrift1">
     <w:name w:val="heading 1"/>
-    <w:basedOn w:val="Normal"/>
-    <w:next w:val="Normal"/>
-    <w:link w:val="Heading1Char"/>
+    <w:basedOn w:val="Standard"/>
+    <w:next w:val="Standard"/>
+    <w:link w:val="berschrift1Zchn"/>
     <w:uiPriority w:val="9"/>
     <w:qFormat/>
     <w:rsid w:val="005E22F8"/>
@@ -1561,11 +4682,11 @@
       <w:szCs w:val="32"/>
     </w:rPr>
   </w:style>
-  <w:style w:type="paragraph" w:styleId="Heading2">
+  <w:style w:type="paragraph" w:styleId="berschrift2">
     <w:name w:val="heading 2"/>
-    <w:basedOn w:val="Normal"/>
-    <w:next w:val="Normal"/>
-    <w:link w:val="Heading2Char"/>
+    <w:basedOn w:val="Standard"/>
+    <w:next w:val="Standard"/>
+    <w:link w:val="berschrift2Zchn"/>
     <w:uiPriority w:val="9"/>
     <w:unhideWhenUsed/>
     <w:qFormat/>
@@ -1583,11 +4704,11 @@
       <w:szCs w:val="26"/>
     </w:rPr>
   </w:style>
-  <w:style w:type="paragraph" w:styleId="Heading3">
+  <w:style w:type="paragraph" w:styleId="berschrift3">
     <w:name w:val="heading 3"/>
-    <w:basedOn w:val="Normal"/>
-    <w:next w:val="Normal"/>
-    <w:link w:val="Heading3Char"/>
+    <w:basedOn w:val="Standard"/>
+    <w:next w:val="Standard"/>
+    <w:link w:val="berschrift3Zchn"/>
     <w:uiPriority w:val="9"/>
     <w:unhideWhenUsed/>
     <w:qFormat/>
@@ -1605,13 +4726,13 @@
       <w:szCs w:val="24"/>
     </w:rPr>
   </w:style>
-  <w:style w:type="character" w:default="1" w:styleId="DefaultParagraphFont">
+  <w:style w:type="character" w:default="1" w:styleId="Absatz-Standardschriftart">
     <w:name w:val="Default Paragraph Font"/>
     <w:uiPriority w:val="1"/>
     <w:semiHidden/>
     <w:unhideWhenUsed/>
   </w:style>
-  <w:style w:type="table" w:default="1" w:styleId="TableNormal">
+  <w:style w:type="table" w:default="1" w:styleId="NormaleTabelle">
     <w:name w:val="Normal Table"/>
     <w:uiPriority w:val="99"/>
     <w:semiHidden/>
@@ -1626,16 +4747,16 @@
       </w:tblCellMar>
     </w:tblPr>
   </w:style>
-  <w:style w:type="numbering" w:default="1" w:styleId="NoList">
+  <w:style w:type="numbering" w:default="1" w:styleId="KeineListe">
     <w:name w:val="No List"/>
     <w:uiPriority w:val="99"/>
     <w:semiHidden/>
     <w:unhideWhenUsed/>
   </w:style>
-  <w:style w:type="character" w:customStyle="1" w:styleId="Heading1Char">
-    <w:name w:val="Heading 1 Char"/>
-    <w:basedOn w:val="DefaultParagraphFont"/>
-    <w:link w:val="Heading1"/>
+  <w:style w:type="character" w:customStyle="1" w:styleId="berschrift1Zchn">
+    <w:name w:val="Überschrift 1 Zchn"/>
+    <w:basedOn w:val="Absatz-Standardschriftart"/>
+    <w:link w:val="berschrift1"/>
     <w:uiPriority w:val="9"/>
     <w:rsid w:val="005E22F8"/>
     <w:rPr>
@@ -1645,10 +4766,10 @@
       <w:szCs w:val="32"/>
     </w:rPr>
   </w:style>
-  <w:style w:type="character" w:customStyle="1" w:styleId="Heading2Char">
-    <w:name w:val="Heading 2 Char"/>
-    <w:basedOn w:val="DefaultParagraphFont"/>
-    <w:link w:val="Heading2"/>
+  <w:style w:type="character" w:customStyle="1" w:styleId="berschrift2Zchn">
+    <w:name w:val="Überschrift 2 Zchn"/>
+    <w:basedOn w:val="Absatz-Standardschriftart"/>
+    <w:link w:val="berschrift2"/>
     <w:uiPriority w:val="9"/>
     <w:rsid w:val="005E22F8"/>
     <w:rPr>
@@ -1658,9 +4779,9 @@
       <w:szCs w:val="26"/>
     </w:rPr>
   </w:style>
-  <w:style w:type="paragraph" w:styleId="ListParagraph">
+  <w:style w:type="paragraph" w:styleId="Listenabsatz">
     <w:name w:val="List Paragraph"/>
-    <w:basedOn w:val="Normal"/>
+    <w:basedOn w:val="Standard"/>
     <w:uiPriority w:val="34"/>
     <w:qFormat/>
     <w:rsid w:val="005E22F8"/>
@@ -1669,10 +4790,10 @@
       <w:contextualSpacing/>
     </w:pPr>
   </w:style>
-  <w:style w:type="character" w:customStyle="1" w:styleId="Heading3Char">
-    <w:name w:val="Heading 3 Char"/>
-    <w:basedOn w:val="DefaultParagraphFont"/>
-    <w:link w:val="Heading3"/>
+  <w:style w:type="character" w:customStyle="1" w:styleId="berschrift3Zchn">
+    <w:name w:val="Überschrift 3 Zchn"/>
+    <w:basedOn w:val="Absatz-Standardschriftart"/>
+    <w:link w:val="berschrift3"/>
     <w:uiPriority w:val="9"/>
     <w:rsid w:val="007E1A5C"/>
     <w:rPr>
@@ -1681,6 +4802,114 @@
       <w:sz w:val="24"/>
       <w:szCs w:val="24"/>
     </w:rPr>
+  </w:style>
+  <w:style w:type="paragraph" w:styleId="Inhaltsverzeichnisberschrift">
+    <w:name w:val="TOC Heading"/>
+    <w:basedOn w:val="berschrift1"/>
+    <w:next w:val="Standard"/>
+    <w:uiPriority w:val="39"/>
+    <w:unhideWhenUsed/>
+    <w:qFormat/>
+    <w:rsid w:val="00BB596A"/>
+    <w:pPr>
+      <w:outlineLvl w:val="9"/>
+    </w:pPr>
+    <w:rPr>
+      <w:lang w:val="en-DE" w:eastAsia="en-DE"/>
+    </w:rPr>
+  </w:style>
+  <w:style w:type="paragraph" w:styleId="Verzeichnis1">
+    <w:name w:val="toc 1"/>
+    <w:basedOn w:val="Standard"/>
+    <w:next w:val="Standard"/>
+    <w:autoRedefine/>
+    <w:uiPriority w:val="39"/>
+    <w:unhideWhenUsed/>
+    <w:rsid w:val="00BB596A"/>
+    <w:pPr>
+      <w:spacing w:after="100"/>
+    </w:pPr>
+  </w:style>
+  <w:style w:type="paragraph" w:styleId="Verzeichnis2">
+    <w:name w:val="toc 2"/>
+    <w:basedOn w:val="Standard"/>
+    <w:next w:val="Standard"/>
+    <w:autoRedefine/>
+    <w:uiPriority w:val="39"/>
+    <w:unhideWhenUsed/>
+    <w:rsid w:val="00BB596A"/>
+    <w:pPr>
+      <w:spacing w:after="100"/>
+      <w:ind w:left="220"/>
+    </w:pPr>
+  </w:style>
+  <w:style w:type="paragraph" w:styleId="Verzeichnis3">
+    <w:name w:val="toc 3"/>
+    <w:basedOn w:val="Standard"/>
+    <w:next w:val="Standard"/>
+    <w:autoRedefine/>
+    <w:uiPriority w:val="39"/>
+    <w:unhideWhenUsed/>
+    <w:rsid w:val="00BB596A"/>
+    <w:pPr>
+      <w:spacing w:after="100"/>
+      <w:ind w:left="440"/>
+    </w:pPr>
+  </w:style>
+  <w:style w:type="character" w:styleId="Hyperlink">
+    <w:name w:val="Hyperlink"/>
+    <w:basedOn w:val="Absatz-Standardschriftart"/>
+    <w:uiPriority w:val="99"/>
+    <w:unhideWhenUsed/>
+    <w:rsid w:val="00BB596A"/>
+    <w:rPr>
+      <w:color w:val="0563C1" w:themeColor="hyperlink"/>
+      <w:u w:val="single"/>
+    </w:rPr>
+  </w:style>
+  <w:style w:type="paragraph" w:styleId="Kopfzeile">
+    <w:name w:val="header"/>
+    <w:basedOn w:val="Standard"/>
+    <w:link w:val="KopfzeileZchn"/>
+    <w:uiPriority w:val="99"/>
+    <w:unhideWhenUsed/>
+    <w:rsid w:val="00FC4233"/>
+    <w:pPr>
+      <w:tabs>
+        <w:tab w:val="center" w:pos="4513"/>
+        <w:tab w:val="right" w:pos="9026"/>
+      </w:tabs>
+      <w:spacing w:after="0" w:line="240" w:lineRule="auto"/>
+    </w:pPr>
+  </w:style>
+  <w:style w:type="character" w:customStyle="1" w:styleId="KopfzeileZchn">
+    <w:name w:val="Kopfzeile Zchn"/>
+    <w:basedOn w:val="Absatz-Standardschriftart"/>
+    <w:link w:val="Kopfzeile"/>
+    <w:uiPriority w:val="99"/>
+    <w:rsid w:val="00FC4233"/>
+  </w:style>
+  <w:style w:type="paragraph" w:styleId="Fuzeile">
+    <w:name w:val="footer"/>
+    <w:basedOn w:val="Standard"/>
+    <w:link w:val="FuzeileZchn"/>
+    <w:uiPriority w:val="99"/>
+    <w:unhideWhenUsed/>
+    <w:rsid w:val="00FC4233"/>
+    <w:pPr>
+      <w:tabs>
+        <w:tab w:val="center" w:pos="4513"/>
+        <w:tab w:val="right" w:pos="9026"/>
+      </w:tabs>
+      <w:spacing w:after="0" w:line="240" w:lineRule="auto"/>
+    </w:pPr>
+  </w:style>
+  <w:style w:type="character" w:customStyle="1" w:styleId="FuzeileZchn">
+    <w:name w:val="Fußzeile Zchn"/>
+    <w:basedOn w:val="Absatz-Standardschriftart"/>
+    <w:link w:val="Fuzeile"/>
+    <w:uiPriority w:val="99"/>
+    <w:rsid w:val="00FC4233"/>
   </w:style>
 </w:styles>
 </file>

</xml_diff>

<commit_message>
Mini change help datei
</commit_message>
<xml_diff>
--- a/MultiTextCompare/help_docs/help.docx
+++ b/MultiTextCompare/help_docs/help.docx
@@ -42,10 +42,11 @@
             <w:tabs>
               <w:tab w:val="right" w:leader="dot" w:pos="10456"/>
             </w:tabs>
+            <w:ind w:left="0"/>
             <w:rPr>
+              <w:rFonts w:eastAsiaTheme="minorEastAsia"/>
               <w:noProof/>
-              <w:color w:val="0563C1" w:themeColor="hyperlink"/>
-              <w:u w:val="single"/>
+              <w:lang w:val="en-DE" w:eastAsia="en-DE"/>
             </w:rPr>
           </w:pPr>
           <w:r>
@@ -57,7 +58,7 @@
           <w:r>
             <w:fldChar w:fldCharType="separate"/>
           </w:r>
-          <w:hyperlink w:anchor="_Toc64733143" w:history="1">
+          <w:hyperlink w:anchor="_Toc64733715" w:history="1">
             <w:r>
               <w:rPr>
                 <w:rStyle w:val="Hyperlink"/>
@@ -85,7 +86,7 @@
                 <w:noProof/>
                 <w:webHidden/>
               </w:rPr>
-              <w:instrText xml:space="preserve"> PAGEREF _Toc64733143 \h </w:instrText>
+              <w:instrText xml:space="preserve"> PAGEREF _Toc64733715 \h </w:instrText>
             </w:r>
             <w:r>
               <w:rPr>
@@ -122,13 +123,14 @@
             <w:tabs>
               <w:tab w:val="right" w:leader="dot" w:pos="10456"/>
             </w:tabs>
+            <w:ind w:left="0"/>
             <w:rPr>
               <w:rFonts w:eastAsiaTheme="minorEastAsia"/>
               <w:noProof/>
               <w:lang w:val="en-DE" w:eastAsia="en-DE"/>
             </w:rPr>
           </w:pPr>
-          <w:hyperlink w:anchor="_Toc64733144" w:history="1">
+          <w:hyperlink w:anchor="_Toc64733716" w:history="1">
             <w:r>
               <w:rPr>
                 <w:rStyle w:val="Hyperlink"/>
@@ -156,7 +158,7 @@
                 <w:noProof/>
                 <w:webHidden/>
               </w:rPr>
-              <w:instrText xml:space="preserve"> PAGEREF _Toc64733144 \h </w:instrText>
+              <w:instrText xml:space="preserve"> PAGEREF _Toc64733716 \h </w:instrText>
             </w:r>
             <w:r>
               <w:rPr>
@@ -193,13 +195,14 @@
             <w:tabs>
               <w:tab w:val="right" w:leader="dot" w:pos="10456"/>
             </w:tabs>
+            <w:ind w:left="0"/>
             <w:rPr>
               <w:rFonts w:eastAsiaTheme="minorEastAsia"/>
               <w:noProof/>
               <w:lang w:val="en-DE" w:eastAsia="en-DE"/>
             </w:rPr>
           </w:pPr>
-          <w:hyperlink w:anchor="_Toc64733145" w:history="1">
+          <w:hyperlink w:anchor="_Toc64733717" w:history="1">
             <w:r>
               <w:rPr>
                 <w:rStyle w:val="Hyperlink"/>
@@ -227,7 +230,7 @@
                 <w:noProof/>
                 <w:webHidden/>
               </w:rPr>
-              <w:instrText xml:space="preserve"> PAGEREF _Toc64733145 \h </w:instrText>
+              <w:instrText xml:space="preserve"> PAGEREF _Toc64733717 \h </w:instrText>
             </w:r>
             <w:r>
               <w:rPr>
@@ -270,7 +273,7 @@
               <w:lang w:val="en-DE" w:eastAsia="en-DE"/>
             </w:rPr>
           </w:pPr>
-          <w:hyperlink w:anchor="_Toc64733146" w:history="1">
+          <w:hyperlink w:anchor="_Toc64733718" w:history="1">
             <w:r>
               <w:rPr>
                 <w:rStyle w:val="Hyperlink"/>
@@ -298,7 +301,7 @@
                 <w:noProof/>
                 <w:webHidden/>
               </w:rPr>
-              <w:instrText xml:space="preserve"> PAGEREF _Toc64733146 \h </w:instrText>
+              <w:instrText xml:space="preserve"> PAGEREF _Toc64733718 \h </w:instrText>
             </w:r>
             <w:r>
               <w:rPr>
@@ -371,7 +374,7 @@
           <w:lang w:val="en-US"/>
         </w:rPr>
       </w:pPr>
-      <w:bookmarkStart w:id="0" w:name="_Toc64733143"/>
+      <w:bookmarkStart w:id="0" w:name="_Toc64733715"/>
       <w:r>
         <w:rPr>
           <w:sz w:val="32"/>
@@ -808,6 +811,7 @@
         </w:rPr>
         <w:t>“</w:t>
       </w:r>
+      <w:proofErr w:type="gramStart"/>
       <w:r>
         <w:rPr>
           <w:lang w:val="en-US"/>
@@ -820,6 +824,7 @@
         </w:rPr>
         <w:t>onfig.*</w:t>
       </w:r>
+      <w:proofErr w:type="gramEnd"/>
       <w:r>
         <w:rPr>
           <w:lang w:val="en-US"/>
@@ -1242,7 +1247,21 @@
         <w:rPr>
           <w:lang w:val="en-US"/>
         </w:rPr>
-        <w:t>: To use the .xml or .json specific parameters, the associated file type has to be selected.</w:t>
+        <w:t xml:space="preserve">: To use the .xml </w:t>
+      </w:r>
+      <w:proofErr w:type="gramStart"/>
+      <w:r>
+        <w:rPr>
+          <w:lang w:val="en-US"/>
+        </w:rPr>
+        <w:t>or .json</w:t>
+      </w:r>
+      <w:proofErr w:type="gramEnd"/>
+      <w:r>
+        <w:rPr>
+          <w:lang w:val="en-US"/>
+        </w:rPr>
+        <w:t xml:space="preserve"> specific parameters, the associated file type has to be selected.</w:t>
       </w:r>
     </w:p>
     <w:p>
@@ -1286,7 +1305,14 @@
         <w:rPr>
           <w:lang w:val="en-US"/>
         </w:rPr>
-        <w:t>If you wish to add specific files manually, you can do so by clicking the “Add</w:t>
+        <w:t>If you wish to add specific files manually, you can do so by clicking the “</w:t>
+      </w:r>
+      <w:proofErr w:type="gramStart"/>
+      <w:r>
+        <w:rPr>
+          <w:lang w:val="en-US"/>
+        </w:rPr>
+        <w:t>Add</w:t>
       </w:r>
       <w:r>
         <w:rPr>
@@ -1294,6 +1320,7 @@
         </w:rPr>
         <w:t>..</w:t>
       </w:r>
+      <w:proofErr w:type="gramEnd"/>
       <w:r>
         <w:rPr>
           <w:lang w:val="en-US"/>
@@ -1595,7 +1622,7 @@
           <w:lang w:val="en-US"/>
         </w:rPr>
       </w:pPr>
-      <w:bookmarkStart w:id="1" w:name="_Toc64733144"/>
+      <w:bookmarkStart w:id="1" w:name="_Toc64733716"/>
       <w:r>
         <w:rPr>
           <w:sz w:val="32"/>
@@ -2341,7 +2368,7 @@
           <w:lang w:val="en-US"/>
         </w:rPr>
       </w:pPr>
-      <w:bookmarkStart w:id="2" w:name="_Toc64733145"/>
+      <w:bookmarkStart w:id="2" w:name="_Toc64733717"/>
       <w:r>
         <w:rPr>
           <w:sz w:val="32"/>
@@ -2769,7 +2796,7 @@
           <w:lang w:val="en-US"/>
         </w:rPr>
       </w:pPr>
-      <w:bookmarkStart w:id="3" w:name="_Toc64733146"/>
+      <w:bookmarkStart w:id="3" w:name="_Toc64733718"/>
       <w:r>
         <w:rPr>
           <w:lang w:val="en-US"/>
@@ -2930,7 +2957,21 @@
         <w:rPr>
           <w:lang w:val="en-US"/>
         </w:rPr>
-        <w:t>: If you started a .xml or .json comparison, the</w:t>
+        <w:t xml:space="preserve">: If you started a .xml </w:t>
+      </w:r>
+      <w:proofErr w:type="gramStart"/>
+      <w:r>
+        <w:rPr>
+          <w:lang w:val="en-US"/>
+        </w:rPr>
+        <w:t>or .json</w:t>
+      </w:r>
+      <w:proofErr w:type="gramEnd"/>
+      <w:r>
+        <w:rPr>
+          <w:lang w:val="en-US"/>
+        </w:rPr>
+        <w:t xml:space="preserve"> comparison, the</w:t>
       </w:r>
       <w:r>
         <w:rPr>

</xml_diff>

<commit_message>
Noch eine mini Aenderung..
</commit_message>
<xml_diff>
--- a/MultiTextCompare/help_docs/help.docx
+++ b/MultiTextCompare/help_docs/help.docx
@@ -5,7 +5,11 @@
     <w:sdt>
       <w:sdtPr>
         <w:rPr>
-          <w:lang w:val="de-DE"/>
+          <w:rFonts w:asciiTheme="minorHAnsi" w:eastAsiaTheme="minorHAnsi" w:hAnsiTheme="minorHAnsi" w:cstheme="minorBidi"/>
+          <w:color w:val="auto"/>
+          <w:sz w:val="22"/>
+          <w:szCs w:val="22"/>
+          <w:lang w:val="de-DE" w:eastAsia="en-US"/>
         </w:rPr>
         <w:id w:val="-1808697514"/>
         <w:docPartObj>
@@ -15,13 +19,8 @@
       </w:sdtPr>
       <w:sdtEndPr>
         <w:rPr>
-          <w:rFonts w:asciiTheme="minorHAnsi" w:eastAsiaTheme="minorHAnsi" w:hAnsiTheme="minorHAnsi" w:cstheme="minorBidi"/>
           <w:b/>
           <w:bCs/>
-          <w:color w:val="auto"/>
-          <w:sz w:val="22"/>
-          <w:szCs w:val="22"/>
-          <w:lang w:eastAsia="en-US"/>
         </w:rPr>
       </w:sdtEndPr>
       <w:sdtContent>
@@ -33,7 +32,7 @@
             <w:rPr>
               <w:lang w:val="de-DE"/>
             </w:rPr>
-            <w:t>Inhalt</w:t>
+            <w:t>Content</w:t>
           </w:r>
         </w:p>
         <w:p>
@@ -419,7 +418,19 @@
         <w:rPr>
           <w:lang w:val="en-US"/>
         </w:rPr>
-        <w:t>“Root-Search”:  You can set a custom root directory using the “Set directory” button</w:t>
+        <w:t>“Root-Search”:  You can set a custom root directory using the “Set directory</w:t>
+      </w:r>
+      <w:r>
+        <w:rPr>
+          <w:lang w:val="en-US"/>
+        </w:rPr>
+        <w:t>..</w:t>
+      </w:r>
+      <w:r>
+        <w:rPr>
+          <w:lang w:val="en-US"/>
+        </w:rPr>
+        <w:t>” button</w:t>
       </w:r>
       <w:r>
         <w:rPr>
@@ -811,7 +822,6 @@
         </w:rPr>
         <w:t>“</w:t>
       </w:r>
-      <w:proofErr w:type="gramStart"/>
       <w:r>
         <w:rPr>
           <w:lang w:val="en-US"/>
@@ -824,7 +834,6 @@
         </w:rPr>
         <w:t>onfig.*</w:t>
       </w:r>
-      <w:proofErr w:type="gramEnd"/>
       <w:r>
         <w:rPr>
           <w:lang w:val="en-US"/>
@@ -957,14 +966,12 @@
         </w:rPr>
         <w:t xml:space="preserve">configA.xml, </w:t>
       </w:r>
-      <w:proofErr w:type="spellStart"/>
       <w:r>
         <w:rPr>
           <w:lang w:val="en-US"/>
         </w:rPr>
         <w:t>configA.abc</w:t>
       </w:r>
-      <w:proofErr w:type="spellEnd"/>
     </w:p>
     <w:p>
       <w:pPr>
@@ -991,14 +998,7 @@
         <w:rPr>
           <w:lang w:val="en-US"/>
         </w:rPr>
-        <w:t>“</w:t>
-      </w:r>
-      <w:proofErr w:type="spellStart"/>
-      <w:r>
-        <w:rPr>
-          <w:lang w:val="en-US"/>
-        </w:rPr>
-        <w:t>FileExampleName</w:t>
+        <w:t>“FileExampleName</w:t>
       </w:r>
       <w:r>
         <w:rPr>
@@ -1006,7 +1006,6 @@
         </w:rPr>
         <w:t>.abc</w:t>
       </w:r>
-      <w:proofErr w:type="spellEnd"/>
       <w:r>
         <w:rPr>
           <w:lang w:val="en-US"/>
@@ -1071,21 +1070,7 @@
         <w:rPr>
           <w:lang w:val="en-US"/>
         </w:rPr>
-        <w:t>“</w:t>
-      </w:r>
-      <w:proofErr w:type="spellStart"/>
-      <w:r>
-        <w:rPr>
-          <w:lang w:val="en-US"/>
-        </w:rPr>
-        <w:t>fileexamplename.abc</w:t>
-      </w:r>
-      <w:proofErr w:type="spellEnd"/>
-      <w:r>
-        <w:rPr>
-          <w:lang w:val="en-US"/>
-        </w:rPr>
-        <w:t>”</w:t>
+        <w:t>“fileexamplename.abc”</w:t>
       </w:r>
       <w:r>
         <w:rPr>
@@ -1133,19 +1118,7 @@
         <w:rPr>
           <w:lang w:val="en-US"/>
         </w:rPr>
-        <w:t>Searching for: “</w:t>
-      </w:r>
-      <w:r>
-        <w:rPr>
-          <w:lang w:val="en-US"/>
-        </w:rPr>
-        <w:t>*</w:t>
-      </w:r>
-      <w:r>
-        <w:rPr>
-          <w:lang w:val="en-US"/>
-        </w:rPr>
-        <w:t>”</w:t>
+        <w:t>Searching for: “*”</w:t>
       </w:r>
     </w:p>
     <w:p>
@@ -1247,21 +1220,7 @@
         <w:rPr>
           <w:lang w:val="en-US"/>
         </w:rPr>
-        <w:t xml:space="preserve">: To use the .xml </w:t>
-      </w:r>
-      <w:proofErr w:type="gramStart"/>
-      <w:r>
-        <w:rPr>
-          <w:lang w:val="en-US"/>
-        </w:rPr>
-        <w:t>or .json</w:t>
-      </w:r>
-      <w:proofErr w:type="gramEnd"/>
-      <w:r>
-        <w:rPr>
-          <w:lang w:val="en-US"/>
-        </w:rPr>
-        <w:t xml:space="preserve"> specific parameters, the associated file type has to be selected.</w:t>
+        <w:t>: To use the .xml or .json specific parameters, the associated file type has to be selected.</w:t>
       </w:r>
     </w:p>
     <w:p>
@@ -1305,14 +1264,7 @@
         <w:rPr>
           <w:lang w:val="en-US"/>
         </w:rPr>
-        <w:t>If you wish to add specific files manually, you can do so by clicking the “</w:t>
-      </w:r>
-      <w:proofErr w:type="gramStart"/>
-      <w:r>
-        <w:rPr>
-          <w:lang w:val="en-US"/>
-        </w:rPr>
-        <w:t>Add</w:t>
+        <w:t>If you wish to add specific files manually, you can do so by clicking the “Add</w:t>
       </w:r>
       <w:r>
         <w:rPr>
@@ -1320,7 +1272,6 @@
         </w:rPr>
         <w:t>..</w:t>
       </w:r>
-      <w:proofErr w:type="gramEnd"/>
       <w:r>
         <w:rPr>
           <w:lang w:val="en-US"/>
@@ -2957,21 +2908,7 @@
         <w:rPr>
           <w:lang w:val="en-US"/>
         </w:rPr>
-        <w:t xml:space="preserve">: If you started a .xml </w:t>
-      </w:r>
-      <w:proofErr w:type="gramStart"/>
-      <w:r>
-        <w:rPr>
-          <w:lang w:val="en-US"/>
-        </w:rPr>
-        <w:t>or .json</w:t>
-      </w:r>
-      <w:proofErr w:type="gramEnd"/>
-      <w:r>
-        <w:rPr>
-          <w:lang w:val="en-US"/>
-        </w:rPr>
-        <w:t xml:space="preserve"> comparison, the</w:t>
+        <w:t>: If you started a .xml or .json comparison, the</w:t>
       </w:r>
       <w:r>
         <w:rPr>

</xml_diff>